<commit_message>
let's go it's getting better
</commit_message>
<xml_diff>
--- a/Writing.docx
+++ b/Writing.docx
@@ -1,16 +1,18 @@
 
 <file path=word/document.xml><?xml version="1.0" encoding="utf-8"?>
-<w:document xmlns:wpc="http://schemas.microsoft.com/office/word/2010/wordprocessingCanvas" xmlns:mc="http://schemas.openxmlformats.org/markup-compatibility/2006" xmlns:o="urn:schemas-microsoft-com:office:office" xmlns:r="http://schemas.openxmlformats.org/officeDocument/2006/relationships" xmlns:m="http://schemas.openxmlformats.org/officeDocument/2006/math" xmlns:v="urn:schemas-microsoft-com:vml" xmlns:wp14="http://schemas.microsoft.com/office/word/2010/wordprocessingDrawing" xmlns:wp="http://schemas.openxmlformats.org/drawingml/2006/wordprocessingDrawing" xmlns:w="http://schemas.openxmlformats.org/wordprocessingml/2006/main" xmlns:w14="http://schemas.microsoft.com/office/word/2010/wordml" xmlns:w10="urn:schemas-microsoft-com:office:word" xmlns:w15="http://schemas.microsoft.com/office/word/2012/wordml" xmlns:wpg="http://schemas.microsoft.com/office/word/2010/wordprocessingGroup" xmlns:wpi="http://schemas.microsoft.com/office/word/2010/wordprocessingInk" xmlns:wne="http://schemas.microsoft.com/office/word/2006/wordml" xmlns:wps="http://schemas.microsoft.com/office/word/2010/wordprocessingShape" xmlns:wpsCustomData="http://www.wps.cn/officeDocument/2013/wpsCustomData" mc:Ignorable="w14 w15 wp14">
+<w:document xmlns:wpc="http://schemas.microsoft.com/office/word/2010/wordprocessingCanvas" xmlns:cx="http://schemas.microsoft.com/office/drawing/2014/chartex" xmlns:cx1="http://schemas.microsoft.com/office/drawing/2015/9/8/chartex" xmlns:cx2="http://schemas.microsoft.com/office/drawing/2015/10/21/chartex" xmlns:cx3="http://schemas.microsoft.com/office/drawing/2016/5/9/chartex" xmlns:cx4="http://schemas.microsoft.com/office/drawing/2016/5/10/chartex" xmlns:cx5="http://schemas.microsoft.com/office/drawing/2016/5/11/chartex" xmlns:cx6="http://schemas.microsoft.com/office/drawing/2016/5/12/chartex" xmlns:cx7="http://schemas.microsoft.com/office/drawing/2016/5/13/chartex" xmlns:cx8="http://schemas.microsoft.com/office/drawing/2016/5/14/chartex" xmlns:mc="http://schemas.openxmlformats.org/markup-compatibility/2006" xmlns:aink="http://schemas.microsoft.com/office/drawing/2016/ink" xmlns:am3d="http://schemas.microsoft.com/office/drawing/2017/model3d" xmlns:o="urn:schemas-microsoft-com:office:office" xmlns:r="http://schemas.openxmlformats.org/officeDocument/2006/relationships" xmlns:m="http://schemas.openxmlformats.org/officeDocument/2006/math" xmlns:v="urn:schemas-microsoft-com:vml" xmlns:wp14="http://schemas.microsoft.com/office/word/2010/wordprocessingDrawing" xmlns:wp="http://schemas.openxmlformats.org/drawingml/2006/wordprocessingDrawing" xmlns:w10="urn:schemas-microsoft-com:office:word" xmlns:w="http://schemas.openxmlformats.org/wordprocessingml/2006/main" xmlns:w14="http://schemas.microsoft.com/office/word/2010/wordml" xmlns:w15="http://schemas.microsoft.com/office/word/2012/wordml" xmlns:w16cex="http://schemas.microsoft.com/office/word/2018/wordml/cex" xmlns:w16cid="http://schemas.microsoft.com/office/word/2016/wordml/cid" xmlns:w16="http://schemas.microsoft.com/office/word/2018/wordml" xmlns:w16sdtdh="http://schemas.microsoft.com/office/word/2020/wordml/sdtdatahash" xmlns:w16se="http://schemas.microsoft.com/office/word/2015/wordml/symex" xmlns:wpg="http://schemas.microsoft.com/office/word/2010/wordprocessingGroup" xmlns:wpi="http://schemas.microsoft.com/office/word/2010/wordprocessingInk" xmlns:wne="http://schemas.microsoft.com/office/word/2006/wordml" xmlns:wps="http://schemas.microsoft.com/office/word/2010/wordprocessingShape" mc:Ignorable="w14 w15 w16se w16cid w16 w16cex w16sdtdh wp14">
   <w:body>
     <w:p>
       <w:pPr>
         <w:rPr>
+          <w:rFonts w:ascii="Arial" w:hAnsi="Arial" w:cs="Arial"/>
           <w:sz w:val="44"/>
           <w:szCs w:val="44"/>
         </w:rPr>
       </w:pPr>
       <w:r>
         <w:rPr>
+          <w:rFonts w:ascii="Arial" w:hAnsi="Arial" w:cs="Arial"/>
           <w:sz w:val="44"/>
           <w:szCs w:val="44"/>
         </w:rPr>
@@ -18,31 +20,47 @@
       </w:r>
       <w:r>
         <w:rPr>
-          <w:rFonts w:hint="default"/>
-          <w:sz w:val="44"/>
-          <w:szCs w:val="44"/>
-          <w:lang w:val="en-US"/>
+          <w:rFonts w:ascii="Arial" w:hAnsi="Arial" w:cs="Arial"/>
+          <w:sz w:val="44"/>
+          <w:szCs w:val="44"/>
         </w:rPr>
         <w:t>ating</w:t>
       </w:r>
       <w:r>
         <w:rPr>
-          <w:sz w:val="44"/>
-          <w:szCs w:val="44"/>
-        </w:rPr>
-        <w:t xml:space="preserve"> with people that you can’t meet </w:t>
-      </w:r>
-      <w:r>
-        <w:rPr>
-          <w:rFonts w:hint="default"/>
-          <w:sz w:val="44"/>
-          <w:szCs w:val="44"/>
-          <w:lang w:val="en-US"/>
+          <w:rFonts w:ascii="Arial" w:hAnsi="Arial" w:cs="Arial"/>
+          <w:sz w:val="44"/>
+          <w:szCs w:val="44"/>
+        </w:rPr>
+        <w:t xml:space="preserve"> with people that you can</w:t>
+      </w:r>
+      <w:r>
+        <w:rPr>
+          <w:rFonts w:ascii="Arial" w:hAnsi="Arial" w:cs="Arial"/>
+          <w:sz w:val="44"/>
+          <w:szCs w:val="44"/>
+        </w:rPr>
+        <w:t>’</w:t>
+      </w:r>
+      <w:r>
+        <w:rPr>
+          <w:rFonts w:ascii="Arial" w:hAnsi="Arial" w:cs="Arial"/>
+          <w:sz w:val="44"/>
+          <w:szCs w:val="44"/>
+        </w:rPr>
+        <w:t xml:space="preserve">t meet </w:t>
+      </w:r>
+      <w:r>
+        <w:rPr>
+          <w:rFonts w:ascii="Arial" w:hAnsi="Arial" w:cs="Arial"/>
+          <w:sz w:val="44"/>
+          <w:szCs w:val="44"/>
         </w:rPr>
         <w:t xml:space="preserve">with </w:t>
       </w:r>
       <w:r>
         <w:rPr>
+          <w:rFonts w:ascii="Arial" w:hAnsi="Arial" w:cs="Arial"/>
           <w:sz w:val="44"/>
           <w:szCs w:val="44"/>
         </w:rPr>
@@ -50,15 +68,15 @@
       </w:r>
       <w:r>
         <w:rPr>
-          <w:rFonts w:hint="default"/>
-          <w:sz w:val="44"/>
-          <w:szCs w:val="44"/>
-          <w:lang w:val="en-US"/>
+          <w:rFonts w:ascii="Arial" w:hAnsi="Arial" w:cs="Arial"/>
+          <w:sz w:val="44"/>
+          <w:szCs w:val="44"/>
         </w:rPr>
         <w:t>very</w:t>
       </w:r>
       <w:r>
         <w:rPr>
+          <w:rFonts w:ascii="Arial" w:hAnsi="Arial" w:cs="Arial"/>
           <w:sz w:val="44"/>
           <w:szCs w:val="44"/>
         </w:rPr>
@@ -66,15 +84,31 @@
       </w:r>
       <w:r>
         <w:rPr>
-          <w:rFonts w:hint="default"/>
-          <w:sz w:val="44"/>
-          <w:szCs w:val="44"/>
-          <w:lang w:val="en-US"/>
-        </w:rPr>
-        <w:t>Chances are, you’ve most likely used it yourself. Some examples</w:t>
-      </w:r>
-      <w:r>
-        <w:rPr>
+          <w:rFonts w:ascii="Arial" w:hAnsi="Arial" w:cs="Arial"/>
+          <w:sz w:val="44"/>
+          <w:szCs w:val="44"/>
+        </w:rPr>
+        <w:t>Chances are, you</w:t>
+      </w:r>
+      <w:r>
+        <w:rPr>
+          <w:rFonts w:ascii="Arial" w:hAnsi="Arial" w:cs="Arial"/>
+          <w:sz w:val="44"/>
+          <w:szCs w:val="44"/>
+        </w:rPr>
+        <w:t>’</w:t>
+      </w:r>
+      <w:r>
+        <w:rPr>
+          <w:rFonts w:ascii="Arial" w:hAnsi="Arial" w:cs="Arial"/>
+          <w:sz w:val="44"/>
+          <w:szCs w:val="44"/>
+        </w:rPr>
+        <w:t>ve most likely used it yourself. Some examples</w:t>
+      </w:r>
+      <w:r>
+        <w:rPr>
+          <w:rFonts w:ascii="Arial" w:hAnsi="Arial" w:cs="Arial"/>
           <w:sz w:val="44"/>
           <w:szCs w:val="44"/>
         </w:rPr>
@@ -82,15 +116,15 @@
       </w:r>
       <w:r>
         <w:rPr>
-          <w:rFonts w:hint="default"/>
-          <w:sz w:val="44"/>
-          <w:szCs w:val="44"/>
-          <w:lang w:val="en-US"/>
+          <w:rFonts w:ascii="Arial" w:hAnsi="Arial" w:cs="Arial"/>
+          <w:sz w:val="44"/>
+          <w:szCs w:val="44"/>
         </w:rPr>
         <w:t xml:space="preserve"> are</w:t>
       </w:r>
       <w:r>
         <w:rPr>
+          <w:rFonts w:ascii="Arial" w:hAnsi="Arial" w:cs="Arial"/>
           <w:sz w:val="44"/>
           <w:szCs w:val="44"/>
         </w:rPr>
@@ -100,14 +134,14 @@
     <w:p>
       <w:pPr>
         <w:rPr>
-          <w:rFonts w:hint="default"/>
-          <w:sz w:val="44"/>
-          <w:szCs w:val="44"/>
-          <w:lang w:val="en-US"/>
+          <w:rFonts w:ascii="Arial" w:hAnsi="Arial" w:cs="Arial"/>
+          <w:sz w:val="44"/>
+          <w:szCs w:val="44"/>
         </w:rPr>
       </w:pPr>
       <w:r>
         <w:rPr>
+          <w:rFonts w:ascii="Arial" w:hAnsi="Arial" w:cs="Arial"/>
           <w:sz w:val="44"/>
           <w:szCs w:val="44"/>
         </w:rPr>
@@ -115,15 +149,23 @@
       </w:r>
       <w:r>
         <w:rPr>
-          <w:rFonts w:hint="default"/>
-          <w:sz w:val="44"/>
-          <w:szCs w:val="44"/>
-          <w:lang w:val="en-US"/>
+          <w:rFonts w:ascii="Arial" w:hAnsi="Arial" w:cs="Arial"/>
+          <w:sz w:val="44"/>
+          <w:szCs w:val="44"/>
+        </w:rPr>
+        <w:t xml:space="preserve"> </w:t>
+      </w:r>
+      <w:r>
+        <w:rPr>
+          <w:rFonts w:ascii="Arial" w:hAnsi="Arial" w:cs="Arial"/>
+          <w:sz w:val="44"/>
+          <w:szCs w:val="44"/>
         </w:rPr>
         <w:t>-</w:t>
       </w:r>
       <w:r>
         <w:rPr>
+          <w:rFonts w:ascii="Arial" w:hAnsi="Arial" w:cs="Arial"/>
           <w:sz w:val="44"/>
           <w:szCs w:val="44"/>
         </w:rPr>
@@ -131,15 +173,15 @@
       </w:r>
       <w:r>
         <w:rPr>
-          <w:rFonts w:hint="default"/>
-          <w:sz w:val="44"/>
-          <w:szCs w:val="44"/>
-          <w:lang w:val="en-US"/>
+          <w:rFonts w:ascii="Arial" w:hAnsi="Arial" w:cs="Arial"/>
+          <w:sz w:val="44"/>
+          <w:szCs w:val="44"/>
         </w:rPr>
         <w:t>t</w:t>
       </w:r>
       <w:r>
         <w:rPr>
+          <w:rFonts w:ascii="Arial" w:hAnsi="Arial" w:cs="Arial"/>
           <w:sz w:val="44"/>
           <w:szCs w:val="44"/>
         </w:rPr>
@@ -147,15 +189,15 @@
       </w:r>
       <w:r>
         <w:rPr>
-          <w:rFonts w:hint="default"/>
-          <w:sz w:val="44"/>
-          <w:szCs w:val="44"/>
-          <w:lang w:val="en-US"/>
+          <w:rFonts w:ascii="Arial" w:hAnsi="Arial" w:cs="Arial"/>
+          <w:sz w:val="44"/>
+          <w:szCs w:val="44"/>
         </w:rPr>
         <w:t>and</w:t>
       </w:r>
       <w:r>
         <w:rPr>
+          <w:rFonts w:ascii="Arial" w:hAnsi="Arial" w:cs="Arial"/>
           <w:sz w:val="44"/>
           <w:szCs w:val="44"/>
         </w:rPr>
@@ -163,15 +205,15 @@
       </w:r>
       <w:r>
         <w:rPr>
-          <w:rFonts w:hint="default"/>
-          <w:sz w:val="44"/>
-          <w:szCs w:val="44"/>
-          <w:lang w:val="en-US"/>
+          <w:rFonts w:ascii="Arial" w:hAnsi="Arial" w:cs="Arial"/>
+          <w:sz w:val="44"/>
+          <w:szCs w:val="44"/>
         </w:rPr>
         <w:t>get your attention so you continue scrolling</w:t>
       </w:r>
       <w:r>
         <w:rPr>
+          <w:rFonts w:ascii="Arial" w:hAnsi="Arial" w:cs="Arial"/>
           <w:sz w:val="44"/>
           <w:szCs w:val="44"/>
         </w:rPr>
@@ -179,15 +221,15 @@
       </w:r>
       <w:r>
         <w:rPr>
-          <w:rFonts w:hint="default"/>
-          <w:sz w:val="44"/>
-          <w:szCs w:val="44"/>
-          <w:lang w:val="en-US"/>
+          <w:rFonts w:ascii="Arial" w:hAnsi="Arial" w:cs="Arial"/>
+          <w:sz w:val="44"/>
+          <w:szCs w:val="44"/>
         </w:rPr>
         <w:t>constantly</w:t>
       </w:r>
       <w:r>
         <w:rPr>
+          <w:rFonts w:ascii="Arial" w:hAnsi="Arial" w:cs="Arial"/>
           <w:sz w:val="44"/>
           <w:szCs w:val="44"/>
         </w:rPr>
@@ -195,15 +237,15 @@
       </w:r>
       <w:r>
         <w:rPr>
-          <w:rFonts w:hint="default"/>
-          <w:sz w:val="44"/>
-          <w:szCs w:val="44"/>
-          <w:lang w:val="en-US"/>
+          <w:rFonts w:ascii="Arial" w:hAnsi="Arial" w:cs="Arial"/>
+          <w:sz w:val="44"/>
+          <w:szCs w:val="44"/>
         </w:rPr>
         <w:t xml:space="preserve">through feeds, all the while being </w:t>
       </w:r>
       <w:r>
         <w:rPr>
+          <w:rFonts w:ascii="Arial" w:hAnsi="Arial" w:cs="Arial"/>
           <w:sz w:val="44"/>
           <w:szCs w:val="44"/>
         </w:rPr>
@@ -211,15 +253,15 @@
       </w:r>
       <w:r>
         <w:rPr>
-          <w:rFonts w:hint="default"/>
-          <w:sz w:val="44"/>
-          <w:szCs w:val="44"/>
-          <w:lang w:val="en-US"/>
+          <w:rFonts w:ascii="Arial" w:hAnsi="Arial" w:cs="Arial"/>
+          <w:sz w:val="44"/>
+          <w:szCs w:val="44"/>
         </w:rPr>
         <w:t>n</w:t>
       </w:r>
       <w:r>
         <w:rPr>
+          <w:rFonts w:ascii="Arial" w:hAnsi="Arial" w:cs="Arial"/>
           <w:sz w:val="44"/>
           <w:szCs w:val="44"/>
         </w:rPr>
@@ -227,31 +269,39 @@
       </w:r>
       <w:r>
         <w:rPr>
-          <w:rFonts w:hint="default"/>
-          <w:sz w:val="44"/>
-          <w:szCs w:val="44"/>
-          <w:lang w:val="en-US"/>
+          <w:rFonts w:ascii="Arial" w:hAnsi="Arial" w:cs="Arial"/>
+          <w:sz w:val="44"/>
+          <w:szCs w:val="44"/>
         </w:rPr>
         <w:t>so they can profit off of your time</w:t>
       </w:r>
       <w:r>
         <w:rPr>
-          <w:sz w:val="44"/>
-          <w:szCs w:val="44"/>
-        </w:rPr>
-        <w:t xml:space="preserve">. They all give you the ability to communicate with other people </w:t>
-      </w:r>
-      <w:r>
-        <w:rPr>
-          <w:rFonts w:hint="default"/>
-          <w:sz w:val="44"/>
-          <w:szCs w:val="44"/>
-          <w:lang w:val="en-US"/>
+          <w:rFonts w:ascii="Arial" w:hAnsi="Arial" w:cs="Arial"/>
+          <w:sz w:val="44"/>
+          <w:szCs w:val="44"/>
+        </w:rPr>
+        <w:t>. They all give</w:t>
+      </w:r>
+      <w:r>
+        <w:rPr>
+          <w:rFonts w:ascii="Arial" w:hAnsi="Arial" w:cs="Arial"/>
+          <w:sz w:val="44"/>
+          <w:szCs w:val="44"/>
+        </w:rPr>
+        <w:t xml:space="preserve"> you the ability to communicate with other people </w:t>
+      </w:r>
+      <w:r>
+        <w:rPr>
+          <w:rFonts w:ascii="Arial" w:hAnsi="Arial" w:cs="Arial"/>
+          <w:sz w:val="44"/>
+          <w:szCs w:val="44"/>
         </w:rPr>
         <w:t>virtually anywhere</w:t>
       </w:r>
       <w:r>
         <w:rPr>
+          <w:rFonts w:ascii="Arial" w:hAnsi="Arial" w:cs="Arial"/>
           <w:sz w:val="44"/>
           <w:szCs w:val="44"/>
         </w:rPr>
@@ -259,15 +309,15 @@
       </w:r>
       <w:r>
         <w:rPr>
-          <w:rFonts w:hint="default"/>
-          <w:sz w:val="44"/>
-          <w:szCs w:val="44"/>
-          <w:lang w:val="en-US"/>
+          <w:rFonts w:ascii="Arial" w:hAnsi="Arial" w:cs="Arial"/>
+          <w:sz w:val="44"/>
+          <w:szCs w:val="44"/>
         </w:rPr>
         <w:t>something</w:t>
       </w:r>
       <w:r>
         <w:rPr>
+          <w:rFonts w:ascii="Arial" w:hAnsi="Arial" w:cs="Arial"/>
           <w:sz w:val="44"/>
           <w:szCs w:val="44"/>
         </w:rPr>
@@ -275,15 +325,15 @@
       </w:r>
       <w:r>
         <w:rPr>
-          <w:rFonts w:hint="default"/>
-          <w:sz w:val="44"/>
-          <w:szCs w:val="44"/>
-          <w:lang w:val="en-US"/>
+          <w:rFonts w:ascii="Arial" w:hAnsi="Arial" w:cs="Arial"/>
+          <w:sz w:val="44"/>
+          <w:szCs w:val="44"/>
         </w:rPr>
         <w:t>.</w:t>
       </w:r>
       <w:r>
         <w:rPr>
+          <w:rFonts w:ascii="Arial" w:hAnsi="Arial" w:cs="Arial"/>
           <w:sz w:val="44"/>
           <w:szCs w:val="44"/>
         </w:rPr>
@@ -291,10 +341,9 @@
       </w:r>
       <w:r>
         <w:rPr>
-          <w:rFonts w:hint="default"/>
-          <w:sz w:val="44"/>
-          <w:szCs w:val="44"/>
-          <w:lang w:val="en-US"/>
+          <w:rFonts w:ascii="Arial" w:hAnsi="Arial" w:cs="Arial"/>
+          <w:sz w:val="44"/>
+          <w:szCs w:val="44"/>
         </w:rPr>
         <w:t>Premium is a subscription-type payment that allows you to escape and avoid ads while using the app.</w:t>
       </w:r>
@@ -302,6 +351,7 @@
     <w:p>
       <w:pPr>
         <w:rPr>
+          <w:rFonts w:ascii="Arial" w:hAnsi="Arial" w:cs="Arial"/>
           <w:sz w:val="44"/>
           <w:szCs w:val="44"/>
         </w:rPr>
@@ -310,6 +360,7 @@
     <w:p>
       <w:pPr>
         <w:rPr>
+          <w:rFonts w:ascii="Arial" w:hAnsi="Arial" w:cs="Arial"/>
           <w:b/>
           <w:bCs/>
           <w:sz w:val="44"/>
@@ -318,6 +369,7 @@
       </w:pPr>
       <w:r>
         <w:rPr>
+          <w:rFonts w:ascii="Arial" w:hAnsi="Arial" w:cs="Arial"/>
           <w:b/>
           <w:bCs/>
           <w:sz w:val="44"/>
@@ -327,50 +379,143 @@
       </w:r>
       <w:r>
         <w:rPr>
-          <w:rFonts w:hint="default"/>
+          <w:rFonts w:ascii="Arial" w:hAnsi="Arial" w:cs="Arial"/>
           <w:b/>
           <w:bCs/>
           <w:sz w:val="44"/>
           <w:szCs w:val="44"/>
-          <w:lang w:val="en-US"/>
         </w:rPr>
         <w:t xml:space="preserve">are </w:t>
       </w:r>
       <w:r>
         <w:rPr>
+          <w:rFonts w:ascii="Arial" w:hAnsi="Arial" w:cs="Arial"/>
           <w:b/>
           <w:bCs/>
           <w:sz w:val="44"/>
           <w:szCs w:val="44"/>
         </w:rPr>
-        <w:t>people saying social media is bad for you?</w:t>
+        <w:t>people say</w:t>
+      </w:r>
+      <w:r>
+        <w:rPr>
+          <w:rFonts w:ascii="Arial" w:hAnsi="Arial" w:cs="Arial"/>
+          <w:b/>
+          <w:bCs/>
+          <w:sz w:val="44"/>
+          <w:szCs w:val="44"/>
+        </w:rPr>
+        <w:t>ing social media is bad for you?</w:t>
       </w:r>
     </w:p>
     <w:p>
       <w:pPr>
         <w:rPr>
+          <w:rFonts w:ascii="Arial" w:hAnsi="Arial" w:cs="Arial"/>
           <w:sz w:val="44"/>
           <w:szCs w:val="44"/>
         </w:rPr>
       </w:pPr>
       <w:r>
         <w:rPr>
-          <w:sz w:val="44"/>
-          <w:szCs w:val="44"/>
-        </w:rPr>
-        <w:t xml:space="preserve">Social media itself isn’t a bad thing, it’s the </w:t>
-      </w:r>
-      <w:r>
-        <w:rPr>
-          <w:rFonts w:hint="default"/>
-          <w:sz w:val="44"/>
-          <w:szCs w:val="44"/>
-          <w:lang w:val="en-US"/>
-        </w:rPr>
-        <w:t>developers’ greedy intents that just want to stay on top of the industry and make profit. To do that they decide to push you into continuous usage, which is especially bad for people who don’t have much self-control; they get stuck in hours of usage daily most of the time</w:t>
-      </w:r>
-      <w:r>
-        <w:rPr>
+          <w:rFonts w:ascii="Arial" w:hAnsi="Arial" w:cs="Arial"/>
+          <w:sz w:val="44"/>
+          <w:szCs w:val="44"/>
+        </w:rPr>
+        <w:t>Social media itself isn</w:t>
+      </w:r>
+      <w:r>
+        <w:rPr>
+          <w:rFonts w:ascii="Arial" w:hAnsi="Arial" w:cs="Arial"/>
+          <w:sz w:val="44"/>
+          <w:szCs w:val="44"/>
+        </w:rPr>
+        <w:t>’</w:t>
+      </w:r>
+      <w:r>
+        <w:rPr>
+          <w:rFonts w:ascii="Arial" w:hAnsi="Arial" w:cs="Arial"/>
+          <w:sz w:val="44"/>
+          <w:szCs w:val="44"/>
+        </w:rPr>
+        <w:t>t a bad thing, it</w:t>
+      </w:r>
+      <w:r>
+        <w:rPr>
+          <w:rFonts w:ascii="Arial" w:hAnsi="Arial" w:cs="Arial"/>
+          <w:sz w:val="44"/>
+          <w:szCs w:val="44"/>
+        </w:rPr>
+        <w:t>’</w:t>
+      </w:r>
+      <w:r>
+        <w:rPr>
+          <w:rFonts w:ascii="Arial" w:hAnsi="Arial" w:cs="Arial"/>
+          <w:sz w:val="44"/>
+          <w:szCs w:val="44"/>
+        </w:rPr>
+        <w:t xml:space="preserve">s the </w:t>
+      </w:r>
+      <w:r>
+        <w:rPr>
+          <w:rFonts w:ascii="Arial" w:hAnsi="Arial" w:cs="Arial"/>
+          <w:sz w:val="44"/>
+          <w:szCs w:val="44"/>
+        </w:rPr>
+        <w:t>developers</w:t>
+      </w:r>
+      <w:r>
+        <w:rPr>
+          <w:rFonts w:ascii="Arial" w:hAnsi="Arial" w:cs="Arial"/>
+          <w:sz w:val="44"/>
+          <w:szCs w:val="44"/>
+        </w:rPr>
+        <w:t>’</w:t>
+      </w:r>
+      <w:r>
+        <w:rPr>
+          <w:rFonts w:ascii="Arial" w:hAnsi="Arial" w:cs="Arial"/>
+          <w:sz w:val="44"/>
+          <w:szCs w:val="44"/>
+        </w:rPr>
+        <w:t xml:space="preserve"> greedy intents that just want to stay on top of the industry and make profit. To do </w:t>
+      </w:r>
+      <w:r>
+        <w:rPr>
+          <w:rFonts w:ascii="Arial" w:hAnsi="Arial" w:cs="Arial"/>
+          <w:sz w:val="44"/>
+          <w:szCs w:val="44"/>
+        </w:rPr>
+        <w:lastRenderedPageBreak/>
+        <w:t>that they decide to push you into continuous usage, which is especially bad for</w:t>
+      </w:r>
+      <w:r>
+        <w:rPr>
+          <w:rFonts w:ascii="Arial" w:hAnsi="Arial" w:cs="Arial"/>
+          <w:sz w:val="44"/>
+          <w:szCs w:val="44"/>
+        </w:rPr>
+        <w:t xml:space="preserve"> people who don</w:t>
+      </w:r>
+      <w:r>
+        <w:rPr>
+          <w:rFonts w:ascii="Arial" w:hAnsi="Arial" w:cs="Arial"/>
+          <w:sz w:val="44"/>
+          <w:szCs w:val="44"/>
+        </w:rPr>
+        <w:t>’</w:t>
+      </w:r>
+      <w:r>
+        <w:rPr>
+          <w:rFonts w:ascii="Arial" w:hAnsi="Arial" w:cs="Arial"/>
+          <w:sz w:val="44"/>
+          <w:szCs w:val="44"/>
+        </w:rPr>
+        <w:t>t have much self-control; they get stuck in hours of usage daily most of the time</w:t>
+      </w:r>
+      <w:r>
+        <w:rPr>
+          <w:rFonts w:ascii="Arial" w:hAnsi="Arial" w:cs="Arial"/>
           <w:sz w:val="44"/>
           <w:szCs w:val="44"/>
         </w:rPr>
@@ -380,14 +525,14 @@
     <w:p>
       <w:pPr>
         <w:rPr>
-          <w:rFonts w:hint="default"/>
-          <w:sz w:val="44"/>
-          <w:szCs w:val="44"/>
-          <w:lang w:val="en-US"/>
+          <w:rFonts w:ascii="Arial" w:hAnsi="Arial" w:cs="Arial"/>
+          <w:sz w:val="44"/>
+          <w:szCs w:val="44"/>
         </w:rPr>
       </w:pPr>
       <w:r>
         <w:rPr>
+          <w:rFonts w:ascii="Arial" w:hAnsi="Arial" w:cs="Arial"/>
           <w:sz w:val="44"/>
           <w:szCs w:val="44"/>
         </w:rPr>
@@ -395,31 +540,47 @@
       </w:r>
       <w:r>
         <w:rPr>
-          <w:rFonts w:hint="default"/>
-          <w:sz w:val="44"/>
-          <w:szCs w:val="44"/>
-          <w:lang w:val="en-US"/>
+          <w:rFonts w:ascii="Arial" w:hAnsi="Arial" w:cs="Arial"/>
+          <w:sz w:val="44"/>
+          <w:szCs w:val="44"/>
         </w:rPr>
         <w:t>was originally</w:t>
       </w:r>
       <w:r>
         <w:rPr>
-          <w:sz w:val="44"/>
-          <w:szCs w:val="44"/>
-        </w:rPr>
-        <w:t xml:space="preserve"> created as a tool for people to communicate with each other when they can’t meet up in real life, </w:t>
-      </w:r>
-      <w:r>
-        <w:rPr>
-          <w:rFonts w:hint="default"/>
-          <w:sz w:val="44"/>
-          <w:szCs w:val="44"/>
-          <w:lang w:val="en-US"/>
+          <w:rFonts w:ascii="Arial" w:hAnsi="Arial" w:cs="Arial"/>
+          <w:sz w:val="44"/>
+          <w:szCs w:val="44"/>
+        </w:rPr>
+        <w:t xml:space="preserve"> created as a tool for people to communicate with each other when they can</w:t>
+      </w:r>
+      <w:r>
+        <w:rPr>
+          <w:rFonts w:ascii="Arial" w:hAnsi="Arial" w:cs="Arial"/>
+          <w:sz w:val="44"/>
+          <w:szCs w:val="44"/>
+        </w:rPr>
+        <w:t>’</w:t>
+      </w:r>
+      <w:r>
+        <w:rPr>
+          <w:rFonts w:ascii="Arial" w:hAnsi="Arial" w:cs="Arial"/>
+          <w:sz w:val="44"/>
+          <w:szCs w:val="44"/>
+        </w:rPr>
+        <w:t xml:space="preserve">t meet up in real life, </w:t>
+      </w:r>
+      <w:r>
+        <w:rPr>
+          <w:rFonts w:ascii="Arial" w:hAnsi="Arial" w:cs="Arial"/>
+          <w:sz w:val="44"/>
+          <w:szCs w:val="44"/>
         </w:rPr>
         <w:t>adding to the</w:t>
       </w:r>
       <w:r>
         <w:rPr>
+          <w:rFonts w:ascii="Arial" w:hAnsi="Arial" w:cs="Arial"/>
           <w:sz w:val="44"/>
           <w:szCs w:val="44"/>
         </w:rPr>
@@ -427,15 +588,23 @@
       </w:r>
       <w:r>
         <w:rPr>
-          <w:rFonts w:hint="default"/>
-          <w:sz w:val="44"/>
-          <w:szCs w:val="44"/>
-          <w:lang w:val="en-US"/>
-        </w:rPr>
-        <w:t xml:space="preserve"> of talking with friends and family. It can also be used to communicate with a </w:t>
-      </w:r>
-      <w:r>
-        <w:rPr>
+          <w:rFonts w:ascii="Arial" w:hAnsi="Arial" w:cs="Arial"/>
+          <w:sz w:val="44"/>
+          <w:szCs w:val="44"/>
+        </w:rPr>
+        <w:t xml:space="preserve"> of talking w</w:t>
+      </w:r>
+      <w:r>
+        <w:rPr>
+          <w:rFonts w:ascii="Arial" w:hAnsi="Arial" w:cs="Arial"/>
+          <w:sz w:val="44"/>
+          <w:szCs w:val="44"/>
+        </w:rPr>
+        <w:t xml:space="preserve">ith friends and family. It can also be used to communicate with a </w:t>
+      </w:r>
+      <w:r>
+        <w:rPr>
+          <w:rFonts w:ascii="Arial" w:hAnsi="Arial" w:cs="Arial"/>
           <w:sz w:val="44"/>
           <w:szCs w:val="44"/>
         </w:rPr>
@@ -443,15 +612,15 @@
       </w:r>
       <w:r>
         <w:rPr>
-          <w:rFonts w:hint="default"/>
-          <w:sz w:val="44"/>
-          <w:szCs w:val="44"/>
-          <w:lang w:val="en-US"/>
+          <w:rFonts w:ascii="Arial" w:hAnsi="Arial" w:cs="Arial"/>
+          <w:sz w:val="44"/>
+          <w:szCs w:val="44"/>
         </w:rPr>
         <w:t>or others</w:t>
       </w:r>
       <w:r>
         <w:rPr>
+          <w:rFonts w:ascii="Arial" w:hAnsi="Arial" w:cs="Arial"/>
           <w:sz w:val="44"/>
           <w:szCs w:val="44"/>
         </w:rPr>
@@ -459,15 +628,15 @@
       </w:r>
       <w:r>
         <w:rPr>
-          <w:rFonts w:hint="default"/>
-          <w:sz w:val="44"/>
-          <w:szCs w:val="44"/>
-          <w:lang w:val="en-US"/>
+          <w:rFonts w:ascii="Arial" w:hAnsi="Arial" w:cs="Arial"/>
+          <w:sz w:val="44"/>
+          <w:szCs w:val="44"/>
         </w:rPr>
         <w:t xml:space="preserve">. Take </w:t>
       </w:r>
       <w:r>
         <w:rPr>
+          <w:rFonts w:ascii="Arial" w:hAnsi="Arial" w:cs="Arial"/>
           <w:sz w:val="44"/>
           <w:szCs w:val="44"/>
         </w:rPr>
@@ -475,10 +644,9 @@
       </w:r>
       <w:r>
         <w:rPr>
-          <w:rFonts w:hint="default"/>
-          <w:sz w:val="44"/>
-          <w:szCs w:val="44"/>
-          <w:lang w:val="en-US"/>
+          <w:rFonts w:ascii="Arial" w:hAnsi="Arial" w:cs="Arial"/>
+          <w:sz w:val="44"/>
+          <w:szCs w:val="44"/>
         </w:rPr>
         <w:t xml:space="preserve"> for example, you just saw a funny video and want to share it with someone, social media is something you could use to accomplish that.</w:t>
       </w:r>
@@ -486,12 +654,14 @@
     <w:p>
       <w:pPr>
         <w:rPr>
+          <w:rFonts w:ascii="Arial" w:hAnsi="Arial" w:cs="Arial"/>
           <w:sz w:val="96"/>
           <w:szCs w:val="96"/>
         </w:rPr>
       </w:pPr>
       <w:r>
         <w:rPr>
+          <w:rFonts w:ascii="Arial" w:hAnsi="Arial" w:cs="Arial"/>
           <w:sz w:val="96"/>
           <w:szCs w:val="96"/>
         </w:rPr>
@@ -501,6 +671,7 @@
     <w:p>
       <w:pPr>
         <w:rPr>
+          <w:rFonts w:ascii="Arial" w:hAnsi="Arial" w:cs="Arial"/>
           <w:b/>
           <w:bCs/>
           <w:sz w:val="44"/>
@@ -509,6 +680,7 @@
       </w:pPr>
       <w:r>
         <w:rPr>
+          <w:rFonts w:ascii="Arial" w:hAnsi="Arial" w:cs="Arial"/>
           <w:b/>
           <w:bCs/>
           <w:sz w:val="44"/>
@@ -520,12 +692,14 @@
     <w:p>
       <w:pPr>
         <w:rPr>
+          <w:rFonts w:ascii="Arial" w:hAnsi="Arial" w:cs="Arial"/>
           <w:sz w:val="44"/>
           <w:szCs w:val="44"/>
         </w:rPr>
       </w:pPr>
       <w:r>
         <w:rPr>
+          <w:rFonts w:ascii="Arial" w:hAnsi="Arial" w:cs="Arial"/>
           <w:sz w:val="44"/>
           <w:szCs w:val="44"/>
         </w:rPr>
@@ -533,15 +707,23 @@
       </w:r>
       <w:r>
         <w:rPr>
-          <w:rFonts w:hint="default"/>
-          <w:sz w:val="44"/>
-          <w:szCs w:val="44"/>
-          <w:lang w:val="en-US"/>
-        </w:rPr>
-        <w:t>’s</w:t>
-      </w:r>
-      <w:r>
-        <w:rPr>
+          <w:rFonts w:ascii="Arial" w:hAnsi="Arial" w:cs="Arial"/>
+          <w:sz w:val="44"/>
+          <w:szCs w:val="44"/>
+        </w:rPr>
+        <w:t>’</w:t>
+      </w:r>
+      <w:r>
+        <w:rPr>
+          <w:rFonts w:ascii="Arial" w:hAnsi="Arial" w:cs="Arial"/>
+          <w:sz w:val="44"/>
+          <w:szCs w:val="44"/>
+        </w:rPr>
+        <w:t>s</w:t>
+      </w:r>
+      <w:r>
+        <w:rPr>
+          <w:rFonts w:ascii="Arial" w:hAnsi="Arial" w:cs="Arial"/>
           <w:sz w:val="44"/>
           <w:szCs w:val="44"/>
         </w:rPr>
@@ -549,15 +731,15 @@
       </w:r>
       <w:r>
         <w:rPr>
-          <w:rFonts w:hint="default"/>
-          <w:sz w:val="44"/>
-          <w:szCs w:val="44"/>
-          <w:lang w:val="en-US"/>
+          <w:rFonts w:ascii="Arial" w:hAnsi="Arial" w:cs="Arial"/>
+          <w:sz w:val="44"/>
+          <w:szCs w:val="44"/>
         </w:rPr>
         <w:t>to</w:t>
       </w:r>
       <w:r>
         <w:rPr>
+          <w:rFonts w:ascii="Arial" w:hAnsi="Arial" w:cs="Arial"/>
           <w:sz w:val="44"/>
           <w:szCs w:val="44"/>
         </w:rPr>
@@ -565,15 +747,15 @@
       </w:r>
       <w:r>
         <w:rPr>
-          <w:rFonts w:hint="default"/>
-          <w:sz w:val="44"/>
-          <w:szCs w:val="44"/>
-          <w:lang w:val="en-US"/>
+          <w:rFonts w:ascii="Arial" w:hAnsi="Arial" w:cs="Arial"/>
+          <w:sz w:val="44"/>
+          <w:szCs w:val="44"/>
         </w:rPr>
         <w:t>enjoyable content and</w:t>
       </w:r>
       <w:r>
         <w:rPr>
+          <w:rFonts w:ascii="Arial" w:hAnsi="Arial" w:cs="Arial"/>
           <w:sz w:val="44"/>
           <w:szCs w:val="44"/>
         </w:rPr>
@@ -581,15 +763,15 @@
       </w:r>
       <w:r>
         <w:rPr>
-          <w:rFonts w:hint="default"/>
-          <w:sz w:val="44"/>
-          <w:szCs w:val="44"/>
-          <w:lang w:val="en-US"/>
+          <w:rFonts w:ascii="Arial" w:hAnsi="Arial" w:cs="Arial"/>
+          <w:sz w:val="44"/>
+          <w:szCs w:val="44"/>
         </w:rPr>
         <w:t>, or just watch some videos! These videos can be</w:t>
       </w:r>
       <w:r>
         <w:rPr>
+          <w:rFonts w:ascii="Arial" w:hAnsi="Arial" w:cs="Arial"/>
           <w:sz w:val="44"/>
           <w:szCs w:val="44"/>
         </w:rPr>
@@ -597,15 +779,15 @@
       </w:r>
       <w:r>
         <w:rPr>
-          <w:rFonts w:hint="default"/>
-          <w:sz w:val="44"/>
-          <w:szCs w:val="44"/>
-          <w:lang w:val="en-US"/>
+          <w:rFonts w:ascii="Arial" w:hAnsi="Arial" w:cs="Arial"/>
+          <w:sz w:val="44"/>
+          <w:szCs w:val="44"/>
         </w:rPr>
         <w:t>educational</w:t>
       </w:r>
       <w:r>
         <w:rPr>
+          <w:rFonts w:ascii="Arial" w:hAnsi="Arial" w:cs="Arial"/>
           <w:sz w:val="44"/>
           <w:szCs w:val="44"/>
         </w:rPr>
@@ -613,15 +795,23 @@
       </w:r>
       <w:r>
         <w:rPr>
-          <w:rFonts w:hint="default"/>
-          <w:sz w:val="44"/>
-          <w:szCs w:val="44"/>
-          <w:lang w:val="en-US"/>
-        </w:rPr>
-        <w:t>funny, even sad- of course those are only some genres that are contained without the vast world of YouTube</w:t>
-      </w:r>
-      <w:r>
-        <w:rPr>
+          <w:rFonts w:ascii="Arial" w:hAnsi="Arial" w:cs="Arial"/>
+          <w:sz w:val="44"/>
+          <w:szCs w:val="44"/>
+        </w:rPr>
+        <w:t>funny, even sad- of course those are only some genres that are contained without the va</w:t>
+      </w:r>
+      <w:r>
+        <w:rPr>
+          <w:rFonts w:ascii="Arial" w:hAnsi="Arial" w:cs="Arial"/>
+          <w:sz w:val="44"/>
+          <w:szCs w:val="44"/>
+        </w:rPr>
+        <w:t>st world of YouTube</w:t>
+      </w:r>
+      <w:r>
+        <w:rPr>
+          <w:rFonts w:ascii="Arial" w:hAnsi="Arial" w:cs="Arial"/>
           <w:sz w:val="44"/>
           <w:szCs w:val="44"/>
         </w:rPr>
@@ -631,30 +821,31 @@
     <w:p>
       <w:pPr>
         <w:rPr>
-          <w:rFonts w:hint="default"/>
-          <w:sz w:val="44"/>
-          <w:szCs w:val="44"/>
-          <w:lang w:val="en-US"/>
+          <w:rFonts w:ascii="Arial" w:hAnsi="Arial" w:cs="Arial"/>
+          <w:sz w:val="44"/>
+          <w:szCs w:val="44"/>
         </w:rPr>
       </w:pPr>
       <w:r>
         <w:rPr>
-          <w:sz w:val="44"/>
-          <w:szCs w:val="44"/>
-        </w:rPr>
+          <w:rFonts w:ascii="Arial" w:hAnsi="Arial" w:cs="Arial"/>
+          <w:sz w:val="44"/>
+          <w:szCs w:val="44"/>
+        </w:rPr>
+        <w:lastRenderedPageBreak/>
         <w:t>Some compan</w:t>
       </w:r>
       <w:r>
         <w:rPr>
-          <w:rFonts w:hint="default"/>
-          <w:sz w:val="44"/>
-          <w:szCs w:val="44"/>
-          <w:lang w:val="en-US"/>
+          <w:rFonts w:ascii="Arial" w:hAnsi="Arial" w:cs="Arial"/>
+          <w:sz w:val="44"/>
+          <w:szCs w:val="44"/>
         </w:rPr>
         <w:t>ies</w:t>
       </w:r>
       <w:r>
         <w:rPr>
+          <w:rFonts w:ascii="Arial" w:hAnsi="Arial" w:cs="Arial"/>
           <w:sz w:val="44"/>
           <w:szCs w:val="44"/>
         </w:rPr>
@@ -662,15 +853,15 @@
       </w:r>
       <w:r>
         <w:rPr>
-          <w:rFonts w:hint="default"/>
-          <w:sz w:val="44"/>
-          <w:szCs w:val="44"/>
-          <w:lang w:val="en-US"/>
+          <w:rFonts w:ascii="Arial" w:hAnsi="Arial" w:cs="Arial"/>
+          <w:sz w:val="44"/>
+          <w:szCs w:val="44"/>
         </w:rPr>
         <w:t xml:space="preserve"> </w:t>
       </w:r>
       <w:r>
         <w:rPr>
+          <w:rFonts w:ascii="Arial" w:hAnsi="Arial" w:cs="Arial"/>
           <w:sz w:val="44"/>
           <w:szCs w:val="44"/>
         </w:rPr>
@@ -678,15 +869,15 @@
       </w:r>
       <w:r>
         <w:rPr>
-          <w:rFonts w:hint="default"/>
-          <w:sz w:val="44"/>
-          <w:szCs w:val="44"/>
-          <w:lang w:val="en-US"/>
+          <w:rFonts w:ascii="Arial" w:hAnsi="Arial" w:cs="Arial"/>
+          <w:sz w:val="44"/>
+          <w:szCs w:val="44"/>
         </w:rPr>
         <w:t>to</w:t>
       </w:r>
       <w:r>
         <w:rPr>
+          <w:rFonts w:ascii="Arial" w:hAnsi="Arial" w:cs="Arial"/>
           <w:sz w:val="44"/>
           <w:szCs w:val="44"/>
         </w:rPr>
@@ -694,17 +885,25 @@
       </w:r>
       <w:r>
         <w:rPr>
-          <w:rFonts w:hint="default"/>
-          <w:sz w:val="44"/>
-          <w:szCs w:val="44"/>
-          <w:lang w:val="en-US"/>
-        </w:rPr>
-        <w:t>mote themselves, or their products/apps. Other times people just create reviews, gameplay videos and other content like VLOGs for the enjoyment of users and the profit of making videos.</w:t>
+          <w:rFonts w:ascii="Arial" w:hAnsi="Arial" w:cs="Arial"/>
+          <w:sz w:val="44"/>
+          <w:szCs w:val="44"/>
+        </w:rPr>
+        <w:t xml:space="preserve">mote themselves, or their products/apps. Other times people just create reviews, gameplay videos and other content like VLOGs for the enjoyment of users and the profit of making </w:t>
+      </w:r>
+      <w:r>
+        <w:rPr>
+          <w:rFonts w:ascii="Arial" w:hAnsi="Arial" w:cs="Arial"/>
+          <w:sz w:val="44"/>
+          <w:szCs w:val="44"/>
+        </w:rPr>
+        <w:t>videos.</w:t>
       </w:r>
     </w:p>
     <w:p>
       <w:pPr>
         <w:rPr>
+          <w:rFonts w:ascii="Arial" w:hAnsi="Arial" w:cs="Arial"/>
           <w:sz w:val="44"/>
           <w:szCs w:val="44"/>
         </w:rPr>
@@ -713,12 +912,14 @@
     <w:p>
       <w:pPr>
         <w:rPr>
+          <w:rFonts w:ascii="Arial" w:hAnsi="Arial" w:cs="Arial"/>
           <w:sz w:val="44"/>
           <w:szCs w:val="44"/>
         </w:rPr>
       </w:pPr>
       <w:r>
         <w:rPr>
+          <w:rFonts w:ascii="Arial" w:hAnsi="Arial" w:cs="Arial"/>
           <w:b/>
           <w:bCs/>
           <w:sz w:val="44"/>
@@ -730,12 +931,14 @@
     <w:p>
       <w:pPr>
         <w:rPr>
+          <w:rFonts w:ascii="Arial" w:hAnsi="Arial" w:cs="Arial"/>
           <w:sz w:val="44"/>
           <w:szCs w:val="44"/>
         </w:rPr>
       </w:pPr>
       <w:r>
         <w:rPr>
+          <w:rFonts w:ascii="Arial" w:hAnsi="Arial" w:cs="Arial"/>
           <w:sz w:val="44"/>
           <w:szCs w:val="44"/>
         </w:rPr>
@@ -743,15 +946,23 @@
       </w:r>
       <w:r>
         <w:rPr>
-          <w:rFonts w:hint="default"/>
-          <w:sz w:val="44"/>
-          <w:szCs w:val="44"/>
-          <w:lang w:val="en-US"/>
-        </w:rPr>
-        <w:t>’ve</w:t>
-      </w:r>
-      <w:r>
-        <w:rPr>
+          <w:rFonts w:ascii="Arial" w:hAnsi="Arial" w:cs="Arial"/>
+          <w:sz w:val="44"/>
+          <w:szCs w:val="44"/>
+        </w:rPr>
+        <w:t>’</w:t>
+      </w:r>
+      <w:r>
+        <w:rPr>
+          <w:rFonts w:ascii="Arial" w:hAnsi="Arial" w:cs="Arial"/>
+          <w:sz w:val="44"/>
+          <w:szCs w:val="44"/>
+        </w:rPr>
+        <w:t>ve</w:t>
+      </w:r>
+      <w:r>
+        <w:rPr>
+          <w:rFonts w:ascii="Arial" w:hAnsi="Arial" w:cs="Arial"/>
           <w:sz w:val="44"/>
           <w:szCs w:val="44"/>
         </w:rPr>
@@ -759,15 +970,15 @@
       </w:r>
       <w:r>
         <w:rPr>
-          <w:rFonts w:hint="default"/>
-          <w:sz w:val="44"/>
-          <w:szCs w:val="44"/>
-          <w:lang w:val="en-US"/>
+          <w:rFonts w:ascii="Arial" w:hAnsi="Arial" w:cs="Arial"/>
+          <w:sz w:val="44"/>
+          <w:szCs w:val="44"/>
         </w:rPr>
         <w:t>the M</w:t>
       </w:r>
       <w:r>
         <w:rPr>
+          <w:rFonts w:ascii="Arial" w:hAnsi="Arial" w:cs="Arial"/>
           <w:sz w:val="44"/>
           <w:szCs w:val="44"/>
         </w:rPr>
@@ -775,15 +986,15 @@
       </w:r>
       <w:r>
         <w:rPr>
-          <w:rFonts w:hint="default"/>
-          <w:sz w:val="44"/>
-          <w:szCs w:val="44"/>
-          <w:lang w:val="en-US"/>
+          <w:rFonts w:ascii="Arial" w:hAnsi="Arial" w:cs="Arial"/>
+          <w:sz w:val="44"/>
+          <w:szCs w:val="44"/>
         </w:rPr>
         <w:t>U</w:t>
       </w:r>
       <w:r>
         <w:rPr>
+          <w:rFonts w:ascii="Arial" w:hAnsi="Arial" w:cs="Arial"/>
           <w:sz w:val="44"/>
           <w:szCs w:val="44"/>
         </w:rPr>
@@ -791,15 +1002,15 @@
       </w:r>
       <w:r>
         <w:rPr>
-          <w:rFonts w:hint="default"/>
-          <w:sz w:val="44"/>
-          <w:szCs w:val="44"/>
-          <w:lang w:val="en-US"/>
+          <w:rFonts w:ascii="Arial" w:hAnsi="Arial" w:cs="Arial"/>
+          <w:sz w:val="44"/>
+          <w:szCs w:val="44"/>
         </w:rPr>
         <w:t xml:space="preserve">about it on </w:t>
       </w:r>
       <w:r>
         <w:rPr>
+          <w:rFonts w:ascii="Arial" w:hAnsi="Arial" w:cs="Arial"/>
           <w:sz w:val="44"/>
           <w:szCs w:val="44"/>
         </w:rPr>
@@ -809,12 +1020,14 @@
     <w:p>
       <w:pPr>
         <w:rPr>
+          <w:rFonts w:ascii="Arial" w:hAnsi="Arial" w:cs="Arial"/>
           <w:sz w:val="44"/>
           <w:szCs w:val="44"/>
         </w:rPr>
       </w:pPr>
       <w:r>
         <w:rPr>
+          <w:rFonts w:ascii="Arial" w:hAnsi="Arial" w:cs="Arial"/>
           <w:sz w:val="44"/>
           <w:szCs w:val="44"/>
         </w:rPr>
@@ -822,15 +1035,15 @@
       </w:r>
       <w:r>
         <w:rPr>
-          <w:rFonts w:hint="default"/>
-          <w:sz w:val="44"/>
-          <w:szCs w:val="44"/>
-          <w:lang w:val="en-US"/>
+          <w:rFonts w:ascii="Arial" w:hAnsi="Arial" w:cs="Arial"/>
+          <w:sz w:val="44"/>
+          <w:szCs w:val="44"/>
         </w:rPr>
         <w:t>the M</w:t>
       </w:r>
       <w:r>
         <w:rPr>
+          <w:rFonts w:ascii="Arial" w:hAnsi="Arial" w:cs="Arial"/>
           <w:sz w:val="44"/>
           <w:szCs w:val="44"/>
         </w:rPr>
@@ -838,15 +1051,15 @@
       </w:r>
       <w:r>
         <w:rPr>
-          <w:rFonts w:hint="default"/>
-          <w:sz w:val="44"/>
-          <w:szCs w:val="44"/>
-          <w:lang w:val="en-US"/>
+          <w:rFonts w:ascii="Arial" w:hAnsi="Arial" w:cs="Arial"/>
+          <w:sz w:val="44"/>
+          <w:szCs w:val="44"/>
         </w:rPr>
         <w:t>U</w:t>
       </w:r>
       <w:r>
         <w:rPr>
+          <w:rFonts w:ascii="Arial" w:hAnsi="Arial" w:cs="Arial"/>
           <w:sz w:val="44"/>
           <w:szCs w:val="44"/>
         </w:rPr>
@@ -854,15 +1067,23 @@
       </w:r>
       <w:r>
         <w:rPr>
-          <w:rFonts w:hint="default"/>
-          <w:sz w:val="44"/>
-          <w:szCs w:val="44"/>
-          <w:lang w:val="en-US"/>
-        </w:rPr>
-        <w:t xml:space="preserve">is </w:t>
-      </w:r>
-      <w:r>
-        <w:rPr>
+          <w:rFonts w:ascii="Arial" w:hAnsi="Arial" w:cs="Arial"/>
+          <w:sz w:val="44"/>
+          <w:szCs w:val="44"/>
+        </w:rPr>
+        <w:t>is</w:t>
+      </w:r>
+      <w:r>
+        <w:rPr>
+          <w:rFonts w:ascii="Arial" w:hAnsi="Arial" w:cs="Arial"/>
+          <w:sz w:val="44"/>
+          <w:szCs w:val="44"/>
+        </w:rPr>
+        <w:t xml:space="preserve"> </w:t>
+      </w:r>
+      <w:r>
+        <w:rPr>
+          <w:rFonts w:ascii="Arial" w:hAnsi="Arial" w:cs="Arial"/>
           <w:sz w:val="44"/>
           <w:szCs w:val="44"/>
         </w:rPr>
@@ -872,56 +1093,122 @@
     <w:p>
       <w:pPr>
         <w:rPr>
-          <w:rFonts w:hint="default"/>
+          <w:rFonts w:ascii="Arial" w:hAnsi="Arial" w:cs="Arial"/>
           <w:b/>
           <w:bCs/>
           <w:color w:val="FF0000"/>
           <w:sz w:val="32"/>
           <w:szCs w:val="32"/>
-          <w:lang w:val="en-US"/>
         </w:rPr>
       </w:pPr>
       <w:r>
         <w:rPr>
-          <w:rFonts w:hint="default"/>
+          <w:rFonts w:ascii="Arial" w:hAnsi="Arial" w:cs="Arial"/>
           <w:b/>
           <w:bCs/>
           <w:color w:val="FAB5F9"/>
           <w:sz w:val="32"/>
           <w:szCs w:val="32"/>
           <w:highlight w:val="blue"/>
-          <w:lang w:val="en-US"/>
-        </w:rPr>
-        <w:t>~~Note for Bill!~~</w:t>
-      </w:r>
-      <w:r>
-        <w:rPr>
-          <w:rFonts w:hint="default"/>
+        </w:rPr>
+        <w:t xml:space="preserve">~~Note for </w:t>
+      </w:r>
+      <w:proofErr w:type="gramStart"/>
+      <w:r>
+        <w:rPr>
+          <w:rFonts w:ascii="Arial" w:hAnsi="Arial" w:cs="Arial"/>
+          <w:b/>
+          <w:bCs/>
+          <w:color w:val="FAB5F9"/>
+          <w:sz w:val="32"/>
+          <w:szCs w:val="32"/>
+          <w:highlight w:val="blue"/>
+        </w:rPr>
+        <w:t>Bill!~</w:t>
+      </w:r>
+      <w:proofErr w:type="gramEnd"/>
+      <w:r>
+        <w:rPr>
+          <w:rFonts w:ascii="Arial" w:hAnsi="Arial" w:cs="Arial"/>
+          <w:b/>
+          <w:bCs/>
+          <w:color w:val="FAB5F9"/>
+          <w:sz w:val="32"/>
+          <w:szCs w:val="32"/>
+          <w:highlight w:val="blue"/>
+        </w:rPr>
+        <w:t>~</w:t>
+      </w:r>
+      <w:r>
+        <w:rPr>
+          <w:rFonts w:ascii="Arial" w:hAnsi="Arial" w:cs="Arial"/>
           <w:b/>
           <w:bCs/>
           <w:color w:val="FF0000"/>
           <w:sz w:val="32"/>
           <w:szCs w:val="32"/>
-          <w:lang w:val="en-US"/>
         </w:rPr>
         <w:t xml:space="preserve"> </w:t>
       </w:r>
       <w:r>
         <w:rPr>
-          <w:rFonts w:hint="default"/>
-          <w:b w:val="0"/>
-          <w:bCs w:val="0"/>
+          <w:rFonts w:ascii="Arial" w:hAnsi="Arial" w:cs="Arial"/>
           <w:color w:val="FF0000"/>
           <w:sz w:val="32"/>
           <w:szCs w:val="32"/>
-          <w:lang w:val="en-US"/>
-        </w:rPr>
-        <w:t>Above this note you could express an opinion like how people might take ‘refuge’ in the Meta Universe because they can change who they are. This is relevant to the topic of body image/self-body image which you could also discuss.</w:t>
+        </w:rPr>
+        <w:t xml:space="preserve">Above this note you could express an opinion like how people might take </w:t>
+      </w:r>
+      <w:r>
+        <w:rPr>
+          <w:rFonts w:ascii="Arial" w:hAnsi="Arial" w:cs="Arial"/>
+          <w:color w:val="FF0000"/>
+          <w:sz w:val="32"/>
+          <w:szCs w:val="32"/>
+        </w:rPr>
+        <w:t>‘</w:t>
+      </w:r>
+      <w:r>
+        <w:rPr>
+          <w:rFonts w:ascii="Arial" w:hAnsi="Arial" w:cs="Arial"/>
+          <w:color w:val="FF0000"/>
+          <w:sz w:val="32"/>
+          <w:szCs w:val="32"/>
+        </w:rPr>
+        <w:t>refuge</w:t>
+      </w:r>
+      <w:r>
+        <w:rPr>
+          <w:rFonts w:ascii="Arial" w:hAnsi="Arial" w:cs="Arial"/>
+          <w:color w:val="FF0000"/>
+          <w:sz w:val="32"/>
+          <w:szCs w:val="32"/>
+        </w:rPr>
+        <w:t>’</w:t>
+      </w:r>
+      <w:r>
+        <w:rPr>
+          <w:rFonts w:ascii="Arial" w:hAnsi="Arial" w:cs="Arial"/>
+          <w:color w:val="FF0000"/>
+          <w:sz w:val="32"/>
+          <w:szCs w:val="32"/>
+        </w:rPr>
+        <w:t xml:space="preserve"> in the Meta Universe b</w:t>
+      </w:r>
+      <w:r>
+        <w:rPr>
+          <w:rFonts w:ascii="Arial" w:hAnsi="Arial" w:cs="Arial"/>
+          <w:color w:val="FF0000"/>
+          <w:sz w:val="32"/>
+          <w:szCs w:val="32"/>
+        </w:rPr>
+        <w:t>ecause they can change who they are. This is relevant to the topic of body image/self-body image which you could also discuss.</w:t>
       </w:r>
     </w:p>
     <w:p>
       <w:pPr>
         <w:rPr>
+          <w:rFonts w:ascii="Arial" w:hAnsi="Arial" w:cs="Arial"/>
           <w:sz w:val="44"/>
           <w:szCs w:val="44"/>
         </w:rPr>
@@ -930,6 +1217,7 @@
     <w:p>
       <w:pPr>
         <w:rPr>
+          <w:rFonts w:ascii="Arial" w:hAnsi="Arial" w:cs="Arial"/>
           <w:b/>
           <w:bCs/>
           <w:sz w:val="44"/>
@@ -938,23 +1226,27 @@
       </w:pPr>
       <w:r>
         <w:rPr>
+          <w:rFonts w:ascii="Arial" w:hAnsi="Arial" w:cs="Arial"/>
           <w:b/>
           <w:bCs/>
           <w:sz w:val="44"/>
           <w:szCs w:val="44"/>
         </w:rPr>
+        <w:lastRenderedPageBreak/>
         <w:t>Snapchat:</w:t>
       </w:r>
     </w:p>
     <w:p>
       <w:pPr>
         <w:rPr>
+          <w:rFonts w:ascii="Arial" w:hAnsi="Arial" w:cs="Arial"/>
           <w:sz w:val="44"/>
           <w:szCs w:val="44"/>
         </w:rPr>
       </w:pPr>
       <w:r>
         <w:rPr>
+          <w:rFonts w:ascii="Arial" w:hAnsi="Arial" w:cs="Arial"/>
           <w:sz w:val="44"/>
           <w:szCs w:val="44"/>
         </w:rPr>
@@ -962,15 +1254,15 @@
       </w:r>
       <w:r>
         <w:rPr>
-          <w:rFonts w:hint="default"/>
-          <w:sz w:val="44"/>
-          <w:szCs w:val="44"/>
-          <w:lang w:val="en-US"/>
+          <w:rFonts w:ascii="Arial" w:hAnsi="Arial" w:cs="Arial"/>
+          <w:sz w:val="44"/>
+          <w:szCs w:val="44"/>
         </w:rPr>
         <w:t>ing</w:t>
       </w:r>
       <w:r>
         <w:rPr>
+          <w:rFonts w:ascii="Arial" w:hAnsi="Arial" w:cs="Arial"/>
           <w:sz w:val="44"/>
           <w:szCs w:val="44"/>
         </w:rPr>
@@ -978,15 +1270,15 @@
       </w:r>
       <w:r>
         <w:rPr>
-          <w:rFonts w:hint="default"/>
-          <w:sz w:val="44"/>
-          <w:szCs w:val="44"/>
-          <w:lang w:val="en-US"/>
+          <w:rFonts w:ascii="Arial" w:hAnsi="Arial" w:cs="Arial"/>
+          <w:sz w:val="44"/>
+          <w:szCs w:val="44"/>
         </w:rPr>
         <w:t>ing</w:t>
       </w:r>
       <w:r>
         <w:rPr>
+          <w:rFonts w:ascii="Arial" w:hAnsi="Arial" w:cs="Arial"/>
           <w:sz w:val="44"/>
           <w:szCs w:val="44"/>
         </w:rPr>
@@ -994,15 +1286,23 @@
       </w:r>
       <w:r>
         <w:rPr>
-          <w:rFonts w:hint="default"/>
-          <w:sz w:val="44"/>
-          <w:szCs w:val="44"/>
-          <w:lang w:val="en-US"/>
-        </w:rPr>
-        <w:t>including</w:t>
-      </w:r>
-      <w:r>
-        <w:rPr>
+          <w:rFonts w:ascii="Arial" w:hAnsi="Arial" w:cs="Arial"/>
+          <w:sz w:val="44"/>
+          <w:szCs w:val="44"/>
+        </w:rPr>
+        <w:t>in</w:t>
+      </w:r>
+      <w:r>
+        <w:rPr>
+          <w:rFonts w:ascii="Arial" w:hAnsi="Arial" w:cs="Arial"/>
+          <w:sz w:val="44"/>
+          <w:szCs w:val="44"/>
+        </w:rPr>
+        <w:t>cluding</w:t>
+      </w:r>
+      <w:r>
+        <w:rPr>
+          <w:rFonts w:ascii="Arial" w:hAnsi="Arial" w:cs="Arial"/>
           <w:sz w:val="44"/>
           <w:szCs w:val="44"/>
         </w:rPr>
@@ -1010,15 +1310,33 @@
       </w:r>
       <w:r>
         <w:rPr>
-          <w:rFonts w:hint="default"/>
-          <w:sz w:val="44"/>
-          <w:szCs w:val="44"/>
-          <w:lang w:val="en-US"/>
-        </w:rPr>
-        <w:t xml:space="preserve">an easy to use </w:t>
-      </w:r>
-      <w:r>
-        <w:rPr>
+          <w:rFonts w:ascii="Arial" w:hAnsi="Arial" w:cs="Arial"/>
+          <w:sz w:val="44"/>
+          <w:szCs w:val="44"/>
+        </w:rPr>
+        <w:t xml:space="preserve">an </w:t>
+      </w:r>
+      <w:proofErr w:type="gramStart"/>
+      <w:r>
+        <w:rPr>
+          <w:rFonts w:ascii="Arial" w:hAnsi="Arial" w:cs="Arial"/>
+          <w:sz w:val="44"/>
+          <w:szCs w:val="44"/>
+        </w:rPr>
+        <w:t>easy to use</w:t>
+      </w:r>
+      <w:proofErr w:type="gramEnd"/>
+      <w:r>
+        <w:rPr>
+          <w:rFonts w:ascii="Arial" w:hAnsi="Arial" w:cs="Arial"/>
+          <w:sz w:val="44"/>
+          <w:szCs w:val="44"/>
+        </w:rPr>
+        <w:t xml:space="preserve"> </w:t>
+      </w:r>
+      <w:r>
+        <w:rPr>
+          <w:rFonts w:ascii="Arial" w:hAnsi="Arial" w:cs="Arial"/>
           <w:sz w:val="44"/>
           <w:szCs w:val="44"/>
         </w:rPr>
@@ -1026,15 +1344,15 @@
       </w:r>
       <w:r>
         <w:rPr>
-          <w:rFonts w:hint="default"/>
-          <w:sz w:val="44"/>
-          <w:szCs w:val="44"/>
-          <w:lang w:val="en-US"/>
+          <w:rFonts w:ascii="Arial" w:hAnsi="Arial" w:cs="Arial"/>
+          <w:sz w:val="44"/>
+          <w:szCs w:val="44"/>
         </w:rPr>
         <w:t xml:space="preserve"> and follow</w:t>
       </w:r>
       <w:r>
         <w:rPr>
+          <w:rFonts w:ascii="Arial" w:hAnsi="Arial" w:cs="Arial"/>
           <w:sz w:val="44"/>
           <w:szCs w:val="44"/>
         </w:rPr>
@@ -1042,15 +1360,15 @@
       </w:r>
       <w:r>
         <w:rPr>
-          <w:rFonts w:hint="default"/>
-          <w:sz w:val="44"/>
-          <w:szCs w:val="44"/>
-          <w:lang w:val="en-US"/>
+          <w:rFonts w:ascii="Arial" w:hAnsi="Arial" w:cs="Arial"/>
+          <w:sz w:val="44"/>
+          <w:szCs w:val="44"/>
         </w:rPr>
         <w:t>, receiving</w:t>
       </w:r>
       <w:r>
         <w:rPr>
+          <w:rFonts w:ascii="Arial" w:hAnsi="Arial" w:cs="Arial"/>
           <w:sz w:val="44"/>
           <w:szCs w:val="44"/>
         </w:rPr>
@@ -1058,15 +1376,15 @@
       </w:r>
       <w:r>
         <w:rPr>
-          <w:rFonts w:hint="default"/>
-          <w:sz w:val="44"/>
-          <w:szCs w:val="44"/>
-          <w:lang w:val="en-US"/>
+          <w:rFonts w:ascii="Arial" w:hAnsi="Arial" w:cs="Arial"/>
+          <w:sz w:val="44"/>
+          <w:szCs w:val="44"/>
         </w:rPr>
         <w:t>s</w:t>
       </w:r>
       <w:r>
         <w:rPr>
+          <w:rFonts w:ascii="Arial" w:hAnsi="Arial" w:cs="Arial"/>
           <w:sz w:val="44"/>
           <w:szCs w:val="44"/>
         </w:rPr>
@@ -1074,15 +1392,15 @@
       </w:r>
       <w:r>
         <w:rPr>
-          <w:rFonts w:hint="default"/>
-          <w:sz w:val="44"/>
-          <w:szCs w:val="44"/>
-          <w:lang w:val="en-US"/>
+          <w:rFonts w:ascii="Arial" w:hAnsi="Arial" w:cs="Arial"/>
+          <w:sz w:val="44"/>
+          <w:szCs w:val="44"/>
         </w:rPr>
         <w:t>ever</w:t>
       </w:r>
       <w:r>
         <w:rPr>
+          <w:rFonts w:ascii="Arial" w:hAnsi="Arial" w:cs="Arial"/>
           <w:sz w:val="44"/>
           <w:szCs w:val="44"/>
         </w:rPr>
@@ -1090,15 +1408,15 @@
       </w:r>
       <w:r>
         <w:rPr>
-          <w:rFonts w:hint="default"/>
-          <w:sz w:val="44"/>
-          <w:szCs w:val="44"/>
-          <w:lang w:val="en-US"/>
+          <w:rFonts w:ascii="Arial" w:hAnsi="Arial" w:cs="Arial"/>
+          <w:sz w:val="44"/>
+          <w:szCs w:val="44"/>
         </w:rPr>
         <w:t>.</w:t>
       </w:r>
       <w:r>
         <w:rPr>
+          <w:rFonts w:ascii="Arial" w:hAnsi="Arial" w:cs="Arial"/>
           <w:sz w:val="44"/>
           <w:szCs w:val="44"/>
         </w:rPr>
@@ -1108,23 +1426,38 @@
     <w:p>
       <w:pPr>
         <w:rPr>
-          <w:rFonts w:hint="default"/>
-          <w:sz w:val="44"/>
-          <w:szCs w:val="44"/>
-          <w:lang w:val="en-US"/>
+          <w:rFonts w:ascii="Arial" w:hAnsi="Arial" w:cs="Arial"/>
+          <w:sz w:val="44"/>
+          <w:szCs w:val="44"/>
         </w:rPr>
       </w:pPr>
       <w:r>
         <w:rPr>
-          <w:rFonts w:hint="default"/>
-          <w:sz w:val="44"/>
-          <w:szCs w:val="44"/>
-          <w:lang w:val="en-US"/>
-        </w:rPr>
-        <w:t>It’s</w:t>
-      </w:r>
-      <w:r>
-        <w:rPr>
+          <w:rFonts w:ascii="Arial" w:hAnsi="Arial" w:cs="Arial"/>
+          <w:sz w:val="44"/>
+          <w:szCs w:val="44"/>
+        </w:rPr>
+        <w:t>It</w:t>
+      </w:r>
+      <w:r>
+        <w:rPr>
+          <w:rFonts w:ascii="Arial" w:hAnsi="Arial" w:cs="Arial"/>
+          <w:sz w:val="44"/>
+          <w:szCs w:val="44"/>
+        </w:rPr>
+        <w:t>’</w:t>
+      </w:r>
+      <w:r>
+        <w:rPr>
+          <w:rFonts w:ascii="Arial" w:hAnsi="Arial" w:cs="Arial"/>
+          <w:sz w:val="44"/>
+          <w:szCs w:val="44"/>
+        </w:rPr>
+        <w:t>s</w:t>
+      </w:r>
+      <w:r>
+        <w:rPr>
+          <w:rFonts w:ascii="Arial" w:hAnsi="Arial" w:cs="Arial"/>
           <w:sz w:val="44"/>
           <w:szCs w:val="44"/>
         </w:rPr>
@@ -1132,15 +1465,15 @@
       </w:r>
       <w:r>
         <w:rPr>
-          <w:rFonts w:hint="default"/>
-          <w:sz w:val="44"/>
-          <w:szCs w:val="44"/>
-          <w:lang w:val="en-US"/>
+          <w:rFonts w:ascii="Arial" w:hAnsi="Arial" w:cs="Arial"/>
+          <w:sz w:val="44"/>
+          <w:szCs w:val="44"/>
         </w:rPr>
         <w:t>s</w:t>
       </w:r>
       <w:r>
         <w:rPr>
+          <w:rFonts w:ascii="Arial" w:hAnsi="Arial" w:cs="Arial"/>
           <w:sz w:val="44"/>
           <w:szCs w:val="44"/>
         </w:rPr>
@@ -1148,15 +1481,15 @@
       </w:r>
       <w:r>
         <w:rPr>
-          <w:rFonts w:hint="default"/>
-          <w:sz w:val="44"/>
-          <w:szCs w:val="44"/>
-          <w:lang w:val="en-US"/>
+          <w:rFonts w:ascii="Arial" w:hAnsi="Arial" w:cs="Arial"/>
+          <w:sz w:val="44"/>
+          <w:szCs w:val="44"/>
         </w:rPr>
         <w:t xml:space="preserve">s </w:t>
       </w:r>
       <w:r>
         <w:rPr>
+          <w:rFonts w:ascii="Arial" w:hAnsi="Arial" w:cs="Arial"/>
           <w:sz w:val="44"/>
           <w:szCs w:val="44"/>
         </w:rPr>
@@ -1164,15 +1497,15 @@
       </w:r>
       <w:r>
         <w:rPr>
-          <w:rFonts w:hint="default"/>
-          <w:sz w:val="44"/>
-          <w:szCs w:val="44"/>
-          <w:lang w:val="en-US"/>
+          <w:rFonts w:ascii="Arial" w:hAnsi="Arial" w:cs="Arial"/>
+          <w:sz w:val="44"/>
+          <w:szCs w:val="44"/>
         </w:rPr>
         <w:t>Snapchat, coming</w:t>
       </w:r>
       <w:r>
         <w:rPr>
+          <w:rFonts w:ascii="Arial" w:hAnsi="Arial" w:cs="Arial"/>
           <w:sz w:val="44"/>
           <w:szCs w:val="44"/>
         </w:rPr>
@@ -1180,10 +1513,9 @@
       </w:r>
       <w:r>
         <w:rPr>
-          <w:rFonts w:hint="default"/>
-          <w:sz w:val="44"/>
-          <w:szCs w:val="44"/>
-          <w:lang w:val="en-US"/>
+          <w:rFonts w:ascii="Arial" w:hAnsi="Arial" w:cs="Arial"/>
+          <w:sz w:val="44"/>
+          <w:szCs w:val="44"/>
         </w:rPr>
         <w:t xml:space="preserve"> to improve your posts.</w:t>
       </w:r>
@@ -1191,6 +1523,7 @@
     <w:p>
       <w:pPr>
         <w:rPr>
+          <w:rFonts w:ascii="Arial" w:hAnsi="Arial" w:cs="Arial"/>
           <w:sz w:val="44"/>
           <w:szCs w:val="44"/>
         </w:rPr>
@@ -1199,12 +1532,14 @@
     <w:p>
       <w:pPr>
         <w:rPr>
+          <w:rFonts w:ascii="Arial" w:hAnsi="Arial" w:cs="Arial"/>
           <w:sz w:val="44"/>
           <w:szCs w:val="44"/>
         </w:rPr>
       </w:pPr>
       <w:r>
         <w:rPr>
+          <w:rFonts w:ascii="Arial" w:hAnsi="Arial" w:cs="Arial"/>
           <w:sz w:val="96"/>
           <w:szCs w:val="96"/>
         </w:rPr>
@@ -1214,12 +1549,14 @@
     <w:p>
       <w:pPr>
         <w:rPr>
+          <w:rFonts w:ascii="Arial" w:hAnsi="Arial" w:cs="Arial"/>
           <w:sz w:val="44"/>
           <w:szCs w:val="44"/>
         </w:rPr>
       </w:pPr>
       <w:r>
         <w:rPr>
+          <w:rFonts w:ascii="Arial" w:hAnsi="Arial" w:cs="Arial"/>
           <w:sz w:val="44"/>
           <w:szCs w:val="44"/>
         </w:rPr>
@@ -1229,28 +1566,38 @@
     <w:p>
       <w:pPr>
         <w:rPr>
+          <w:rFonts w:ascii="Arial" w:hAnsi="Arial" w:cs="Arial"/>
           <w:sz w:val="44"/>
           <w:szCs w:val="44"/>
         </w:rPr>
       </w:pPr>
       <w:r>
         <w:rPr>
-          <w:sz w:val="44"/>
-          <w:szCs w:val="44"/>
-        </w:rPr>
-        <w:t>Social media companies have a very similar goals, that</w:t>
-      </w:r>
-      <w:r>
-        <w:rPr>
-          <w:rFonts w:hint="default"/>
-          <w:sz w:val="44"/>
-          <w:szCs w:val="44"/>
-          <w:lang w:val="en-US"/>
+          <w:rFonts w:ascii="Arial" w:hAnsi="Arial" w:cs="Arial"/>
+          <w:sz w:val="44"/>
+          <w:szCs w:val="44"/>
+        </w:rPr>
+        <w:t>Social media comp</w:t>
+      </w:r>
+      <w:r>
+        <w:rPr>
+          <w:rFonts w:ascii="Arial" w:hAnsi="Arial" w:cs="Arial"/>
+          <w:sz w:val="44"/>
+          <w:szCs w:val="44"/>
+        </w:rPr>
+        <w:t>anies have a very similar goals, that</w:t>
+      </w:r>
+      <w:r>
+        <w:rPr>
+          <w:rFonts w:ascii="Arial" w:hAnsi="Arial" w:cs="Arial"/>
+          <w:sz w:val="44"/>
+          <w:szCs w:val="44"/>
         </w:rPr>
         <w:t xml:space="preserve"> goal</w:t>
       </w:r>
       <w:r>
         <w:rPr>
+          <w:rFonts w:ascii="Arial" w:hAnsi="Arial" w:cs="Arial"/>
           <w:sz w:val="44"/>
           <w:szCs w:val="44"/>
         </w:rPr>
@@ -1258,15 +1605,15 @@
       </w:r>
       <w:r>
         <w:rPr>
-          <w:rFonts w:hint="default"/>
-          <w:sz w:val="44"/>
-          <w:szCs w:val="44"/>
-          <w:lang w:val="en-US"/>
+          <w:rFonts w:ascii="Arial" w:hAnsi="Arial" w:cs="Arial"/>
+          <w:sz w:val="44"/>
+          <w:szCs w:val="44"/>
         </w:rPr>
         <w:t>ing</w:t>
       </w:r>
       <w:r>
         <w:rPr>
+          <w:rFonts w:ascii="Arial" w:hAnsi="Arial" w:cs="Arial"/>
           <w:sz w:val="44"/>
           <w:szCs w:val="44"/>
         </w:rPr>
@@ -1274,15 +1621,15 @@
       </w:r>
       <w:r>
         <w:rPr>
-          <w:rFonts w:hint="default"/>
-          <w:sz w:val="44"/>
-          <w:szCs w:val="44"/>
-          <w:lang w:val="en-US"/>
+          <w:rFonts w:ascii="Arial" w:hAnsi="Arial" w:cs="Arial"/>
+          <w:sz w:val="44"/>
+          <w:szCs w:val="44"/>
         </w:rPr>
         <w:t>,</w:t>
       </w:r>
       <w:r>
         <w:rPr>
+          <w:rFonts w:ascii="Arial" w:hAnsi="Arial" w:cs="Arial"/>
           <w:sz w:val="44"/>
           <w:szCs w:val="44"/>
         </w:rPr>
@@ -1290,31 +1637,40 @@
       </w:r>
       <w:r>
         <w:rPr>
-          <w:rFonts w:hint="default"/>
-          <w:sz w:val="44"/>
-          <w:szCs w:val="44"/>
-          <w:lang w:val="en-US"/>
+          <w:rFonts w:ascii="Arial" w:hAnsi="Arial" w:cs="Arial"/>
+          <w:sz w:val="44"/>
+          <w:szCs w:val="44"/>
         </w:rPr>
         <w:t>b</w:t>
       </w:r>
       <w:r>
         <w:rPr>
-          <w:sz w:val="44"/>
-          <w:szCs w:val="44"/>
-        </w:rPr>
-        <w:t>ut you may think the app itself is free, how do they make money? There are a lot of ways for them to make money, the most common way is to show</w:t>
-      </w:r>
-      <w:r>
-        <w:rPr>
-          <w:rFonts w:hint="default"/>
-          <w:sz w:val="44"/>
-          <w:szCs w:val="44"/>
-          <w:lang w:val="en-US"/>
+          <w:rFonts w:ascii="Arial" w:hAnsi="Arial" w:cs="Arial"/>
+          <w:sz w:val="44"/>
+          <w:szCs w:val="44"/>
+        </w:rPr>
+        <w:t xml:space="preserve">ut you may think the app itself is free, how do they make money? There are a lot of ways for them to </w:t>
+      </w:r>
+      <w:r>
+        <w:rPr>
+          <w:rFonts w:ascii="Arial" w:hAnsi="Arial" w:cs="Arial"/>
+          <w:sz w:val="44"/>
+          <w:szCs w:val="44"/>
+        </w:rPr>
+        <w:lastRenderedPageBreak/>
+        <w:t>make money, the most common way is to show</w:t>
+      </w:r>
+      <w:r>
+        <w:rPr>
+          <w:rFonts w:ascii="Arial" w:hAnsi="Arial" w:cs="Arial"/>
+          <w:sz w:val="44"/>
+          <w:szCs w:val="44"/>
         </w:rPr>
         <w:t xml:space="preserve"> users</w:t>
       </w:r>
       <w:r>
         <w:rPr>
+          <w:rFonts w:ascii="Arial" w:hAnsi="Arial" w:cs="Arial"/>
           <w:sz w:val="44"/>
           <w:szCs w:val="44"/>
         </w:rPr>
@@ -1322,15 +1678,15 @@
       </w:r>
       <w:r>
         <w:rPr>
-          <w:rFonts w:hint="default"/>
-          <w:sz w:val="44"/>
-          <w:szCs w:val="44"/>
-          <w:lang w:val="en-US"/>
+          <w:rFonts w:ascii="Arial" w:hAnsi="Arial" w:cs="Arial"/>
+          <w:sz w:val="44"/>
+          <w:szCs w:val="44"/>
         </w:rPr>
         <w:t>.</w:t>
       </w:r>
       <w:r>
         <w:rPr>
+          <w:rFonts w:ascii="Arial" w:hAnsi="Arial" w:cs="Arial"/>
           <w:sz w:val="44"/>
           <w:szCs w:val="44"/>
         </w:rPr>
@@ -1338,15 +1694,15 @@
       </w:r>
       <w:r>
         <w:rPr>
-          <w:rFonts w:hint="default"/>
-          <w:sz w:val="44"/>
-          <w:szCs w:val="44"/>
-          <w:lang w:val="en-US"/>
+          <w:rFonts w:ascii="Arial" w:hAnsi="Arial" w:cs="Arial"/>
+          <w:sz w:val="44"/>
+          <w:szCs w:val="44"/>
         </w:rPr>
         <w:t>T</w:t>
       </w:r>
       <w:r>
         <w:rPr>
+          <w:rFonts w:ascii="Arial" w:hAnsi="Arial" w:cs="Arial"/>
           <w:sz w:val="44"/>
           <w:szCs w:val="44"/>
         </w:rPr>
@@ -1354,31 +1710,39 @@
       </w:r>
       <w:r>
         <w:rPr>
-          <w:rFonts w:hint="default"/>
-          <w:sz w:val="44"/>
-          <w:szCs w:val="44"/>
-          <w:lang w:val="en-US"/>
+          <w:rFonts w:ascii="Arial" w:hAnsi="Arial" w:cs="Arial"/>
+          <w:sz w:val="44"/>
+          <w:szCs w:val="44"/>
         </w:rPr>
         <w:t xml:space="preserve"> app</w:t>
       </w:r>
       <w:r>
         <w:rPr>
-          <w:sz w:val="44"/>
-          <w:szCs w:val="44"/>
-        </w:rPr>
-        <w:t xml:space="preserve"> (the social media) as the</w:t>
-      </w:r>
-      <w:r>
-        <w:rPr>
-          <w:rFonts w:hint="default"/>
-          <w:sz w:val="44"/>
-          <w:szCs w:val="44"/>
-          <w:lang w:val="en-US"/>
+          <w:rFonts w:ascii="Arial" w:hAnsi="Arial" w:cs="Arial"/>
+          <w:sz w:val="44"/>
+          <w:szCs w:val="44"/>
+        </w:rPr>
+        <w:t xml:space="preserve"> (the</w:t>
+      </w:r>
+      <w:r>
+        <w:rPr>
+          <w:rFonts w:ascii="Arial" w:hAnsi="Arial" w:cs="Arial"/>
+          <w:sz w:val="44"/>
+          <w:szCs w:val="44"/>
+        </w:rPr>
+        <w:t xml:space="preserve"> social media) as the</w:t>
+      </w:r>
+      <w:r>
+        <w:rPr>
+          <w:rFonts w:ascii="Arial" w:hAnsi="Arial" w:cs="Arial"/>
+          <w:sz w:val="44"/>
+          <w:szCs w:val="44"/>
         </w:rPr>
         <w:t>ir</w:t>
       </w:r>
       <w:r>
         <w:rPr>
+          <w:rFonts w:ascii="Arial" w:hAnsi="Arial" w:cs="Arial"/>
           <w:sz w:val="44"/>
           <w:szCs w:val="44"/>
         </w:rPr>
@@ -1386,15 +1750,15 @@
       </w:r>
       <w:r>
         <w:rPr>
-          <w:rFonts w:hint="default"/>
-          <w:sz w:val="44"/>
-          <w:szCs w:val="44"/>
-          <w:lang w:val="en-US"/>
+          <w:rFonts w:ascii="Arial" w:hAnsi="Arial" w:cs="Arial"/>
+          <w:sz w:val="44"/>
+          <w:szCs w:val="44"/>
         </w:rPr>
         <w:t xml:space="preserve"> tool</w:t>
       </w:r>
       <w:r>
         <w:rPr>
+          <w:rFonts w:ascii="Arial" w:hAnsi="Arial" w:cs="Arial"/>
           <w:sz w:val="44"/>
           <w:szCs w:val="44"/>
         </w:rPr>
@@ -1402,15 +1766,15 @@
       </w:r>
       <w:r>
         <w:rPr>
-          <w:rFonts w:hint="default"/>
-          <w:sz w:val="44"/>
-          <w:szCs w:val="44"/>
-          <w:lang w:val="en-US"/>
+          <w:rFonts w:ascii="Arial" w:hAnsi="Arial" w:cs="Arial"/>
+          <w:sz w:val="44"/>
+          <w:szCs w:val="44"/>
         </w:rPr>
         <w:t>r social media platform</w:t>
       </w:r>
       <w:r>
         <w:rPr>
+          <w:rFonts w:ascii="Arial" w:hAnsi="Arial" w:cs="Arial"/>
           <w:sz w:val="44"/>
           <w:szCs w:val="44"/>
         </w:rPr>
@@ -1418,15 +1782,15 @@
       </w:r>
       <w:r>
         <w:rPr>
-          <w:rFonts w:hint="default"/>
-          <w:sz w:val="44"/>
-          <w:szCs w:val="44"/>
-          <w:lang w:val="en-US"/>
+          <w:rFonts w:ascii="Arial" w:hAnsi="Arial" w:cs="Arial"/>
+          <w:sz w:val="44"/>
+          <w:szCs w:val="44"/>
         </w:rPr>
         <w:t xml:space="preserve">their products </w:t>
       </w:r>
       <w:r>
         <w:rPr>
+          <w:rFonts w:ascii="Arial" w:hAnsi="Arial" w:cs="Arial"/>
           <w:sz w:val="44"/>
           <w:szCs w:val="44"/>
         </w:rPr>
@@ -1434,31 +1798,39 @@
       </w:r>
       <w:r>
         <w:rPr>
-          <w:rFonts w:hint="default"/>
-          <w:sz w:val="44"/>
-          <w:szCs w:val="44"/>
-          <w:lang w:val="en-US"/>
+          <w:rFonts w:ascii="Arial" w:hAnsi="Arial" w:cs="Arial"/>
+          <w:sz w:val="44"/>
+          <w:szCs w:val="44"/>
         </w:rPr>
         <w:t>app because a lot of people will see it</w:t>
       </w:r>
       <w:r>
         <w:rPr>
-          <w:sz w:val="44"/>
-          <w:szCs w:val="44"/>
-        </w:rPr>
-        <w:t>, so the social media compan</w:t>
-      </w:r>
-      <w:r>
-        <w:rPr>
-          <w:rFonts w:hint="default"/>
-          <w:sz w:val="44"/>
-          <w:szCs w:val="44"/>
-          <w:lang w:val="en-US"/>
+          <w:rFonts w:ascii="Arial" w:hAnsi="Arial" w:cs="Arial"/>
+          <w:sz w:val="44"/>
+          <w:szCs w:val="44"/>
+        </w:rPr>
+        <w:t>, so the</w:t>
+      </w:r>
+      <w:r>
+        <w:rPr>
+          <w:rFonts w:ascii="Arial" w:hAnsi="Arial" w:cs="Arial"/>
+          <w:sz w:val="44"/>
+          <w:szCs w:val="44"/>
+        </w:rPr>
+        <w:t xml:space="preserve"> social media compan</w:t>
+      </w:r>
+      <w:r>
+        <w:rPr>
+          <w:rFonts w:ascii="Arial" w:hAnsi="Arial" w:cs="Arial"/>
+          <w:sz w:val="44"/>
+          <w:szCs w:val="44"/>
         </w:rPr>
         <w:t>ies</w:t>
       </w:r>
       <w:r>
         <w:rPr>
+          <w:rFonts w:ascii="Arial" w:hAnsi="Arial" w:cs="Arial"/>
           <w:sz w:val="44"/>
           <w:szCs w:val="44"/>
         </w:rPr>
@@ -1466,15 +1838,15 @@
       </w:r>
       <w:r>
         <w:rPr>
-          <w:rFonts w:hint="default"/>
-          <w:sz w:val="44"/>
-          <w:szCs w:val="44"/>
-          <w:lang w:val="en-US"/>
+          <w:rFonts w:ascii="Arial" w:hAnsi="Arial" w:cs="Arial"/>
+          <w:sz w:val="44"/>
+          <w:szCs w:val="44"/>
         </w:rPr>
         <w:t xml:space="preserve"> to innovate</w:t>
       </w:r>
       <w:r>
         <w:rPr>
+          <w:rFonts w:ascii="Arial" w:hAnsi="Arial" w:cs="Arial"/>
           <w:sz w:val="44"/>
           <w:szCs w:val="44"/>
         </w:rPr>
@@ -1482,15 +1854,15 @@
       </w:r>
       <w:r>
         <w:rPr>
-          <w:rFonts w:hint="default"/>
-          <w:sz w:val="44"/>
-          <w:szCs w:val="44"/>
-          <w:lang w:val="en-US"/>
+          <w:rFonts w:ascii="Arial" w:hAnsi="Arial" w:cs="Arial"/>
+          <w:sz w:val="44"/>
+          <w:szCs w:val="44"/>
         </w:rPr>
         <w:t>ir app a lot</w:t>
       </w:r>
       <w:r>
         <w:rPr>
+          <w:rFonts w:ascii="Arial" w:hAnsi="Arial" w:cs="Arial"/>
           <w:sz w:val="44"/>
           <w:szCs w:val="44"/>
         </w:rPr>
@@ -1500,12 +1872,14 @@
     <w:p>
       <w:pPr>
         <w:rPr>
+          <w:rFonts w:ascii="Arial" w:hAnsi="Arial" w:cs="Arial"/>
           <w:sz w:val="44"/>
           <w:szCs w:val="44"/>
         </w:rPr>
       </w:pPr>
       <w:r>
         <w:rPr>
+          <w:rFonts w:ascii="Arial" w:hAnsi="Arial" w:cs="Arial"/>
           <w:sz w:val="44"/>
           <w:szCs w:val="44"/>
         </w:rPr>
@@ -1513,15 +1887,15 @@
       </w:r>
       <w:r>
         <w:rPr>
-          <w:rFonts w:hint="default"/>
-          <w:sz w:val="44"/>
-          <w:szCs w:val="44"/>
-          <w:lang w:val="en-US"/>
+          <w:rFonts w:ascii="Arial" w:hAnsi="Arial" w:cs="Arial"/>
+          <w:sz w:val="44"/>
+          <w:szCs w:val="44"/>
         </w:rPr>
         <w:t>ir apps</w:t>
       </w:r>
       <w:r>
         <w:rPr>
+          <w:rFonts w:ascii="Arial" w:hAnsi="Arial" w:cs="Arial"/>
           <w:sz w:val="44"/>
           <w:szCs w:val="44"/>
         </w:rPr>
@@ -1529,15 +1903,15 @@
       </w:r>
       <w:r>
         <w:rPr>
-          <w:rFonts w:hint="default"/>
-          <w:sz w:val="44"/>
-          <w:szCs w:val="44"/>
-          <w:lang w:val="en-US"/>
+          <w:rFonts w:ascii="Arial" w:hAnsi="Arial" w:cs="Arial"/>
+          <w:sz w:val="44"/>
+          <w:szCs w:val="44"/>
         </w:rPr>
         <w:t>by</w:t>
       </w:r>
       <w:r>
         <w:rPr>
+          <w:rFonts w:ascii="Arial" w:hAnsi="Arial" w:cs="Arial"/>
           <w:sz w:val="44"/>
           <w:szCs w:val="44"/>
         </w:rPr>
@@ -1545,15 +1919,15 @@
       </w:r>
       <w:r>
         <w:rPr>
-          <w:rFonts w:hint="default"/>
-          <w:sz w:val="44"/>
-          <w:szCs w:val="44"/>
-          <w:lang w:val="en-US"/>
+          <w:rFonts w:ascii="Arial" w:hAnsi="Arial" w:cs="Arial"/>
+          <w:sz w:val="44"/>
+          <w:szCs w:val="44"/>
         </w:rPr>
         <w:t>ing</w:t>
       </w:r>
       <w:r>
         <w:rPr>
+          <w:rFonts w:ascii="Arial" w:hAnsi="Arial" w:cs="Arial"/>
           <w:sz w:val="44"/>
           <w:szCs w:val="44"/>
         </w:rPr>
@@ -1561,15 +1935,15 @@
       </w:r>
       <w:r>
         <w:rPr>
-          <w:rFonts w:hint="default"/>
-          <w:sz w:val="44"/>
-          <w:szCs w:val="44"/>
-          <w:lang w:val="en-US"/>
+          <w:rFonts w:ascii="Arial" w:hAnsi="Arial" w:cs="Arial"/>
+          <w:sz w:val="44"/>
+          <w:szCs w:val="44"/>
         </w:rPr>
         <w:t xml:space="preserve">essentially </w:t>
       </w:r>
       <w:r>
         <w:rPr>
+          <w:rFonts w:ascii="Arial" w:hAnsi="Arial" w:cs="Arial"/>
           <w:sz w:val="44"/>
           <w:szCs w:val="44"/>
         </w:rPr>
@@ -1577,15 +1951,15 @@
       </w:r>
       <w:r>
         <w:rPr>
-          <w:rFonts w:hint="default"/>
-          <w:sz w:val="44"/>
-          <w:szCs w:val="44"/>
-          <w:lang w:val="en-US"/>
+          <w:rFonts w:ascii="Arial" w:hAnsi="Arial" w:cs="Arial"/>
+          <w:sz w:val="44"/>
+          <w:szCs w:val="44"/>
         </w:rPr>
         <w:t>‘</w:t>
       </w:r>
       <w:r>
         <w:rPr>
+          <w:rFonts w:ascii="Arial" w:hAnsi="Arial" w:cs="Arial"/>
           <w:sz w:val="44"/>
           <w:szCs w:val="44"/>
         </w:rPr>
@@ -1593,15 +1967,15 @@
       </w:r>
       <w:r>
         <w:rPr>
-          <w:rFonts w:hint="default"/>
-          <w:sz w:val="44"/>
-          <w:szCs w:val="44"/>
-          <w:lang w:val="en-US"/>
+          <w:rFonts w:ascii="Arial" w:hAnsi="Arial" w:cs="Arial"/>
+          <w:sz w:val="44"/>
+          <w:szCs w:val="44"/>
         </w:rPr>
         <w:t>’</w:t>
       </w:r>
       <w:r>
         <w:rPr>
+          <w:rFonts w:ascii="Arial" w:hAnsi="Arial" w:cs="Arial"/>
           <w:sz w:val="44"/>
           <w:szCs w:val="44"/>
         </w:rPr>
@@ -1609,31 +1983,39 @@
       </w:r>
       <w:r>
         <w:rPr>
-          <w:rFonts w:hint="default"/>
-          <w:sz w:val="44"/>
-          <w:szCs w:val="44"/>
-          <w:lang w:val="en-US"/>
+          <w:rFonts w:ascii="Arial" w:hAnsi="Arial" w:cs="Arial"/>
+          <w:sz w:val="44"/>
+          <w:szCs w:val="44"/>
         </w:rPr>
         <w:t xml:space="preserve">into </w:t>
       </w:r>
       <w:r>
         <w:rPr>
-          <w:sz w:val="44"/>
-          <w:szCs w:val="44"/>
-        </w:rPr>
-        <w:t>their worker</w:t>
-      </w:r>
-      <w:r>
-        <w:rPr>
-          <w:rFonts w:hint="default"/>
-          <w:sz w:val="44"/>
-          <w:szCs w:val="44"/>
-          <w:lang w:val="en-US"/>
+          <w:rFonts w:ascii="Arial" w:hAnsi="Arial" w:cs="Arial"/>
+          <w:sz w:val="44"/>
+          <w:szCs w:val="44"/>
+        </w:rPr>
+        <w:t>their</w:t>
+      </w:r>
+      <w:r>
+        <w:rPr>
+          <w:rFonts w:ascii="Arial" w:hAnsi="Arial" w:cs="Arial"/>
+          <w:sz w:val="44"/>
+          <w:szCs w:val="44"/>
+        </w:rPr>
+        <w:t xml:space="preserve"> worker</w:t>
+      </w:r>
+      <w:r>
+        <w:rPr>
+          <w:rFonts w:ascii="Arial" w:hAnsi="Arial" w:cs="Arial"/>
+          <w:sz w:val="44"/>
+          <w:szCs w:val="44"/>
         </w:rPr>
         <w:t>s</w:t>
       </w:r>
       <w:r>
         <w:rPr>
+          <w:rFonts w:ascii="Arial" w:hAnsi="Arial" w:cs="Arial"/>
           <w:sz w:val="44"/>
           <w:szCs w:val="44"/>
         </w:rPr>
@@ -1641,15 +2023,31 @@
       </w:r>
       <w:r>
         <w:rPr>
-          <w:rFonts w:hint="default"/>
-          <w:sz w:val="44"/>
-          <w:szCs w:val="44"/>
-          <w:lang w:val="en-US"/>
-        </w:rPr>
-        <w:t>, it’s like a plague spreading from one user to another</w:t>
-      </w:r>
-      <w:r>
-        <w:rPr>
+          <w:rFonts w:ascii="Arial" w:hAnsi="Arial" w:cs="Arial"/>
+          <w:sz w:val="44"/>
+          <w:szCs w:val="44"/>
+        </w:rPr>
+        <w:t>, it</w:t>
+      </w:r>
+      <w:r>
+        <w:rPr>
+          <w:rFonts w:ascii="Arial" w:hAnsi="Arial" w:cs="Arial"/>
+          <w:sz w:val="44"/>
+          <w:szCs w:val="44"/>
+        </w:rPr>
+        <w:t>’</w:t>
+      </w:r>
+      <w:r>
+        <w:rPr>
+          <w:rFonts w:ascii="Arial" w:hAnsi="Arial" w:cs="Arial"/>
+          <w:sz w:val="44"/>
+          <w:szCs w:val="44"/>
+        </w:rPr>
+        <w:t>s like a plague spreading from one user to another</w:t>
+      </w:r>
+      <w:r>
+        <w:rPr>
+          <w:rFonts w:ascii="Arial" w:hAnsi="Arial" w:cs="Arial"/>
           <w:sz w:val="44"/>
           <w:szCs w:val="44"/>
         </w:rPr>
@@ -1657,31 +2055,63 @@
       </w:r>
       <w:r>
         <w:rPr>
-          <w:rFonts w:hint="default"/>
-          <w:sz w:val="44"/>
-          <w:szCs w:val="44"/>
-          <w:lang w:val="en-US"/>
+          <w:rFonts w:ascii="Arial" w:hAnsi="Arial" w:cs="Arial"/>
+          <w:sz w:val="44"/>
+          <w:szCs w:val="44"/>
         </w:rPr>
         <w:t>wonder</w:t>
       </w:r>
       <w:r>
         <w:rPr>
-          <w:sz w:val="44"/>
-          <w:szCs w:val="44"/>
-        </w:rPr>
-        <w:t xml:space="preserve"> how, isn’t YouTube just a tool for us to learn and have fun? </w:t>
-      </w:r>
-      <w:r>
-        <w:rPr>
-          <w:rFonts w:hint="default"/>
-          <w:sz w:val="44"/>
-          <w:szCs w:val="44"/>
-          <w:lang w:val="en-US"/>
-        </w:rPr>
-        <w:t xml:space="preserve">Well, that’s not the whole truth. </w:t>
-      </w:r>
-      <w:r>
-        <w:rPr>
+          <w:rFonts w:ascii="Arial" w:hAnsi="Arial" w:cs="Arial"/>
+          <w:sz w:val="44"/>
+          <w:szCs w:val="44"/>
+        </w:rPr>
+        <w:t xml:space="preserve"> how, isn</w:t>
+      </w:r>
+      <w:r>
+        <w:rPr>
+          <w:rFonts w:ascii="Arial" w:hAnsi="Arial" w:cs="Arial"/>
+          <w:sz w:val="44"/>
+          <w:szCs w:val="44"/>
+        </w:rPr>
+        <w:t>’</w:t>
+      </w:r>
+      <w:r>
+        <w:rPr>
+          <w:rFonts w:ascii="Arial" w:hAnsi="Arial" w:cs="Arial"/>
+          <w:sz w:val="44"/>
+          <w:szCs w:val="44"/>
+        </w:rPr>
+        <w:t xml:space="preserve">t YouTube just a tool for us to learn and have fun? </w:t>
+      </w:r>
+      <w:r>
+        <w:rPr>
+          <w:rFonts w:ascii="Arial" w:hAnsi="Arial" w:cs="Arial"/>
+          <w:sz w:val="44"/>
+          <w:szCs w:val="44"/>
+        </w:rPr>
+        <w:t>Well, that</w:t>
+      </w:r>
+      <w:r>
+        <w:rPr>
+          <w:rFonts w:ascii="Arial" w:hAnsi="Arial" w:cs="Arial"/>
+          <w:sz w:val="44"/>
+          <w:szCs w:val="44"/>
+        </w:rPr>
+        <w:t>’</w:t>
+      </w:r>
+      <w:r>
+        <w:rPr>
+          <w:rFonts w:ascii="Arial" w:hAnsi="Arial" w:cs="Arial"/>
+          <w:sz w:val="44"/>
+          <w:szCs w:val="44"/>
+        </w:rPr>
+        <w:t xml:space="preserve">s not the whole truth. </w:t>
+      </w:r>
+      <w:r>
+        <w:rPr>
+          <w:rFonts w:ascii="Arial" w:hAnsi="Arial" w:cs="Arial"/>
           <w:sz w:val="44"/>
           <w:szCs w:val="44"/>
         </w:rPr>
@@ -1689,15 +2119,15 @@
       </w:r>
       <w:r>
         <w:rPr>
-          <w:rFonts w:hint="default"/>
-          <w:sz w:val="44"/>
-          <w:szCs w:val="44"/>
-          <w:lang w:val="en-US"/>
+          <w:rFonts w:ascii="Arial" w:hAnsi="Arial" w:cs="Arial"/>
+          <w:sz w:val="44"/>
+          <w:szCs w:val="44"/>
         </w:rPr>
         <w:t>s</w:t>
       </w:r>
       <w:r>
         <w:rPr>
+          <w:rFonts w:ascii="Arial" w:hAnsi="Arial" w:cs="Arial"/>
           <w:sz w:val="44"/>
           <w:szCs w:val="44"/>
         </w:rPr>
@@ -1705,15 +2135,23 @@
       </w:r>
       <w:r>
         <w:rPr>
-          <w:rFonts w:hint="default"/>
-          <w:sz w:val="44"/>
-          <w:szCs w:val="44"/>
-          <w:lang w:val="en-US"/>
-        </w:rPr>
-        <w:t>a content creator yourself and make YouTube videos</w:t>
-      </w:r>
-      <w:r>
-        <w:rPr>
+          <w:rFonts w:ascii="Arial" w:hAnsi="Arial" w:cs="Arial"/>
+          <w:sz w:val="44"/>
+          <w:szCs w:val="44"/>
+        </w:rPr>
+        <w:t>a c</w:t>
+      </w:r>
+      <w:r>
+        <w:rPr>
+          <w:rFonts w:ascii="Arial" w:hAnsi="Arial" w:cs="Arial"/>
+          <w:sz w:val="44"/>
+          <w:szCs w:val="44"/>
+        </w:rPr>
+        <w:t>ontent creator yourself and make YouTube videos</w:t>
+      </w:r>
+      <w:r>
+        <w:rPr>
+          <w:rFonts w:ascii="Arial" w:hAnsi="Arial" w:cs="Arial"/>
           <w:sz w:val="44"/>
           <w:szCs w:val="44"/>
         </w:rPr>
@@ -1721,31 +2159,72 @@
       </w:r>
       <w:r>
         <w:rPr>
-          <w:rFonts w:hint="default"/>
-          <w:sz w:val="44"/>
-          <w:szCs w:val="44"/>
-          <w:lang w:val="en-US"/>
+          <w:rFonts w:ascii="Arial" w:hAnsi="Arial" w:cs="Arial"/>
+          <w:sz w:val="44"/>
+          <w:szCs w:val="44"/>
         </w:rPr>
         <w:t>s</w:t>
       </w:r>
       <w:r>
         <w:rPr>
-          <w:sz w:val="44"/>
-          <w:szCs w:val="44"/>
-        </w:rPr>
-        <w:t>, or some video for teaching. But when you think you’re creating the videos for the community, you’re actually helping YouTube to get more people using their platform</w:t>
-      </w:r>
-      <w:r>
-        <w:rPr>
-          <w:rFonts w:hint="default"/>
-          <w:sz w:val="44"/>
-          <w:szCs w:val="44"/>
-          <w:lang w:val="en-US"/>
+          <w:rFonts w:ascii="Arial" w:hAnsi="Arial" w:cs="Arial"/>
+          <w:sz w:val="44"/>
+          <w:szCs w:val="44"/>
+        </w:rPr>
+        <w:t>, or some video for teaching. But when you think you</w:t>
+      </w:r>
+      <w:r>
+        <w:rPr>
+          <w:rFonts w:ascii="Arial" w:hAnsi="Arial" w:cs="Arial"/>
+          <w:sz w:val="44"/>
+          <w:szCs w:val="44"/>
+        </w:rPr>
+        <w:t>’</w:t>
+      </w:r>
+      <w:r>
+        <w:rPr>
+          <w:rFonts w:ascii="Arial" w:hAnsi="Arial" w:cs="Arial"/>
+          <w:sz w:val="44"/>
+          <w:szCs w:val="44"/>
+        </w:rPr>
+        <w:t xml:space="preserve">re creating the videos for the community, </w:t>
+      </w:r>
+      <w:r>
+        <w:rPr>
+          <w:rFonts w:ascii="Arial" w:hAnsi="Arial" w:cs="Arial"/>
+          <w:sz w:val="44"/>
+          <w:szCs w:val="44"/>
+        </w:rPr>
+        <w:lastRenderedPageBreak/>
+        <w:t>you</w:t>
+      </w:r>
+      <w:r>
+        <w:rPr>
+          <w:rFonts w:ascii="Arial" w:hAnsi="Arial" w:cs="Arial"/>
+          <w:sz w:val="44"/>
+          <w:szCs w:val="44"/>
+        </w:rPr>
+        <w:t>’</w:t>
+      </w:r>
+      <w:r>
+        <w:rPr>
+          <w:rFonts w:ascii="Arial" w:hAnsi="Arial" w:cs="Arial"/>
+          <w:sz w:val="44"/>
+          <w:szCs w:val="44"/>
+        </w:rPr>
+        <w:t>re actually helping YouTube to get more people using their platform</w:t>
+      </w:r>
+      <w:r>
+        <w:rPr>
+          <w:rFonts w:ascii="Arial" w:hAnsi="Arial" w:cs="Arial"/>
+          <w:sz w:val="44"/>
+          <w:szCs w:val="44"/>
         </w:rPr>
         <w:t>.</w:t>
       </w:r>
       <w:r>
         <w:rPr>
+          <w:rFonts w:ascii="Arial" w:hAnsi="Arial" w:cs="Arial"/>
           <w:sz w:val="44"/>
           <w:szCs w:val="44"/>
         </w:rPr>
@@ -1753,31 +2232,39 @@
       </w:r>
       <w:r>
         <w:rPr>
-          <w:rFonts w:hint="default"/>
-          <w:sz w:val="44"/>
-          <w:szCs w:val="44"/>
-          <w:lang w:val="en-US"/>
+          <w:rFonts w:ascii="Arial" w:hAnsi="Arial" w:cs="Arial"/>
+          <w:sz w:val="44"/>
+          <w:szCs w:val="44"/>
         </w:rPr>
         <w:t>I</w:t>
       </w:r>
       <w:r>
         <w:rPr>
-          <w:sz w:val="44"/>
-          <w:szCs w:val="44"/>
-        </w:rPr>
-        <w:t xml:space="preserve">f your videos are good more people may want to watch </w:t>
-      </w:r>
-      <w:r>
-        <w:rPr>
-          <w:rFonts w:hint="default"/>
-          <w:sz w:val="44"/>
-          <w:szCs w:val="44"/>
-          <w:lang w:val="en-US"/>
+          <w:rFonts w:ascii="Arial" w:hAnsi="Arial" w:cs="Arial"/>
+          <w:sz w:val="44"/>
+          <w:szCs w:val="44"/>
+        </w:rPr>
+        <w:t>f your video</w:t>
+      </w:r>
+      <w:r>
+        <w:rPr>
+          <w:rFonts w:ascii="Arial" w:hAnsi="Arial" w:cs="Arial"/>
+          <w:sz w:val="44"/>
+          <w:szCs w:val="44"/>
+        </w:rPr>
+        <w:t xml:space="preserve">s are good more people may want to watch </w:t>
+      </w:r>
+      <w:r>
+        <w:rPr>
+          <w:rFonts w:ascii="Arial" w:hAnsi="Arial" w:cs="Arial"/>
+          <w:sz w:val="44"/>
+          <w:szCs w:val="44"/>
         </w:rPr>
         <w:t>future uploads, sometimes leading an inspiration for other viewers to start wanting to create their own videos, either having fun or joining the race for the youtuber with the most subscribers</w:t>
       </w:r>
       <w:r>
         <w:rPr>
+          <w:rFonts w:ascii="Arial" w:hAnsi="Arial" w:cs="Arial"/>
           <w:sz w:val="44"/>
           <w:szCs w:val="44"/>
         </w:rPr>
@@ -1785,15 +2272,23 @@
       </w:r>
       <w:r>
         <w:rPr>
-          <w:rFonts w:hint="default"/>
-          <w:sz w:val="44"/>
-          <w:szCs w:val="44"/>
-          <w:lang w:val="en-US"/>
-        </w:rPr>
-        <w:t>is part of what encourages</w:t>
-      </w:r>
-      <w:r>
-        <w:rPr>
+          <w:rFonts w:ascii="Arial" w:hAnsi="Arial" w:cs="Arial"/>
+          <w:sz w:val="44"/>
+          <w:szCs w:val="44"/>
+        </w:rPr>
+        <w:t xml:space="preserve">is part of what </w:t>
+      </w:r>
+      <w:r>
+        <w:rPr>
+          <w:rFonts w:ascii="Arial" w:hAnsi="Arial" w:cs="Arial"/>
+          <w:sz w:val="44"/>
+          <w:szCs w:val="44"/>
+        </w:rPr>
+        <w:t>encourages</w:t>
+      </w:r>
+      <w:r>
+        <w:rPr>
+          <w:rFonts w:ascii="Arial" w:hAnsi="Arial" w:cs="Arial"/>
           <w:sz w:val="44"/>
           <w:szCs w:val="44"/>
         </w:rPr>
@@ -1801,15 +2296,31 @@
       </w:r>
       <w:r>
         <w:rPr>
-          <w:rFonts w:hint="default"/>
-          <w:sz w:val="44"/>
-          <w:szCs w:val="44"/>
-          <w:lang w:val="en-US"/>
-        </w:rPr>
-        <w:t>peoples’ goals</w:t>
-      </w:r>
-      <w:r>
-        <w:rPr>
+          <w:rFonts w:ascii="Arial" w:hAnsi="Arial" w:cs="Arial"/>
+          <w:sz w:val="44"/>
+          <w:szCs w:val="44"/>
+        </w:rPr>
+        <w:t>peoples</w:t>
+      </w:r>
+      <w:r>
+        <w:rPr>
+          <w:rFonts w:ascii="Arial" w:hAnsi="Arial" w:cs="Arial"/>
+          <w:sz w:val="44"/>
+          <w:szCs w:val="44"/>
+        </w:rPr>
+        <w:t>’</w:t>
+      </w:r>
+      <w:r>
+        <w:rPr>
+          <w:rFonts w:ascii="Arial" w:hAnsi="Arial" w:cs="Arial"/>
+          <w:sz w:val="44"/>
+          <w:szCs w:val="44"/>
+        </w:rPr>
+        <w:t xml:space="preserve"> goals</w:t>
+      </w:r>
+      <w:r>
+        <w:rPr>
+          <w:rFonts w:ascii="Arial" w:hAnsi="Arial" w:cs="Arial"/>
           <w:sz w:val="44"/>
           <w:szCs w:val="44"/>
         </w:rPr>
@@ -1819,21 +2330,22 @@
     <w:p>
       <w:pPr>
         <w:rPr>
+          <w:rFonts w:ascii="Arial" w:hAnsi="Arial" w:cs="Arial"/>
           <w:sz w:val="44"/>
           <w:szCs w:val="44"/>
         </w:rPr>
       </w:pPr>
       <w:r>
         <w:rPr>
-          <w:rFonts w:hint="default"/>
-          <w:sz w:val="44"/>
-          <w:szCs w:val="44"/>
-          <w:lang w:val="en-US"/>
+          <w:rFonts w:ascii="Arial" w:hAnsi="Arial" w:cs="Arial"/>
+          <w:sz w:val="44"/>
+          <w:szCs w:val="44"/>
         </w:rPr>
         <w:t xml:space="preserve">This is the </w:t>
       </w:r>
       <w:r>
         <w:rPr>
+          <w:rFonts w:ascii="Arial" w:hAnsi="Arial" w:cs="Arial"/>
           <w:sz w:val="44"/>
           <w:szCs w:val="44"/>
         </w:rPr>
@@ -1841,15 +2353,15 @@
       </w:r>
       <w:r>
         <w:rPr>
-          <w:rFonts w:hint="default"/>
-          <w:sz w:val="44"/>
-          <w:szCs w:val="44"/>
-          <w:lang w:val="en-US"/>
+          <w:rFonts w:ascii="Arial" w:hAnsi="Arial" w:cs="Arial"/>
+          <w:sz w:val="44"/>
+          <w:szCs w:val="44"/>
         </w:rPr>
         <w:t>.</w:t>
       </w:r>
       <w:r>
         <w:rPr>
+          <w:rFonts w:ascii="Arial" w:hAnsi="Arial" w:cs="Arial"/>
           <w:sz w:val="44"/>
           <w:szCs w:val="44"/>
         </w:rPr>
@@ -1857,15 +2369,15 @@
       </w:r>
       <w:r>
         <w:rPr>
-          <w:rFonts w:hint="default"/>
-          <w:sz w:val="44"/>
-          <w:szCs w:val="44"/>
-          <w:lang w:val="en-US"/>
+          <w:rFonts w:ascii="Arial" w:hAnsi="Arial" w:cs="Arial"/>
+          <w:sz w:val="44"/>
+          <w:szCs w:val="44"/>
         </w:rPr>
         <w:t>This</w:t>
       </w:r>
       <w:r>
         <w:rPr>
+          <w:rFonts w:ascii="Arial" w:hAnsi="Arial" w:cs="Arial"/>
           <w:sz w:val="44"/>
           <w:szCs w:val="44"/>
         </w:rPr>
@@ -1873,15 +2385,47 @@
       </w:r>
       <w:r>
         <w:rPr>
-          <w:rFonts w:hint="default"/>
-          <w:sz w:val="44"/>
-          <w:szCs w:val="44"/>
-          <w:lang w:val="en-US"/>
-        </w:rPr>
-        <w:t xml:space="preserve"> because you’re constantly scrolling through more clips because they’re so short</w:t>
-      </w:r>
-      <w:r>
-        <w:rPr>
+          <w:rFonts w:ascii="Arial" w:hAnsi="Arial" w:cs="Arial"/>
+          <w:sz w:val="44"/>
+          <w:szCs w:val="44"/>
+        </w:rPr>
+        <w:t xml:space="preserve"> because you</w:t>
+      </w:r>
+      <w:r>
+        <w:rPr>
+          <w:rFonts w:ascii="Arial" w:hAnsi="Arial" w:cs="Arial"/>
+          <w:sz w:val="44"/>
+          <w:szCs w:val="44"/>
+        </w:rPr>
+        <w:t>’</w:t>
+      </w:r>
+      <w:r>
+        <w:rPr>
+          <w:rFonts w:ascii="Arial" w:hAnsi="Arial" w:cs="Arial"/>
+          <w:sz w:val="44"/>
+          <w:szCs w:val="44"/>
+        </w:rPr>
+        <w:t>re constantly scrolling through more clips because they</w:t>
+      </w:r>
+      <w:r>
+        <w:rPr>
+          <w:rFonts w:ascii="Arial" w:hAnsi="Arial" w:cs="Arial"/>
+          <w:sz w:val="44"/>
+          <w:szCs w:val="44"/>
+        </w:rPr>
+        <w:t>’</w:t>
+      </w:r>
+      <w:r>
+        <w:rPr>
+          <w:rFonts w:ascii="Arial" w:hAnsi="Arial" w:cs="Arial"/>
+          <w:sz w:val="44"/>
+          <w:szCs w:val="44"/>
+        </w:rPr>
+        <w:t>re so short</w:t>
+      </w:r>
+      <w:r>
+        <w:rPr>
+          <w:rFonts w:ascii="Arial" w:hAnsi="Arial" w:cs="Arial"/>
           <w:sz w:val="44"/>
           <w:szCs w:val="44"/>
         </w:rPr>
@@ -1889,15 +2433,15 @@
       </w:r>
       <w:r>
         <w:rPr>
-          <w:rFonts w:hint="default"/>
-          <w:sz w:val="44"/>
-          <w:szCs w:val="44"/>
-          <w:lang w:val="en-US"/>
+          <w:rFonts w:ascii="Arial" w:hAnsi="Arial" w:cs="Arial"/>
+          <w:sz w:val="44"/>
+          <w:szCs w:val="44"/>
         </w:rPr>
         <w:t xml:space="preserve">all </w:t>
       </w:r>
       <w:r>
         <w:rPr>
+          <w:rFonts w:ascii="Arial" w:hAnsi="Arial" w:cs="Arial"/>
           <w:sz w:val="44"/>
           <w:szCs w:val="44"/>
         </w:rPr>
@@ -1905,15 +2449,15 @@
       </w:r>
       <w:r>
         <w:rPr>
-          <w:rFonts w:hint="default"/>
-          <w:sz w:val="44"/>
-          <w:szCs w:val="44"/>
-          <w:lang w:val="en-US"/>
+          <w:rFonts w:ascii="Arial" w:hAnsi="Arial" w:cs="Arial"/>
+          <w:sz w:val="44"/>
+          <w:szCs w:val="44"/>
         </w:rPr>
         <w:t xml:space="preserve">similar </w:t>
       </w:r>
       <w:r>
         <w:rPr>
+          <w:rFonts w:ascii="Arial" w:hAnsi="Arial" w:cs="Arial"/>
           <w:sz w:val="44"/>
           <w:szCs w:val="44"/>
         </w:rPr>
@@ -1921,15 +2465,15 @@
       </w:r>
       <w:r>
         <w:rPr>
-          <w:rFonts w:hint="default"/>
-          <w:sz w:val="44"/>
-          <w:szCs w:val="44"/>
-          <w:lang w:val="en-US"/>
+          <w:rFonts w:ascii="Arial" w:hAnsi="Arial" w:cs="Arial"/>
+          <w:sz w:val="44"/>
+          <w:szCs w:val="44"/>
         </w:rPr>
         <w:t>s</w:t>
       </w:r>
       <w:r>
         <w:rPr>
+          <w:rFonts w:ascii="Arial" w:hAnsi="Arial" w:cs="Arial"/>
           <w:sz w:val="44"/>
           <w:szCs w:val="44"/>
         </w:rPr>
@@ -1937,15 +2481,15 @@
       </w:r>
       <w:r>
         <w:rPr>
-          <w:rFonts w:hint="default"/>
-          <w:sz w:val="44"/>
-          <w:szCs w:val="44"/>
-          <w:lang w:val="en-US"/>
+          <w:rFonts w:ascii="Arial" w:hAnsi="Arial" w:cs="Arial"/>
+          <w:sz w:val="44"/>
+          <w:szCs w:val="44"/>
         </w:rPr>
         <w:t>,</w:t>
       </w:r>
       <w:r>
         <w:rPr>
+          <w:rFonts w:ascii="Arial" w:hAnsi="Arial" w:cs="Arial"/>
           <w:sz w:val="44"/>
           <w:szCs w:val="44"/>
         </w:rPr>
@@ -1953,15 +2497,15 @@
       </w:r>
       <w:r>
         <w:rPr>
-          <w:rFonts w:hint="default"/>
-          <w:sz w:val="44"/>
-          <w:szCs w:val="44"/>
-          <w:lang w:val="en-US"/>
+          <w:rFonts w:ascii="Arial" w:hAnsi="Arial" w:cs="Arial"/>
+          <w:sz w:val="44"/>
+          <w:szCs w:val="44"/>
         </w:rPr>
         <w:t>b</w:t>
       </w:r>
       <w:r>
         <w:rPr>
+          <w:rFonts w:ascii="Arial" w:hAnsi="Arial" w:cs="Arial"/>
           <w:sz w:val="44"/>
           <w:szCs w:val="44"/>
         </w:rPr>
@@ -1969,15 +2513,15 @@
       </w:r>
       <w:r>
         <w:rPr>
-          <w:rFonts w:hint="default"/>
-          <w:sz w:val="44"/>
-          <w:szCs w:val="44"/>
-          <w:lang w:val="en-US"/>
+          <w:rFonts w:ascii="Arial" w:hAnsi="Arial" w:cs="Arial"/>
+          <w:sz w:val="44"/>
+          <w:szCs w:val="44"/>
         </w:rPr>
         <w:t>s</w:t>
       </w:r>
       <w:r>
         <w:rPr>
+          <w:rFonts w:ascii="Arial" w:hAnsi="Arial" w:cs="Arial"/>
           <w:sz w:val="44"/>
           <w:szCs w:val="44"/>
         </w:rPr>
@@ -1985,15 +2529,15 @@
       </w:r>
       <w:r>
         <w:rPr>
-          <w:rFonts w:hint="default"/>
-          <w:sz w:val="44"/>
-          <w:szCs w:val="44"/>
-          <w:lang w:val="en-US"/>
+          <w:rFonts w:ascii="Arial" w:hAnsi="Arial" w:cs="Arial"/>
+          <w:sz w:val="44"/>
+          <w:szCs w:val="44"/>
         </w:rPr>
         <w:t>ies</w:t>
       </w:r>
       <w:r>
         <w:rPr>
+          <w:rFonts w:ascii="Arial" w:hAnsi="Arial" w:cs="Arial"/>
           <w:sz w:val="44"/>
           <w:szCs w:val="44"/>
         </w:rPr>
@@ -2003,6 +2547,7 @@
     <w:p>
       <w:pPr>
         <w:rPr>
+          <w:rFonts w:ascii="Arial" w:hAnsi="Arial" w:cs="Arial"/>
           <w:sz w:val="44"/>
           <w:szCs w:val="44"/>
         </w:rPr>
@@ -2011,31 +2556,67 @@
     <w:p>
       <w:pPr>
         <w:rPr>
+          <w:rFonts w:ascii="Arial" w:hAnsi="Arial" w:cs="Arial"/>
           <w:b/>
           <w:bCs/>
           <w:sz w:val="44"/>
           <w:szCs w:val="44"/>
         </w:rPr>
       </w:pPr>
-      <w:r>
-        <w:rPr>
+      <w:proofErr w:type="gramStart"/>
+      <w:r>
+        <w:rPr>
+          <w:rFonts w:ascii="Arial" w:hAnsi="Arial" w:cs="Arial"/>
           <w:b/>
           <w:bCs/>
           <w:sz w:val="44"/>
           <w:szCs w:val="44"/>
         </w:rPr>
-        <w:t>So what’s wrong with it?</w:t>
+        <w:t>So</w:t>
+      </w:r>
+      <w:proofErr w:type="gramEnd"/>
+      <w:r>
+        <w:rPr>
+          <w:rFonts w:ascii="Arial" w:hAnsi="Arial" w:cs="Arial"/>
+          <w:b/>
+          <w:bCs/>
+          <w:sz w:val="44"/>
+          <w:szCs w:val="44"/>
+        </w:rPr>
+        <w:t xml:space="preserve"> what</w:t>
+      </w:r>
+      <w:r>
+        <w:rPr>
+          <w:rFonts w:ascii="Arial" w:hAnsi="Arial" w:cs="Arial"/>
+          <w:b/>
+          <w:bCs/>
+          <w:sz w:val="44"/>
+          <w:szCs w:val="44"/>
+        </w:rPr>
+        <w:t>’</w:t>
+      </w:r>
+      <w:r>
+        <w:rPr>
+          <w:rFonts w:ascii="Arial" w:hAnsi="Arial" w:cs="Arial"/>
+          <w:b/>
+          <w:bCs/>
+          <w:sz w:val="44"/>
+          <w:szCs w:val="44"/>
+        </w:rPr>
+        <w:t>s wrong with it?</w:t>
       </w:r>
     </w:p>
     <w:p>
       <w:pPr>
         <w:rPr>
+          <w:rFonts w:ascii="Arial" w:hAnsi="Arial" w:cs="Arial"/>
           <w:sz w:val="44"/>
           <w:szCs w:val="44"/>
         </w:rPr>
       </w:pPr>
       <w:r>
         <w:rPr>
+          <w:rFonts w:ascii="Arial" w:hAnsi="Arial" w:cs="Arial"/>
           <w:sz w:val="44"/>
           <w:szCs w:val="44"/>
         </w:rPr>
@@ -2043,15 +2624,15 @@
       </w:r>
       <w:r>
         <w:rPr>
-          <w:rFonts w:hint="default"/>
-          <w:sz w:val="44"/>
-          <w:szCs w:val="44"/>
-          <w:lang w:val="en-US"/>
+          <w:rFonts w:ascii="Arial" w:hAnsi="Arial" w:cs="Arial"/>
+          <w:sz w:val="44"/>
+          <w:szCs w:val="44"/>
         </w:rPr>
         <w:t xml:space="preserve">draws you attention into </w:t>
       </w:r>
       <w:r>
         <w:rPr>
+          <w:rFonts w:ascii="Arial" w:hAnsi="Arial" w:cs="Arial"/>
           <w:sz w:val="44"/>
           <w:szCs w:val="44"/>
         </w:rPr>
@@ -2059,15 +2640,15 @@
       </w:r>
       <w:r>
         <w:rPr>
-          <w:rFonts w:hint="default"/>
-          <w:sz w:val="44"/>
-          <w:szCs w:val="44"/>
-          <w:lang w:val="en-US"/>
+          <w:rFonts w:ascii="Arial" w:hAnsi="Arial" w:cs="Arial"/>
+          <w:sz w:val="44"/>
+          <w:szCs w:val="44"/>
         </w:rPr>
         <w:t>ding</w:t>
       </w:r>
       <w:r>
         <w:rPr>
+          <w:rFonts w:ascii="Arial" w:hAnsi="Arial" w:cs="Arial"/>
           <w:sz w:val="44"/>
           <w:szCs w:val="44"/>
         </w:rPr>
@@ -2075,15 +2656,15 @@
       </w:r>
       <w:r>
         <w:rPr>
-          <w:rFonts w:hint="default"/>
-          <w:sz w:val="44"/>
-          <w:szCs w:val="44"/>
-          <w:lang w:val="en-US"/>
+          <w:rFonts w:ascii="Arial" w:hAnsi="Arial" w:cs="Arial"/>
+          <w:sz w:val="44"/>
+          <w:szCs w:val="44"/>
         </w:rPr>
         <w:t>ing through</w:t>
       </w:r>
       <w:r>
         <w:rPr>
+          <w:rFonts w:ascii="Arial" w:hAnsi="Arial" w:cs="Arial"/>
           <w:sz w:val="44"/>
           <w:szCs w:val="44"/>
         </w:rPr>
@@ -2091,15 +2672,15 @@
       </w:r>
       <w:r>
         <w:rPr>
-          <w:rFonts w:hint="default"/>
-          <w:sz w:val="44"/>
-          <w:szCs w:val="44"/>
-          <w:lang w:val="en-US"/>
+          <w:rFonts w:ascii="Arial" w:hAnsi="Arial" w:cs="Arial"/>
+          <w:sz w:val="44"/>
+          <w:szCs w:val="44"/>
         </w:rPr>
         <w:t>, wasting it</w:t>
       </w:r>
       <w:r>
         <w:rPr>
+          <w:rFonts w:ascii="Arial" w:hAnsi="Arial" w:cs="Arial"/>
           <w:sz w:val="44"/>
           <w:szCs w:val="44"/>
         </w:rPr>
@@ -2107,31 +2688,40 @@
       </w:r>
       <w:r>
         <w:rPr>
-          <w:rFonts w:hint="default"/>
-          <w:sz w:val="44"/>
-          <w:szCs w:val="44"/>
-          <w:lang w:val="en-US"/>
+          <w:rFonts w:ascii="Arial" w:hAnsi="Arial" w:cs="Arial"/>
+          <w:sz w:val="44"/>
+          <w:szCs w:val="44"/>
         </w:rPr>
         <w:t>contains</w:t>
       </w:r>
       <w:r>
         <w:rPr>
-          <w:sz w:val="44"/>
-          <w:szCs w:val="44"/>
-        </w:rPr>
-        <w:t xml:space="preserve"> a chat feature that can cause a lot of problems like </w:t>
-      </w:r>
-      <w:r>
-        <w:rPr>
-          <w:rFonts w:hint="default"/>
-          <w:sz w:val="44"/>
-          <w:szCs w:val="44"/>
-          <w:lang w:val="en-US"/>
+          <w:rFonts w:ascii="Arial" w:hAnsi="Arial" w:cs="Arial"/>
+          <w:sz w:val="44"/>
+          <w:szCs w:val="44"/>
+        </w:rPr>
+        <w:t xml:space="preserve"> a chat feature </w:t>
+      </w:r>
+      <w:r>
+        <w:rPr>
+          <w:rFonts w:ascii="Arial" w:hAnsi="Arial" w:cs="Arial"/>
+          <w:sz w:val="44"/>
+          <w:szCs w:val="44"/>
+        </w:rPr>
+        <w:lastRenderedPageBreak/>
+        <w:t xml:space="preserve">that can cause a lot of problems like </w:t>
+      </w:r>
+      <w:r>
+        <w:rPr>
+          <w:rFonts w:ascii="Arial" w:hAnsi="Arial" w:cs="Arial"/>
+          <w:sz w:val="44"/>
+          <w:szCs w:val="44"/>
         </w:rPr>
         <w:t>cyberbullying</w:t>
       </w:r>
       <w:r>
         <w:rPr>
+          <w:rFonts w:ascii="Arial" w:hAnsi="Arial" w:cs="Arial"/>
           <w:sz w:val="44"/>
           <w:szCs w:val="44"/>
         </w:rPr>
@@ -2139,15 +2729,15 @@
       </w:r>
       <w:r>
         <w:rPr>
-          <w:rFonts w:hint="default"/>
-          <w:sz w:val="44"/>
-          <w:szCs w:val="44"/>
-          <w:lang w:val="en-US"/>
+          <w:rFonts w:ascii="Arial" w:hAnsi="Arial" w:cs="Arial"/>
+          <w:sz w:val="44"/>
+          <w:szCs w:val="44"/>
         </w:rPr>
         <w:t>issues</w:t>
       </w:r>
       <w:r>
         <w:rPr>
+          <w:rFonts w:ascii="Arial" w:hAnsi="Arial" w:cs="Arial"/>
           <w:sz w:val="44"/>
           <w:szCs w:val="44"/>
         </w:rPr>
@@ -2155,15 +2745,15 @@
       </w:r>
       <w:r>
         <w:rPr>
-          <w:rFonts w:hint="default"/>
-          <w:sz w:val="44"/>
-          <w:szCs w:val="44"/>
-          <w:lang w:val="en-US"/>
+          <w:rFonts w:ascii="Arial" w:hAnsi="Arial" w:cs="Arial"/>
+          <w:sz w:val="44"/>
+          <w:szCs w:val="44"/>
         </w:rPr>
         <w:t>ing</w:t>
       </w:r>
       <w:r>
         <w:rPr>
+          <w:rFonts w:ascii="Arial" w:hAnsi="Arial" w:cs="Arial"/>
           <w:sz w:val="44"/>
           <w:szCs w:val="44"/>
         </w:rPr>
@@ -2171,15 +2761,15 @@
       </w:r>
       <w:r>
         <w:rPr>
-          <w:rFonts w:hint="default"/>
-          <w:sz w:val="44"/>
-          <w:szCs w:val="44"/>
-          <w:lang w:val="en-US"/>
+          <w:rFonts w:ascii="Arial" w:hAnsi="Arial" w:cs="Arial"/>
+          <w:sz w:val="44"/>
+          <w:szCs w:val="44"/>
         </w:rPr>
         <w:t xml:space="preserve">you </w:t>
       </w:r>
       <w:r>
         <w:rPr>
+          <w:rFonts w:ascii="Arial" w:hAnsi="Arial" w:cs="Arial"/>
           <w:sz w:val="44"/>
           <w:szCs w:val="44"/>
         </w:rPr>
@@ -2187,15 +2777,15 @@
       </w:r>
       <w:r>
         <w:rPr>
-          <w:rFonts w:hint="default"/>
-          <w:sz w:val="44"/>
-          <w:szCs w:val="44"/>
-          <w:lang w:val="en-US"/>
+          <w:rFonts w:ascii="Arial" w:hAnsi="Arial" w:cs="Arial"/>
+          <w:sz w:val="44"/>
+          <w:szCs w:val="44"/>
         </w:rPr>
         <w:t xml:space="preserve"> digitally</w:t>
       </w:r>
       <w:r>
         <w:rPr>
+          <w:rFonts w:ascii="Arial" w:hAnsi="Arial" w:cs="Arial"/>
           <w:sz w:val="44"/>
           <w:szCs w:val="44"/>
         </w:rPr>
@@ -2205,40 +2795,31 @@
     <w:p>
       <w:pPr>
         <w:rPr>
+          <w:rFonts w:ascii="Arial" w:hAnsi="Arial" w:cs="Arial"/>
           <w:sz w:val="44"/>
           <w:szCs w:val="44"/>
         </w:rPr>
       </w:pPr>
       <w:r>
         <w:rPr>
+          <w:rFonts w:ascii="Arial" w:hAnsi="Arial" w:cs="Arial"/>
           <w:sz w:val="44"/>
           <w:szCs w:val="44"/>
         </w:rPr>
         <w:t>A lot of suicides (</w:t>
       </w:r>
-      <w:r>
-        <w:fldChar w:fldCharType="begin"/>
-      </w:r>
-      <w:r>
-        <w:instrText xml:space="preserve"> HYPERLINK "https://en.wikipedia.org/wiki/List_of_suicides_that_have_been_attributed_to_bullying" </w:instrText>
-      </w:r>
-      <w:r>
-        <w:fldChar w:fldCharType="separate"/>
-      </w:r>
-      <w:r>
-        <w:rPr>
-          <w:rStyle w:val="4"/>
-        </w:rPr>
-        <w:t>List of suicides that have been attributed to bullying - Wikipedia</w:t>
-      </w:r>
-      <w:r>
-        <w:rPr>
-          <w:rStyle w:val="4"/>
-        </w:rPr>
-        <w:fldChar w:fldCharType="end"/>
-      </w:r>
-      <w:r>
-        <w:rPr>
+      <w:hyperlink r:id="rId7" w:history="1">
+        <w:r>
+          <w:rPr>
+            <w:rStyle w:val="Hyperlink"/>
+            <w:rFonts w:ascii="Arial" w:hAnsi="Arial" w:cs="Arial"/>
+          </w:rPr>
+          <w:t>List of suicides that have been attributed to bullying - Wikipedia</w:t>
+        </w:r>
+      </w:hyperlink>
+      <w:r>
+        <w:rPr>
+          <w:rFonts w:ascii="Arial" w:hAnsi="Arial" w:cs="Arial"/>
           <w:sz w:val="44"/>
           <w:szCs w:val="44"/>
         </w:rPr>
@@ -2246,15 +2827,15 @@
       </w:r>
       <w:r>
         <w:rPr>
-          <w:rFonts w:hint="default"/>
-          <w:sz w:val="44"/>
-          <w:szCs w:val="44"/>
-          <w:lang w:val="en-US"/>
+          <w:rFonts w:ascii="Arial" w:hAnsi="Arial" w:cs="Arial"/>
+          <w:sz w:val="44"/>
+          <w:szCs w:val="44"/>
         </w:rPr>
         <w:t>are caused by</w:t>
       </w:r>
       <w:r>
         <w:rPr>
+          <w:rFonts w:ascii="Arial" w:hAnsi="Arial" w:cs="Arial"/>
           <w:sz w:val="44"/>
           <w:szCs w:val="44"/>
         </w:rPr>
@@ -2262,15 +2843,15 @@
       </w:r>
       <w:r>
         <w:rPr>
-          <w:rFonts w:hint="default"/>
-          <w:sz w:val="44"/>
-          <w:szCs w:val="44"/>
-          <w:lang w:val="en-US"/>
+          <w:rFonts w:ascii="Arial" w:hAnsi="Arial" w:cs="Arial"/>
+          <w:sz w:val="44"/>
+          <w:szCs w:val="44"/>
         </w:rPr>
         <w:t>through</w:t>
       </w:r>
       <w:r>
         <w:rPr>
+          <w:rFonts w:ascii="Arial" w:hAnsi="Arial" w:cs="Arial"/>
           <w:sz w:val="44"/>
           <w:szCs w:val="44"/>
         </w:rPr>
@@ -2278,31 +2859,57 @@
       </w:r>
       <w:r>
         <w:rPr>
-          <w:rFonts w:hint="default"/>
-          <w:sz w:val="44"/>
-          <w:szCs w:val="44"/>
-          <w:lang w:val="en-US"/>
+          <w:rFonts w:ascii="Arial" w:hAnsi="Arial" w:cs="Arial"/>
+          <w:sz w:val="44"/>
+          <w:szCs w:val="44"/>
         </w:rPr>
         <w:t>, low self-esteem, cyberbullying and other online issues.</w:t>
       </w:r>
       <w:r>
         <w:rPr>
-          <w:sz w:val="44"/>
-          <w:szCs w:val="44"/>
-        </w:rPr>
-        <w:t xml:space="preserve"> You maybe wondering how can social media </w:t>
-      </w:r>
-      <w:r>
-        <w:rPr>
-          <w:rFonts w:hint="default"/>
-          <w:sz w:val="44"/>
-          <w:szCs w:val="44"/>
-          <w:lang w:val="en-US"/>
+          <w:rFonts w:ascii="Arial" w:hAnsi="Arial" w:cs="Arial"/>
+          <w:sz w:val="44"/>
+          <w:szCs w:val="44"/>
+        </w:rPr>
+        <w:t xml:space="preserve"> Y</w:t>
+      </w:r>
+      <w:r>
+        <w:rPr>
+          <w:rFonts w:ascii="Arial" w:hAnsi="Arial" w:cs="Arial"/>
+          <w:sz w:val="44"/>
+          <w:szCs w:val="44"/>
+        </w:rPr>
+        <w:t xml:space="preserve">ou </w:t>
+      </w:r>
+      <w:proofErr w:type="spellStart"/>
+      <w:r>
+        <w:rPr>
+          <w:rFonts w:ascii="Arial" w:hAnsi="Arial" w:cs="Arial"/>
+          <w:sz w:val="44"/>
+          <w:szCs w:val="44"/>
+        </w:rPr>
+        <w:t>maybe</w:t>
+      </w:r>
+      <w:proofErr w:type="spellEnd"/>
+      <w:r>
+        <w:rPr>
+          <w:rFonts w:ascii="Arial" w:hAnsi="Arial" w:cs="Arial"/>
+          <w:sz w:val="44"/>
+          <w:szCs w:val="44"/>
+        </w:rPr>
+        <w:t xml:space="preserve"> wondering how can social media </w:t>
+      </w:r>
+      <w:r>
+        <w:rPr>
+          <w:rFonts w:ascii="Arial" w:hAnsi="Arial" w:cs="Arial"/>
+          <w:sz w:val="44"/>
+          <w:szCs w:val="44"/>
         </w:rPr>
         <w:t xml:space="preserve">can </w:t>
       </w:r>
       <w:r>
         <w:rPr>
+          <w:rFonts w:ascii="Arial" w:hAnsi="Arial" w:cs="Arial"/>
           <w:sz w:val="44"/>
           <w:szCs w:val="44"/>
         </w:rPr>
@@ -2310,15 +2917,15 @@
       </w:r>
       <w:r>
         <w:rPr>
-          <w:rFonts w:hint="default"/>
-          <w:sz w:val="44"/>
-          <w:szCs w:val="44"/>
-          <w:lang w:val="en-US"/>
+          <w:rFonts w:ascii="Arial" w:hAnsi="Arial" w:cs="Arial"/>
+          <w:sz w:val="44"/>
+          <w:szCs w:val="44"/>
         </w:rPr>
         <w:t>ing</w:t>
       </w:r>
       <w:r>
         <w:rPr>
+          <w:rFonts w:ascii="Arial" w:hAnsi="Arial" w:cs="Arial"/>
           <w:sz w:val="44"/>
           <w:szCs w:val="44"/>
         </w:rPr>
@@ -2326,31 +2933,47 @@
       </w:r>
       <w:r>
         <w:rPr>
-          <w:rFonts w:hint="default"/>
-          <w:sz w:val="44"/>
-          <w:szCs w:val="44"/>
-          <w:lang w:val="en-US"/>
+          <w:rFonts w:ascii="Arial" w:hAnsi="Arial" w:cs="Arial"/>
+          <w:sz w:val="44"/>
+          <w:szCs w:val="44"/>
         </w:rPr>
         <w:t>ing</w:t>
       </w:r>
       <w:r>
         <w:rPr>
-          <w:sz w:val="44"/>
-          <w:szCs w:val="44"/>
-        </w:rPr>
-        <w:t xml:space="preserve"> happens a lot because people just don’t feel like bully</w:t>
-      </w:r>
-      <w:r>
-        <w:rPr>
-          <w:rFonts w:hint="default"/>
-          <w:sz w:val="44"/>
-          <w:szCs w:val="44"/>
-          <w:lang w:val="en-US"/>
+          <w:rFonts w:ascii="Arial" w:hAnsi="Arial" w:cs="Arial"/>
+          <w:sz w:val="44"/>
+          <w:szCs w:val="44"/>
+        </w:rPr>
+        <w:t xml:space="preserve"> happens a lot because people just don</w:t>
+      </w:r>
+      <w:r>
+        <w:rPr>
+          <w:rFonts w:ascii="Arial" w:hAnsi="Arial" w:cs="Arial"/>
+          <w:sz w:val="44"/>
+          <w:szCs w:val="44"/>
+        </w:rPr>
+        <w:t>’</w:t>
+      </w:r>
+      <w:r>
+        <w:rPr>
+          <w:rFonts w:ascii="Arial" w:hAnsi="Arial" w:cs="Arial"/>
+          <w:sz w:val="44"/>
+          <w:szCs w:val="44"/>
+        </w:rPr>
+        <w:t>t feel like bully</w:t>
+      </w:r>
+      <w:r>
+        <w:rPr>
+          <w:rFonts w:ascii="Arial" w:hAnsi="Arial" w:cs="Arial"/>
+          <w:sz w:val="44"/>
+          <w:szCs w:val="44"/>
         </w:rPr>
         <w:t>ing</w:t>
       </w:r>
       <w:r>
         <w:rPr>
+          <w:rFonts w:ascii="Arial" w:hAnsi="Arial" w:cs="Arial"/>
           <w:sz w:val="44"/>
           <w:szCs w:val="44"/>
         </w:rPr>
@@ -2358,15 +2981,41 @@
       </w:r>
       <w:r>
         <w:rPr>
-          <w:rFonts w:hint="default"/>
-          <w:sz w:val="44"/>
-          <w:szCs w:val="44"/>
-          <w:lang w:val="en-US"/>
-        </w:rPr>
-        <w:t>or are just to scared to be seen doing it, so they turn to bullying digitally</w:t>
-      </w:r>
-      <w:r>
-        <w:rPr>
+          <w:rFonts w:ascii="Arial" w:hAnsi="Arial" w:cs="Arial"/>
+          <w:sz w:val="44"/>
+          <w:szCs w:val="44"/>
+        </w:rPr>
+        <w:t xml:space="preserve">or are just </w:t>
+      </w:r>
+      <w:proofErr w:type="spellStart"/>
+      <w:r>
+        <w:rPr>
+          <w:rFonts w:ascii="Arial" w:hAnsi="Arial" w:cs="Arial"/>
+          <w:sz w:val="44"/>
+          <w:szCs w:val="44"/>
+        </w:rPr>
+        <w:t>to</w:t>
+      </w:r>
+      <w:proofErr w:type="spellEnd"/>
+      <w:r>
+        <w:rPr>
+          <w:rFonts w:ascii="Arial" w:hAnsi="Arial" w:cs="Arial"/>
+          <w:sz w:val="44"/>
+          <w:szCs w:val="44"/>
+        </w:rPr>
+        <w:t xml:space="preserve"> scared to be see</w:t>
+      </w:r>
+      <w:r>
+        <w:rPr>
+          <w:rFonts w:ascii="Arial" w:hAnsi="Arial" w:cs="Arial"/>
+          <w:sz w:val="44"/>
+          <w:szCs w:val="44"/>
+        </w:rPr>
+        <w:t>n doing it, so they turn to bullying digitally</w:t>
+      </w:r>
+      <w:r>
+        <w:rPr>
+          <w:rFonts w:ascii="Arial" w:hAnsi="Arial" w:cs="Arial"/>
           <w:sz w:val="44"/>
           <w:szCs w:val="44"/>
         </w:rPr>
@@ -2376,12 +3025,14 @@
     <w:p>
       <w:pPr>
         <w:rPr>
+          <w:rFonts w:ascii="Arial" w:hAnsi="Arial" w:cs="Arial"/>
           <w:sz w:val="44"/>
           <w:szCs w:val="44"/>
         </w:rPr>
       </w:pPr>
       <w:r>
         <w:rPr>
+          <w:rFonts w:ascii="Arial" w:hAnsi="Arial" w:cs="Arial"/>
           <w:sz w:val="44"/>
           <w:szCs w:val="44"/>
         </w:rPr>
@@ -2389,15 +3040,15 @@
       </w:r>
       <w:r>
         <w:rPr>
-          <w:rFonts w:hint="default"/>
-          <w:sz w:val="44"/>
-          <w:szCs w:val="44"/>
-          <w:lang w:val="en-US"/>
+          <w:rFonts w:ascii="Arial" w:hAnsi="Arial" w:cs="Arial"/>
+          <w:sz w:val="44"/>
+          <w:szCs w:val="44"/>
         </w:rPr>
         <w:t>due to not achieving</w:t>
       </w:r>
       <w:r>
         <w:rPr>
+          <w:rFonts w:ascii="Arial" w:hAnsi="Arial" w:cs="Arial"/>
           <w:sz w:val="44"/>
           <w:szCs w:val="44"/>
         </w:rPr>
@@ -2405,15 +3056,24 @@
       </w:r>
       <w:r>
         <w:rPr>
-          <w:rFonts w:hint="default"/>
-          <w:sz w:val="44"/>
-          <w:szCs w:val="44"/>
-          <w:lang w:val="en-US"/>
-        </w:rPr>
-        <w:t>in terms of follower count for example</w:t>
-      </w:r>
-      <w:r>
-        <w:rPr>
+          <w:rFonts w:ascii="Arial" w:hAnsi="Arial" w:cs="Arial"/>
+          <w:sz w:val="44"/>
+          <w:szCs w:val="44"/>
+        </w:rPr>
+        <w:t xml:space="preserve">in terms of follower count for </w:t>
+      </w:r>
+      <w:proofErr w:type="gramStart"/>
+      <w:r>
+        <w:rPr>
+          <w:rFonts w:ascii="Arial" w:hAnsi="Arial" w:cs="Arial"/>
+          <w:sz w:val="44"/>
+          <w:szCs w:val="44"/>
+        </w:rPr>
+        <w:t>example</w:t>
+      </w:r>
+      <w:r>
+        <w:rPr>
+          <w:rFonts w:ascii="Arial" w:hAnsi="Arial" w:cs="Arial"/>
           <w:sz w:val="44"/>
           <w:szCs w:val="44"/>
         </w:rPr>
@@ -2421,15 +3081,24 @@
       </w:r>
       <w:r>
         <w:rPr>
-          <w:rFonts w:hint="default"/>
-          <w:sz w:val="44"/>
-          <w:szCs w:val="44"/>
-          <w:lang w:val="en-US"/>
-        </w:rPr>
-        <w:t xml:space="preserve"> sometimes even likes</w:t>
-      </w:r>
-      <w:r>
-        <w:rPr>
+          <w:rFonts w:ascii="Arial" w:hAnsi="Arial" w:cs="Arial"/>
+          <w:sz w:val="44"/>
+          <w:szCs w:val="44"/>
+        </w:rPr>
+        <w:t xml:space="preserve"> sometimes</w:t>
+      </w:r>
+      <w:proofErr w:type="gramEnd"/>
+      <w:r>
+        <w:rPr>
+          <w:rFonts w:ascii="Arial" w:hAnsi="Arial" w:cs="Arial"/>
+          <w:sz w:val="44"/>
+          <w:szCs w:val="44"/>
+        </w:rPr>
+        <w:t xml:space="preserve"> even likes</w:t>
+      </w:r>
+      <w:r>
+        <w:rPr>
+          <w:rFonts w:ascii="Arial" w:hAnsi="Arial" w:cs="Arial"/>
           <w:sz w:val="44"/>
           <w:szCs w:val="44"/>
         </w:rPr>
@@ -2437,15 +3106,15 @@
       </w:r>
       <w:r>
         <w:rPr>
-          <w:rFonts w:hint="default"/>
-          <w:sz w:val="44"/>
-          <w:szCs w:val="44"/>
-          <w:lang w:val="en-US"/>
+          <w:rFonts w:ascii="Arial" w:hAnsi="Arial" w:cs="Arial"/>
+          <w:sz w:val="44"/>
+          <w:szCs w:val="44"/>
         </w:rPr>
         <w:t>Other times things can go wrong and people might</w:t>
       </w:r>
       <w:r>
         <w:rPr>
+          <w:rFonts w:ascii="Arial" w:hAnsi="Arial" w:cs="Arial"/>
           <w:sz w:val="44"/>
           <w:szCs w:val="44"/>
         </w:rPr>
@@ -2453,26 +3122,25 @@
       </w:r>
       <w:r>
         <w:rPr>
-          <w:rFonts w:hint="default"/>
-          <w:sz w:val="44"/>
-          <w:szCs w:val="44"/>
-          <w:lang w:val="en-US"/>
+          <w:rFonts w:ascii="Arial" w:hAnsi="Arial" w:cs="Arial"/>
+          <w:sz w:val="44"/>
+          <w:szCs w:val="44"/>
         </w:rPr>
         <w:t xml:space="preserve"> you in</w:t>
       </w:r>
       <w:r>
         <w:rPr>
+          <w:rFonts w:ascii="Arial" w:hAnsi="Arial" w:cs="Arial"/>
           <w:sz w:val="44"/>
           <w:szCs w:val="44"/>
         </w:rPr>
         <w:t xml:space="preserve"> real life because of it.</w:t>
       </w:r>
-      <w:bookmarkStart w:id="0" w:name="_GoBack"/>
-      <w:bookmarkEnd w:id="0"/>
     </w:p>
     <w:p>
       <w:pPr>
         <w:rPr>
+          <w:rFonts w:ascii="Arial" w:hAnsi="Arial" w:cs="Arial"/>
           <w:sz w:val="44"/>
           <w:szCs w:val="44"/>
         </w:rPr>
@@ -2481,6 +3149,7 @@
     <w:p>
       <w:pPr>
         <w:rPr>
+          <w:rFonts w:ascii="Arial" w:hAnsi="Arial" w:cs="Arial"/>
           <w:b/>
           <w:bCs/>
           <w:sz w:val="44"/>
@@ -2489,6 +3158,7 @@
       </w:pPr>
       <w:r>
         <w:rPr>
+          <w:rFonts w:ascii="Arial" w:hAnsi="Arial" w:cs="Arial"/>
           <w:b/>
           <w:bCs/>
           <w:sz w:val="44"/>
@@ -2500,44 +3170,63 @@
     <w:p>
       <w:pPr>
         <w:rPr>
+          <w:rFonts w:ascii="Arial" w:hAnsi="Arial" w:cs="Arial"/>
           <w:sz w:val="44"/>
           <w:szCs w:val="44"/>
         </w:rPr>
       </w:pPr>
       <w:r>
         <w:rPr>
-          <w:sz w:val="44"/>
-          <w:szCs w:val="44"/>
-        </w:rPr>
+          <w:rFonts w:ascii="Arial" w:hAnsi="Arial" w:cs="Arial"/>
+          <w:sz w:val="44"/>
+          <w:szCs w:val="44"/>
+        </w:rPr>
+        <w:lastRenderedPageBreak/>
         <w:t xml:space="preserve">When you are scrolling though feeds, or just </w:t>
       </w:r>
       <w:r>
         <w:rPr>
-          <w:rFonts w:hint="default"/>
-          <w:sz w:val="44"/>
-          <w:szCs w:val="44"/>
-          <w:lang w:val="en-US"/>
+          <w:rFonts w:ascii="Arial" w:hAnsi="Arial" w:cs="Arial"/>
+          <w:sz w:val="44"/>
+          <w:szCs w:val="44"/>
         </w:rPr>
         <w:t>browsing</w:t>
       </w:r>
       <w:r>
         <w:rPr>
-          <w:sz w:val="44"/>
-          <w:szCs w:val="44"/>
-        </w:rPr>
-        <w:t xml:space="preserve"> YouTube, you’ll always see the videos/posts that you like to see, so you just want to watch it/keep scrolling</w:t>
-      </w:r>
-      <w:r>
-        <w:rPr>
-          <w:rFonts w:hint="default"/>
-          <w:sz w:val="44"/>
-          <w:szCs w:val="44"/>
-          <w:lang w:val="en-US"/>
+          <w:rFonts w:ascii="Arial" w:hAnsi="Arial" w:cs="Arial"/>
+          <w:sz w:val="44"/>
+          <w:szCs w:val="44"/>
+        </w:rPr>
+        <w:t xml:space="preserve"> YouTube, you</w:t>
+      </w:r>
+      <w:r>
+        <w:rPr>
+          <w:rFonts w:ascii="Arial" w:hAnsi="Arial" w:cs="Arial"/>
+          <w:sz w:val="44"/>
+          <w:szCs w:val="44"/>
+        </w:rPr>
+        <w:t>’</w:t>
+      </w:r>
+      <w:r>
+        <w:rPr>
+          <w:rFonts w:ascii="Arial" w:hAnsi="Arial" w:cs="Arial"/>
+          <w:sz w:val="44"/>
+          <w:szCs w:val="44"/>
+        </w:rPr>
+        <w:t>ll always see the videos/posts that you like to see, so you just want to watch it/keep scrolling</w:t>
+      </w:r>
+      <w:r>
+        <w:rPr>
+          <w:rFonts w:ascii="Arial" w:hAnsi="Arial" w:cs="Arial"/>
+          <w:sz w:val="44"/>
+          <w:szCs w:val="44"/>
         </w:rPr>
         <w:t xml:space="preserve"> through recommendation that are set in place for you because of something called</w:t>
       </w:r>
       <w:r>
         <w:rPr>
+          <w:rFonts w:ascii="Arial" w:hAnsi="Arial" w:cs="Arial"/>
           <w:sz w:val="44"/>
           <w:szCs w:val="44"/>
         </w:rPr>
@@ -2545,15 +3234,15 @@
       </w:r>
       <w:r>
         <w:rPr>
-          <w:rFonts w:hint="default"/>
-          <w:sz w:val="44"/>
-          <w:szCs w:val="44"/>
-          <w:lang w:val="en-US"/>
+          <w:rFonts w:ascii="Arial" w:hAnsi="Arial" w:cs="Arial"/>
+          <w:sz w:val="44"/>
+          <w:szCs w:val="44"/>
         </w:rPr>
         <w:t>b</w:t>
       </w:r>
       <w:r>
         <w:rPr>
+          <w:rFonts w:ascii="Arial" w:hAnsi="Arial" w:cs="Arial"/>
           <w:sz w:val="44"/>
           <w:szCs w:val="44"/>
         </w:rPr>
@@ -2563,33 +3252,60 @@
     <w:p>
       <w:pPr>
         <w:rPr>
-          <w:rFonts w:hint="default"/>
+          <w:rFonts w:ascii="Arial" w:hAnsi="Arial" w:cs="Arial"/>
           <w:color w:val="FF0000"/>
           <w:sz w:val="32"/>
           <w:szCs w:val="32"/>
-          <w:highlight w:val="none"/>
-          <w:lang w:val="en-US"/>
         </w:rPr>
       </w:pPr>
       <w:r>
         <w:rPr>
-          <w:rFonts w:hint="default"/>
+          <w:rFonts w:ascii="Arial" w:hAnsi="Arial" w:cs="Arial"/>
           <w:color w:val="FAB5F9"/>
           <w:sz w:val="32"/>
           <w:szCs w:val="32"/>
           <w:highlight w:val="blue"/>
-          <w:lang w:val="en-US"/>
-        </w:rPr>
-        <w:t>~~Another note for Bill!~~</w:t>
-      </w:r>
-      <w:r>
-        <w:rPr>
-          <w:rFonts w:hint="default"/>
+        </w:rPr>
+        <w:t>~~Another</w:t>
+      </w:r>
+      <w:r>
+        <w:rPr>
+          <w:rFonts w:ascii="Arial" w:hAnsi="Arial" w:cs="Arial"/>
+          <w:color w:val="FAB5F9"/>
+          <w:sz w:val="32"/>
+          <w:szCs w:val="32"/>
+          <w:highlight w:val="blue"/>
+        </w:rPr>
+        <w:t xml:space="preserve"> note for </w:t>
+      </w:r>
+      <w:proofErr w:type="gramStart"/>
+      <w:r>
+        <w:rPr>
+          <w:rFonts w:ascii="Arial" w:hAnsi="Arial" w:cs="Arial"/>
+          <w:color w:val="FAB5F9"/>
+          <w:sz w:val="32"/>
+          <w:szCs w:val="32"/>
+          <w:highlight w:val="blue"/>
+        </w:rPr>
+        <w:t>Bill!~</w:t>
+      </w:r>
+      <w:proofErr w:type="gramEnd"/>
+      <w:r>
+        <w:rPr>
+          <w:rFonts w:ascii="Arial" w:hAnsi="Arial" w:cs="Arial"/>
+          <w:color w:val="FAB5F9"/>
+          <w:sz w:val="32"/>
+          <w:szCs w:val="32"/>
+          <w:highlight w:val="blue"/>
+        </w:rPr>
+        <w:t>~</w:t>
+      </w:r>
+      <w:r>
+        <w:rPr>
+          <w:rFonts w:ascii="Arial" w:hAnsi="Arial" w:cs="Arial"/>
           <w:color w:val="FF0000"/>
           <w:sz w:val="32"/>
           <w:szCs w:val="32"/>
-          <w:highlight w:val="none"/>
-          <w:lang w:val="en-US"/>
         </w:rPr>
         <w:t>You should really add something about dopamine in here (the cell that plays a part in how your brain feels pleasure). This is a crucial fact that you honestly should add a part on.</w:t>
       </w:r>
@@ -2597,107 +3313,67 @@
     <w:p>
       <w:pPr>
         <w:rPr>
-          <w:rFonts w:hint="default"/>
+          <w:rFonts w:ascii="Arial" w:hAnsi="Arial" w:cs="Arial"/>
           <w:color w:val="FF0000"/>
           <w:sz w:val="32"/>
           <w:szCs w:val="32"/>
-          <w:highlight w:val="none"/>
-          <w:lang w:val="en-US"/>
         </w:rPr>
       </w:pPr>
       <w:r>
         <w:rPr>
-          <w:rFonts w:hint="default"/>
+          <w:rFonts w:ascii="Arial" w:hAnsi="Arial" w:cs="Arial"/>
           <w:color w:val="FF0000"/>
           <w:sz w:val="32"/>
           <w:szCs w:val="32"/>
-          <w:highlight w:val="none"/>
-          <w:lang w:val="en-US"/>
         </w:rPr>
         <w:t xml:space="preserve">This may help </w:t>
       </w:r>
-      <w:r>
-        <w:rPr>
-          <w:rFonts w:hint="default"/>
+      <w:hyperlink r:id="rId8" w:history="1">
+        <w:r>
+          <w:rPr>
+            <w:rStyle w:val="Hyperlink"/>
+            <w:rFonts w:ascii="Arial" w:hAnsi="Arial" w:cs="Arial"/>
+            <w:color w:val="FF0000"/>
+            <w:sz w:val="32"/>
+            <w:szCs w:val="32"/>
+          </w:rPr>
+          <w:t>https://www.teenvogue.com/story/the-science-behind-social-medias-hold-on-our-mental-health#:~:text=Dopamine%20i</w:t>
+        </w:r>
+        <w:r>
+          <w:rPr>
+            <w:rStyle w:val="Hyperlink"/>
+            <w:rFonts w:ascii="Arial" w:hAnsi="Arial" w:cs="Arial"/>
+            <w:color w:val="FF0000"/>
+            <w:sz w:val="32"/>
+            <w:szCs w:val="32"/>
+          </w:rPr>
+          <w:t>s%20a%20naturally%2Doccurring,we%20get%20likes%20and%20comments.</w:t>
+        </w:r>
+      </w:hyperlink>
+    </w:p>
+    <w:p>
+      <w:pPr>
+        <w:rPr>
+          <w:rFonts w:ascii="Arial" w:hAnsi="Arial" w:cs="Arial"/>
           <w:color w:val="FF0000"/>
           <w:sz w:val="32"/>
           <w:szCs w:val="32"/>
-          <w:highlight w:val="none"/>
-          <w:lang w:val="en-US"/>
-        </w:rPr>
-        <w:fldChar w:fldCharType="begin"/>
-      </w:r>
-      <w:r>
-        <w:rPr>
-          <w:rFonts w:hint="default"/>
-          <w:color w:val="FF0000"/>
-          <w:sz w:val="32"/>
-          <w:szCs w:val="32"/>
-          <w:highlight w:val="none"/>
-          <w:lang w:val="en-US"/>
-        </w:rPr>
-        <w:instrText xml:space="preserve"> HYPERLINK "https://www.teenvogue.com/story/the-science-behind-social-medias-hold-on-our-mental-health#:~:text=Dopamine%20is%20a%20naturally%2Doccurring,we%20get%20likes%20and%20comments." </w:instrText>
-      </w:r>
-      <w:r>
-        <w:rPr>
-          <w:rFonts w:hint="default"/>
-          <w:color w:val="FF0000"/>
-          <w:sz w:val="32"/>
-          <w:szCs w:val="32"/>
-          <w:highlight w:val="none"/>
-          <w:lang w:val="en-US"/>
-        </w:rPr>
-        <w:fldChar w:fldCharType="separate"/>
-      </w:r>
-      <w:r>
-        <w:rPr>
-          <w:rStyle w:val="4"/>
-          <w:rFonts w:hint="default"/>
-          <w:color w:val="FF0000"/>
-          <w:sz w:val="32"/>
-          <w:szCs w:val="32"/>
-          <w:highlight w:val="none"/>
-          <w:lang w:val="en-US"/>
-        </w:rPr>
-        <w:t>https://www.teenvogue.com/story/the-science-behind-social-medias-hold-on-our-mental-health#:~:text=Dopamine%20is%20a%20naturally%2Doccurring,we%20get%20likes%20and%20comments.</w:t>
-      </w:r>
-      <w:r>
-        <w:rPr>
-          <w:rFonts w:hint="default"/>
-          <w:color w:val="FF0000"/>
-          <w:sz w:val="32"/>
-          <w:szCs w:val="32"/>
-          <w:highlight w:val="none"/>
-          <w:lang w:val="en-US"/>
-        </w:rPr>
-        <w:fldChar w:fldCharType="end"/>
-      </w:r>
-    </w:p>
-    <w:p>
-      <w:pPr>
-        <w:rPr>
-          <w:rFonts w:hint="default"/>
-          <w:color w:val="FF0000"/>
-          <w:sz w:val="32"/>
-          <w:szCs w:val="32"/>
-          <w:highlight w:val="none"/>
-          <w:lang w:val="en-US"/>
         </w:rPr>
       </w:pPr>
     </w:p>
     <w:sectPr>
       <w:pgSz w:w="12240" w:h="15840"/>
       <w:pgMar w:top="1440" w:right="1440" w:bottom="1440" w:left="1440" w:header="720" w:footer="720" w:gutter="0"/>
-      <w:cols w:space="720" w:num="1"/>
-      <w:docGrid w:linePitch="360" w:charSpace="0"/>
+      <w:cols w:space="720"/>
+      <w:docGrid w:linePitch="360"/>
     </w:sectPr>
   </w:body>
 </w:document>
 </file>
 
 <file path=word/endnotes.xml><?xml version="1.0" encoding="utf-8"?>
-<w:endnotes xmlns:wpc="http://schemas.microsoft.com/office/word/2010/wordprocessingCanvas" xmlns:mc="http://schemas.openxmlformats.org/markup-compatibility/2006" xmlns:o="urn:schemas-microsoft-com:office:office" xmlns:r="http://schemas.openxmlformats.org/officeDocument/2006/relationships" xmlns:m="http://schemas.openxmlformats.org/officeDocument/2006/math" xmlns:v="urn:schemas-microsoft-com:vml" xmlns:wp14="http://schemas.microsoft.com/office/word/2010/wordprocessingDrawing" xmlns:wp="http://schemas.openxmlformats.org/drawingml/2006/wordprocessingDrawing" xmlns:w="http://schemas.openxmlformats.org/wordprocessingml/2006/main" xmlns:w14="http://schemas.microsoft.com/office/word/2010/wordml" xmlns:w15="http://schemas.microsoft.com/office/word/2012/wordml" xmlns:w10="urn:schemas-microsoft-com:office:word" xmlns:wpg="http://schemas.microsoft.com/office/word/2010/wordprocessingGroup" xmlns:wpi="http://schemas.microsoft.com/office/word/2010/wordprocessingInk" xmlns:wne="http://schemas.microsoft.com/office/word/2006/wordml" xmlns:wps="http://schemas.microsoft.com/office/word/2010/wordprocessingShape" xmlns:wpsCustomData="http://www.wps.cn/officeDocument/2013/wpsCustomData" mc:Ignorable="w14 w15 wp14">
-  <w:endnote w:type="separator" w:id="0">
+<w:endnotes xmlns:wpc="http://schemas.microsoft.com/office/word/2010/wordprocessingCanvas" xmlns:cx="http://schemas.microsoft.com/office/drawing/2014/chartex" xmlns:cx1="http://schemas.microsoft.com/office/drawing/2015/9/8/chartex" xmlns:cx2="http://schemas.microsoft.com/office/drawing/2015/10/21/chartex" xmlns:cx3="http://schemas.microsoft.com/office/drawing/2016/5/9/chartex" xmlns:cx4="http://schemas.microsoft.com/office/drawing/2016/5/10/chartex" xmlns:cx5="http://schemas.microsoft.com/office/drawing/2016/5/11/chartex" xmlns:cx6="http://schemas.microsoft.com/office/drawing/2016/5/12/chartex" xmlns:cx7="http://schemas.microsoft.com/office/drawing/2016/5/13/chartex" xmlns:cx8="http://schemas.microsoft.com/office/drawing/2016/5/14/chartex" xmlns:mc="http://schemas.openxmlformats.org/markup-compatibility/2006" xmlns:aink="http://schemas.microsoft.com/office/drawing/2016/ink" xmlns:am3d="http://schemas.microsoft.com/office/drawing/2017/model3d" xmlns:o="urn:schemas-microsoft-com:office:office" xmlns:r="http://schemas.openxmlformats.org/officeDocument/2006/relationships" xmlns:m="http://schemas.openxmlformats.org/officeDocument/2006/math" xmlns:v="urn:schemas-microsoft-com:vml" xmlns:wp14="http://schemas.microsoft.com/office/word/2010/wordprocessingDrawing" xmlns:wp="http://schemas.openxmlformats.org/drawingml/2006/wordprocessingDrawing" xmlns:w10="urn:schemas-microsoft-com:office:word" xmlns:w="http://schemas.openxmlformats.org/wordprocessingml/2006/main" xmlns:w14="http://schemas.microsoft.com/office/word/2010/wordml" xmlns:w15="http://schemas.microsoft.com/office/word/2012/wordml" xmlns:w16cex="http://schemas.microsoft.com/office/word/2018/wordml/cex" xmlns:w16cid="http://schemas.microsoft.com/office/word/2016/wordml/cid" xmlns:w16="http://schemas.microsoft.com/office/word/2018/wordml" xmlns:w16sdtdh="http://schemas.microsoft.com/office/word/2020/wordml/sdtdatahash" xmlns:w16se="http://schemas.microsoft.com/office/word/2015/wordml/symex" xmlns:wpg="http://schemas.microsoft.com/office/word/2010/wordprocessingGroup" xmlns:wpi="http://schemas.microsoft.com/office/word/2010/wordprocessingInk" xmlns:wne="http://schemas.microsoft.com/office/word/2006/wordml" xmlns:wps="http://schemas.microsoft.com/office/word/2010/wordprocessingShape" mc:Ignorable="w14 w15 w16se w16cid w16 w16cex w16sdtdh wp14">
+  <w:endnote w:type="separator" w:id="-1">
     <w:p>
       <w:pPr>
         <w:spacing w:line="240" w:lineRule="auto"/>
@@ -2707,7 +3383,7 @@
       </w:r>
     </w:p>
   </w:endnote>
-  <w:endnote w:type="continuationSeparator" w:id="1">
+  <w:endnote w:type="continuationSeparator" w:id="0">
     <w:p>
       <w:pPr>
         <w:spacing w:line="240" w:lineRule="auto"/>
@@ -2721,21 +3397,21 @@
 </file>
 
 <file path=word/footnotes.xml><?xml version="1.0" encoding="utf-8"?>
-<w:footnotes xmlns:wpc="http://schemas.microsoft.com/office/word/2010/wordprocessingCanvas" xmlns:mc="http://schemas.openxmlformats.org/markup-compatibility/2006" xmlns:o="urn:schemas-microsoft-com:office:office" xmlns:r="http://schemas.openxmlformats.org/officeDocument/2006/relationships" xmlns:m="http://schemas.openxmlformats.org/officeDocument/2006/math" xmlns:v="urn:schemas-microsoft-com:vml" xmlns:wp14="http://schemas.microsoft.com/office/word/2010/wordprocessingDrawing" xmlns:wp="http://schemas.openxmlformats.org/drawingml/2006/wordprocessingDrawing" xmlns:w="http://schemas.openxmlformats.org/wordprocessingml/2006/main" xmlns:w14="http://schemas.microsoft.com/office/word/2010/wordml" xmlns:w15="http://schemas.microsoft.com/office/word/2012/wordml" xmlns:w10="urn:schemas-microsoft-com:office:word" xmlns:wpg="http://schemas.microsoft.com/office/word/2010/wordprocessingGroup" xmlns:wpi="http://schemas.microsoft.com/office/word/2010/wordprocessingInk" xmlns:wne="http://schemas.microsoft.com/office/word/2006/wordml" xmlns:wps="http://schemas.microsoft.com/office/word/2010/wordprocessingShape" xmlns:wpsCustomData="http://www.wps.cn/officeDocument/2013/wpsCustomData" mc:Ignorable="w14 w15 wp14">
-  <w:footnote w:type="separator" w:id="0">
+<w:footnotes xmlns:wpc="http://schemas.microsoft.com/office/word/2010/wordprocessingCanvas" xmlns:cx="http://schemas.microsoft.com/office/drawing/2014/chartex" xmlns:cx1="http://schemas.microsoft.com/office/drawing/2015/9/8/chartex" xmlns:cx2="http://schemas.microsoft.com/office/drawing/2015/10/21/chartex" xmlns:cx3="http://schemas.microsoft.com/office/drawing/2016/5/9/chartex" xmlns:cx4="http://schemas.microsoft.com/office/drawing/2016/5/10/chartex" xmlns:cx5="http://schemas.microsoft.com/office/drawing/2016/5/11/chartex" xmlns:cx6="http://schemas.microsoft.com/office/drawing/2016/5/12/chartex" xmlns:cx7="http://schemas.microsoft.com/office/drawing/2016/5/13/chartex" xmlns:cx8="http://schemas.microsoft.com/office/drawing/2016/5/14/chartex" xmlns:mc="http://schemas.openxmlformats.org/markup-compatibility/2006" xmlns:aink="http://schemas.microsoft.com/office/drawing/2016/ink" xmlns:am3d="http://schemas.microsoft.com/office/drawing/2017/model3d" xmlns:o="urn:schemas-microsoft-com:office:office" xmlns:r="http://schemas.openxmlformats.org/officeDocument/2006/relationships" xmlns:m="http://schemas.openxmlformats.org/officeDocument/2006/math" xmlns:v="urn:schemas-microsoft-com:vml" xmlns:wp14="http://schemas.microsoft.com/office/word/2010/wordprocessingDrawing" xmlns:wp="http://schemas.openxmlformats.org/drawingml/2006/wordprocessingDrawing" xmlns:w10="urn:schemas-microsoft-com:office:word" xmlns:w="http://schemas.openxmlformats.org/wordprocessingml/2006/main" xmlns:w14="http://schemas.microsoft.com/office/word/2010/wordml" xmlns:w15="http://schemas.microsoft.com/office/word/2012/wordml" xmlns:w16cex="http://schemas.microsoft.com/office/word/2018/wordml/cex" xmlns:w16cid="http://schemas.microsoft.com/office/word/2016/wordml/cid" xmlns:w16="http://schemas.microsoft.com/office/word/2018/wordml" xmlns:w16sdtdh="http://schemas.microsoft.com/office/word/2020/wordml/sdtdatahash" xmlns:w16se="http://schemas.microsoft.com/office/word/2015/wordml/symex" xmlns:wpg="http://schemas.microsoft.com/office/word/2010/wordprocessingGroup" xmlns:wpi="http://schemas.microsoft.com/office/word/2010/wordprocessingInk" xmlns:wne="http://schemas.microsoft.com/office/word/2006/wordml" xmlns:wps="http://schemas.microsoft.com/office/word/2010/wordprocessingShape" mc:Ignorable="w14 w15 w16se w16cid w16 w16cex w16sdtdh wp14">
+  <w:footnote w:type="separator" w:id="-1">
     <w:p>
       <w:pPr>
-        <w:spacing w:before="0" w:after="0" w:line="259" w:lineRule="auto"/>
+        <w:spacing w:after="0"/>
       </w:pPr>
       <w:r>
         <w:separator/>
       </w:r>
     </w:p>
   </w:footnote>
-  <w:footnote w:type="continuationSeparator" w:id="1">
+  <w:footnote w:type="continuationSeparator" w:id="0">
     <w:p>
       <w:pPr>
-        <w:spacing w:before="0" w:after="0" w:line="259" w:lineRule="auto"/>
+        <w:spacing w:after="0"/>
       </w:pPr>
       <w:r>
         <w:continuationSeparator/>
@@ -2746,291 +3422,415 @@
 </file>
 
 <file path=word/styles.xml><?xml version="1.0" encoding="utf-8"?>
-<w:styles xmlns:mc="http://schemas.openxmlformats.org/markup-compatibility/2006" xmlns:o="urn:schemas-microsoft-com:office:office" xmlns:r="http://schemas.openxmlformats.org/officeDocument/2006/relationships" xmlns:m="http://schemas.openxmlformats.org/officeDocument/2006/math" xmlns:v="urn:schemas-microsoft-com:vml" xmlns:w="http://schemas.openxmlformats.org/wordprocessingml/2006/main" xmlns:w14="http://schemas.microsoft.com/office/word/2010/wordml" xmlns:w10="urn:schemas-microsoft-com:office:word" xmlns:sl="http://schemas.openxmlformats.org/schemaLibrary/2006/main" xmlns:wpsCustomData="http://www.wps.cn/officeDocument/2013/wpsCustomData" mc:Ignorable="w14">
+<w:styles xmlns:mc="http://schemas.openxmlformats.org/markup-compatibility/2006" xmlns:r="http://schemas.openxmlformats.org/officeDocument/2006/relationships" xmlns:w="http://schemas.openxmlformats.org/wordprocessingml/2006/main" xmlns:w14="http://schemas.microsoft.com/office/word/2010/wordml" xmlns:w15="http://schemas.microsoft.com/office/word/2012/wordml" xmlns:w16cex="http://schemas.microsoft.com/office/word/2018/wordml/cex" xmlns:w16cid="http://schemas.microsoft.com/office/word/2016/wordml/cid" xmlns:w16="http://schemas.microsoft.com/office/word/2018/wordml" xmlns:w16sdtdh="http://schemas.microsoft.com/office/word/2020/wordml/sdtdatahash" xmlns:w16se="http://schemas.microsoft.com/office/word/2015/wordml/symex" mc:Ignorable="w14 w15 w16se w16cid w16 w16cex w16sdtdh">
   <w:docDefaults>
     <w:rPrDefault>
       <w:rPr>
-        <w:rFonts w:asciiTheme="minorHAnsi" w:hAnsiTheme="minorHAnsi" w:eastAsiaTheme="minorHAnsi" w:cstheme="minorBidi"/>
+        <w:rFonts w:asciiTheme="minorHAnsi" w:eastAsiaTheme="minorHAnsi" w:hAnsiTheme="minorHAnsi" w:cstheme="minorBidi"/>
+        <w:lang w:val="en-AU" w:eastAsia="zh-CN" w:bidi="ar-SA"/>
       </w:rPr>
     </w:rPrDefault>
     <w:pPrDefault/>
   </w:docDefaults>
-  <w:latentStyles w:count="260" w:defQFormat="0" w:defUnhideWhenUsed="1" w:defSemiHidden="1" w:defUIPriority="99" w:defLockedState="0">
-    <w:lsdException w:qFormat="1" w:unhideWhenUsed="0" w:uiPriority="0" w:semiHidden="0" w:name="Normal"/>
-    <w:lsdException w:qFormat="1" w:unhideWhenUsed="0" w:uiPriority="9" w:semiHidden="0" w:name="heading 1"/>
-    <w:lsdException w:qFormat="1" w:uiPriority="9" w:name="heading 2"/>
-    <w:lsdException w:qFormat="1" w:uiPriority="9" w:name="heading 3"/>
-    <w:lsdException w:qFormat="1" w:uiPriority="9" w:name="heading 4"/>
-    <w:lsdException w:qFormat="1" w:uiPriority="9" w:name="heading 5"/>
-    <w:lsdException w:qFormat="1" w:uiPriority="9" w:name="heading 6"/>
-    <w:lsdException w:qFormat="1" w:uiPriority="9" w:name="heading 7"/>
-    <w:lsdException w:qFormat="1" w:uiPriority="9" w:name="heading 8"/>
-    <w:lsdException w:qFormat="1" w:uiPriority="9" w:name="heading 9"/>
-    <w:lsdException w:uiPriority="99" w:name="index 1"/>
-    <w:lsdException w:uiPriority="99" w:name="index 2"/>
-    <w:lsdException w:uiPriority="99" w:name="index 3"/>
-    <w:lsdException w:uiPriority="99" w:name="index 4"/>
-    <w:lsdException w:uiPriority="99" w:name="index 5"/>
-    <w:lsdException w:uiPriority="99" w:name="index 6"/>
-    <w:lsdException w:uiPriority="99" w:name="index 7"/>
-    <w:lsdException w:uiPriority="99" w:name="index 8"/>
-    <w:lsdException w:uiPriority="99" w:name="index 9"/>
-    <w:lsdException w:uiPriority="39" w:name="toc 1"/>
-    <w:lsdException w:uiPriority="39" w:name="toc 2"/>
-    <w:lsdException w:uiPriority="39" w:name="toc 3"/>
-    <w:lsdException w:uiPriority="39" w:name="toc 4"/>
-    <w:lsdException w:uiPriority="39" w:name="toc 5"/>
-    <w:lsdException w:uiPriority="39" w:name="toc 6"/>
-    <w:lsdException w:uiPriority="39" w:name="toc 7"/>
-    <w:lsdException w:uiPriority="39" w:name="toc 8"/>
-    <w:lsdException w:uiPriority="39" w:name="toc 9"/>
-    <w:lsdException w:uiPriority="99" w:name="Normal Indent"/>
-    <w:lsdException w:uiPriority="99" w:name="footnote text"/>
-    <w:lsdException w:uiPriority="99" w:name="annotation text"/>
-    <w:lsdException w:uiPriority="99" w:name="header"/>
-    <w:lsdException w:uiPriority="99" w:name="footer"/>
-    <w:lsdException w:uiPriority="99" w:name="index heading"/>
-    <w:lsdException w:qFormat="1" w:uiPriority="35" w:name="caption"/>
-    <w:lsdException w:uiPriority="99" w:name="table of figures"/>
-    <w:lsdException w:uiPriority="99" w:name="envelope address"/>
-    <w:lsdException w:uiPriority="99" w:name="envelope return"/>
-    <w:lsdException w:uiPriority="99" w:name="footnote reference"/>
-    <w:lsdException w:uiPriority="99" w:name="annotation reference"/>
-    <w:lsdException w:uiPriority="99" w:name="line number"/>
-    <w:lsdException w:uiPriority="99" w:name="page number"/>
-    <w:lsdException w:uiPriority="99" w:name="endnote reference"/>
-    <w:lsdException w:uiPriority="99" w:name="endnote text"/>
-    <w:lsdException w:uiPriority="99" w:name="table of authorities"/>
-    <w:lsdException w:uiPriority="99" w:name="macro"/>
-    <w:lsdException w:uiPriority="99" w:name="toa heading"/>
-    <w:lsdException w:uiPriority="99" w:name="List"/>
-    <w:lsdException w:uiPriority="99" w:name="List Bullet"/>
-    <w:lsdException w:uiPriority="99" w:name="List Number"/>
-    <w:lsdException w:uiPriority="99" w:name="List 2"/>
-    <w:lsdException w:uiPriority="99" w:name="List 3"/>
-    <w:lsdException w:uiPriority="99" w:name="List 4"/>
-    <w:lsdException w:uiPriority="99" w:name="List 5"/>
-    <w:lsdException w:uiPriority="99" w:name="List Bullet 2"/>
-    <w:lsdException w:uiPriority="99" w:name="List Bullet 3"/>
-    <w:lsdException w:uiPriority="99" w:name="List Bullet 4"/>
-    <w:lsdException w:uiPriority="99" w:name="List Bullet 5"/>
-    <w:lsdException w:uiPriority="99" w:name="List Number 2"/>
-    <w:lsdException w:uiPriority="99" w:name="List Number 3"/>
-    <w:lsdException w:uiPriority="99" w:name="List Number 4"/>
-    <w:lsdException w:uiPriority="99" w:name="List Number 5"/>
-    <w:lsdException w:qFormat="1" w:unhideWhenUsed="0" w:uiPriority="10" w:semiHidden="0" w:name="Title"/>
-    <w:lsdException w:uiPriority="99" w:name="Closing"/>
-    <w:lsdException w:uiPriority="99" w:name="Signature"/>
-    <w:lsdException w:uiPriority="1" w:name="Default Paragraph Font"/>
-    <w:lsdException w:uiPriority="99" w:name="Body Text"/>
-    <w:lsdException w:uiPriority="99" w:name="Body Text Indent"/>
-    <w:lsdException w:uiPriority="99" w:name="List Continue"/>
-    <w:lsdException w:uiPriority="99" w:name="List Continue 2"/>
-    <w:lsdException w:uiPriority="99" w:name="List Continue 3"/>
-    <w:lsdException w:uiPriority="99" w:name="List Continue 4"/>
-    <w:lsdException w:uiPriority="99" w:name="List Continue 5"/>
-    <w:lsdException w:uiPriority="99" w:name="Message Header"/>
-    <w:lsdException w:qFormat="1" w:unhideWhenUsed="0" w:uiPriority="11" w:semiHidden="0" w:name="Subtitle"/>
-    <w:lsdException w:uiPriority="99" w:name="Salutation"/>
-    <w:lsdException w:uiPriority="99" w:name="Date"/>
-    <w:lsdException w:uiPriority="99" w:name="Body Text First Indent"/>
-    <w:lsdException w:uiPriority="99" w:name="Body Text First Indent 2"/>
-    <w:lsdException w:uiPriority="99" w:name="Note Heading"/>
-    <w:lsdException w:uiPriority="99" w:name="Body Text 2"/>
-    <w:lsdException w:uiPriority="99" w:name="Body Text 3"/>
-    <w:lsdException w:uiPriority="99" w:name="Body Text Indent 2"/>
-    <w:lsdException w:uiPriority="99" w:name="Body Text Indent 3"/>
-    <w:lsdException w:uiPriority="99" w:name="Block Text"/>
-    <w:lsdException w:uiPriority="99" w:name="Hyperlink"/>
-    <w:lsdException w:uiPriority="99" w:name="FollowedHyperlink"/>
-    <w:lsdException w:qFormat="1" w:unhideWhenUsed="0" w:uiPriority="22" w:semiHidden="0" w:name="Strong"/>
-    <w:lsdException w:qFormat="1" w:unhideWhenUsed="0" w:uiPriority="20" w:semiHidden="0" w:name="Emphasis"/>
-    <w:lsdException w:uiPriority="99" w:name="Document Map"/>
-    <w:lsdException w:uiPriority="99" w:name="Plain Text"/>
-    <w:lsdException w:uiPriority="99" w:name="E-mail Signature"/>
-    <w:lsdException w:uiPriority="99" w:name="Normal (Web)"/>
-    <w:lsdException w:uiPriority="99" w:name="HTML Acronym"/>
-    <w:lsdException w:uiPriority="99" w:name="HTML Address"/>
-    <w:lsdException w:uiPriority="99" w:name="HTML Cite"/>
-    <w:lsdException w:uiPriority="99" w:name="HTML Code"/>
-    <w:lsdException w:uiPriority="99" w:name="HTML Definition"/>
-    <w:lsdException w:uiPriority="99" w:name="HTML Keyboard"/>
-    <w:lsdException w:uiPriority="99" w:name="HTML Preformatted"/>
-    <w:lsdException w:uiPriority="99" w:name="HTML Sample"/>
-    <w:lsdException w:uiPriority="99" w:name="HTML Typewriter"/>
-    <w:lsdException w:uiPriority="99" w:name="HTML Variable"/>
-    <w:lsdException w:uiPriority="99" w:name="Normal Table"/>
-    <w:lsdException w:uiPriority="99" w:name="annotation subject"/>
-    <w:lsdException w:uiPriority="99" w:name="Table Simple 1"/>
-    <w:lsdException w:uiPriority="99" w:name="Table Simple 2"/>
-    <w:lsdException w:uiPriority="99" w:name="Table Simple 3"/>
-    <w:lsdException w:uiPriority="99" w:name="Table Classic 1"/>
-    <w:lsdException w:uiPriority="99" w:name="Table Classic 2"/>
-    <w:lsdException w:uiPriority="99" w:name="Table Classic 3"/>
-    <w:lsdException w:uiPriority="99" w:name="Table Classic 4"/>
-    <w:lsdException w:uiPriority="99" w:name="Table Colorful 1"/>
-    <w:lsdException w:uiPriority="99" w:name="Table Colorful 2"/>
-    <w:lsdException w:uiPriority="99" w:name="Table Colorful 3"/>
-    <w:lsdException w:uiPriority="99" w:name="Table Columns 1"/>
-    <w:lsdException w:uiPriority="99" w:name="Table Columns 2"/>
-    <w:lsdException w:uiPriority="99" w:name="Table Columns 3"/>
-    <w:lsdException w:uiPriority="99" w:name="Table Columns 4"/>
-    <w:lsdException w:uiPriority="99" w:name="Table Columns 5"/>
-    <w:lsdException w:uiPriority="99" w:name="Table Grid 1"/>
-    <w:lsdException w:uiPriority="99" w:name="Table Grid 2"/>
-    <w:lsdException w:uiPriority="99" w:name="Table Grid 3"/>
-    <w:lsdException w:uiPriority="99" w:name="Table Grid 4"/>
-    <w:lsdException w:uiPriority="99" w:name="Table Grid 5"/>
-    <w:lsdException w:uiPriority="99" w:name="Table Grid 6"/>
-    <w:lsdException w:uiPriority="99" w:name="Table Grid 7"/>
-    <w:lsdException w:uiPriority="99" w:name="Table Grid 8"/>
-    <w:lsdException w:uiPriority="99" w:name="Table List 1"/>
-    <w:lsdException w:uiPriority="99" w:name="Table List 2"/>
-    <w:lsdException w:uiPriority="99" w:name="Table List 3"/>
-    <w:lsdException w:uiPriority="99" w:name="Table List 4"/>
-    <w:lsdException w:uiPriority="99" w:name="Table List 5"/>
-    <w:lsdException w:uiPriority="99" w:name="Table List 6"/>
-    <w:lsdException w:uiPriority="99" w:name="Table List 7"/>
-    <w:lsdException w:uiPriority="99" w:name="Table List 8"/>
-    <w:lsdException w:uiPriority="99" w:name="Table 3D effects 1"/>
-    <w:lsdException w:uiPriority="99" w:name="Table 3D effects 2"/>
-    <w:lsdException w:uiPriority="99" w:name="Table 3D effects 3"/>
-    <w:lsdException w:uiPriority="99" w:name="Table Contemporary"/>
-    <w:lsdException w:uiPriority="99" w:name="Table Elegant"/>
-    <w:lsdException w:uiPriority="99" w:name="Table Professional"/>
-    <w:lsdException w:uiPriority="99" w:name="Table Subtle 1"/>
-    <w:lsdException w:uiPriority="99" w:name="Table Subtle 2"/>
-    <w:lsdException w:uiPriority="99" w:name="Table Web 1"/>
-    <w:lsdException w:uiPriority="99" w:name="Table Web 2"/>
-    <w:lsdException w:uiPriority="99" w:name="Table Web 3"/>
-    <w:lsdException w:uiPriority="99" w:name="Balloon Text"/>
-    <w:lsdException w:unhideWhenUsed="0" w:uiPriority="39" w:semiHidden="0" w:name="Table Grid"/>
-    <w:lsdException w:uiPriority="99" w:name="Table Theme"/>
-    <w:lsdException w:unhideWhenUsed="0" w:uiPriority="60" w:semiHidden="0" w:name="Light Shading"/>
-    <w:lsdException w:unhideWhenUsed="0" w:uiPriority="61" w:semiHidden="0" w:name="Light List"/>
-    <w:lsdException w:unhideWhenUsed="0" w:uiPriority="62" w:semiHidden="0" w:name="Light Grid"/>
-    <w:lsdException w:unhideWhenUsed="0" w:uiPriority="63" w:semiHidden="0" w:name="Medium Shading 1"/>
-    <w:lsdException w:unhideWhenUsed="0" w:uiPriority="64" w:semiHidden="0" w:name="Medium Shading 2"/>
-    <w:lsdException w:unhideWhenUsed="0" w:uiPriority="65" w:semiHidden="0" w:name="Medium List 1"/>
-    <w:lsdException w:unhideWhenUsed="0" w:uiPriority="66" w:semiHidden="0" w:name="Medium List 2"/>
-    <w:lsdException w:unhideWhenUsed="0" w:uiPriority="67" w:semiHidden="0" w:name="Medium Grid 1"/>
-    <w:lsdException w:unhideWhenUsed="0" w:uiPriority="68" w:semiHidden="0" w:name="Medium Grid 2"/>
-    <w:lsdException w:unhideWhenUsed="0" w:uiPriority="69" w:semiHidden="0" w:name="Medium Grid 3"/>
-    <w:lsdException w:unhideWhenUsed="0" w:uiPriority="70" w:semiHidden="0" w:name="Dark List"/>
-    <w:lsdException w:unhideWhenUsed="0" w:uiPriority="71" w:semiHidden="0" w:name="Colorful Shading"/>
-    <w:lsdException w:unhideWhenUsed="0" w:uiPriority="72" w:semiHidden="0" w:name="Colorful List"/>
-    <w:lsdException w:unhideWhenUsed="0" w:uiPriority="73" w:semiHidden="0" w:name="Colorful Grid"/>
-    <w:lsdException w:unhideWhenUsed="0" w:uiPriority="60" w:semiHidden="0" w:name="Light Shading Accent 1"/>
-    <w:lsdException w:unhideWhenUsed="0" w:uiPriority="61" w:semiHidden="0" w:name="Light List Accent 1"/>
-    <w:lsdException w:unhideWhenUsed="0" w:uiPriority="62" w:semiHidden="0" w:name="Light Grid Accent 1"/>
-    <w:lsdException w:unhideWhenUsed="0" w:uiPriority="63" w:semiHidden="0" w:name="Medium Shading 1 Accent 1"/>
-    <w:lsdException w:unhideWhenUsed="0" w:uiPriority="64" w:semiHidden="0" w:name="Medium Shading 2 Accent 1"/>
-    <w:lsdException w:unhideWhenUsed="0" w:uiPriority="65" w:semiHidden="0" w:name="Medium List 1 Accent 1"/>
-    <w:lsdException w:unhideWhenUsed="0" w:uiPriority="66" w:semiHidden="0" w:name="Medium List 2 Accent 1"/>
-    <w:lsdException w:unhideWhenUsed="0" w:uiPriority="67" w:semiHidden="0" w:name="Medium Grid 1 Accent 1"/>
-    <w:lsdException w:unhideWhenUsed="0" w:uiPriority="68" w:semiHidden="0" w:name="Medium Grid 2 Accent 1"/>
-    <w:lsdException w:unhideWhenUsed="0" w:uiPriority="69" w:semiHidden="0" w:name="Medium Grid 3 Accent 1"/>
-    <w:lsdException w:unhideWhenUsed="0" w:uiPriority="70" w:semiHidden="0" w:name="Dark List Accent 1"/>
-    <w:lsdException w:unhideWhenUsed="0" w:uiPriority="71" w:semiHidden="0" w:name="Colorful Shading Accent 1"/>
-    <w:lsdException w:unhideWhenUsed="0" w:uiPriority="72" w:semiHidden="0" w:name="Colorful List Accent 1"/>
-    <w:lsdException w:unhideWhenUsed="0" w:uiPriority="73" w:semiHidden="0" w:name="Colorful Grid Accent 1"/>
-    <w:lsdException w:unhideWhenUsed="0" w:uiPriority="60" w:semiHidden="0" w:name="Light Shading Accent 2"/>
-    <w:lsdException w:unhideWhenUsed="0" w:uiPriority="61" w:semiHidden="0" w:name="Light List Accent 2"/>
-    <w:lsdException w:unhideWhenUsed="0" w:uiPriority="62" w:semiHidden="0" w:name="Light Grid Accent 2"/>
-    <w:lsdException w:unhideWhenUsed="0" w:uiPriority="63" w:semiHidden="0" w:name="Medium Shading 1 Accent 2"/>
-    <w:lsdException w:unhideWhenUsed="0" w:uiPriority="64" w:semiHidden="0" w:name="Medium Shading 2 Accent 2"/>
-    <w:lsdException w:unhideWhenUsed="0" w:uiPriority="65" w:semiHidden="0" w:name="Medium List 1 Accent 2"/>
-    <w:lsdException w:unhideWhenUsed="0" w:uiPriority="66" w:semiHidden="0" w:name="Medium List 2 Accent 2"/>
-    <w:lsdException w:unhideWhenUsed="0" w:uiPriority="67" w:semiHidden="0" w:name="Medium Grid 1 Accent 2"/>
-    <w:lsdException w:unhideWhenUsed="0" w:uiPriority="68" w:semiHidden="0" w:name="Medium Grid 2 Accent 2"/>
-    <w:lsdException w:unhideWhenUsed="0" w:uiPriority="69" w:semiHidden="0" w:name="Medium Grid 3 Accent 2"/>
-    <w:lsdException w:unhideWhenUsed="0" w:uiPriority="70" w:semiHidden="0" w:name="Dark List Accent 2"/>
-    <w:lsdException w:unhideWhenUsed="0" w:uiPriority="71" w:semiHidden="0" w:name="Colorful Shading Accent 2"/>
-    <w:lsdException w:unhideWhenUsed="0" w:uiPriority="72" w:semiHidden="0" w:name="Colorful List Accent 2"/>
-    <w:lsdException w:unhideWhenUsed="0" w:uiPriority="73" w:semiHidden="0" w:name="Colorful Grid Accent 2"/>
-    <w:lsdException w:unhideWhenUsed="0" w:uiPriority="60" w:semiHidden="0" w:name="Light Shading Accent 3"/>
-    <w:lsdException w:unhideWhenUsed="0" w:uiPriority="61" w:semiHidden="0" w:name="Light List Accent 3"/>
-    <w:lsdException w:unhideWhenUsed="0" w:uiPriority="62" w:semiHidden="0" w:name="Light Grid Accent 3"/>
-    <w:lsdException w:unhideWhenUsed="0" w:uiPriority="63" w:semiHidden="0" w:name="Medium Shading 1 Accent 3"/>
-    <w:lsdException w:unhideWhenUsed="0" w:uiPriority="64" w:semiHidden="0" w:name="Medium Shading 2 Accent 3"/>
-    <w:lsdException w:unhideWhenUsed="0" w:uiPriority="65" w:semiHidden="0" w:name="Medium List 1 Accent 3"/>
-    <w:lsdException w:unhideWhenUsed="0" w:uiPriority="66" w:semiHidden="0" w:name="Medium List 2 Accent 3"/>
-    <w:lsdException w:unhideWhenUsed="0" w:uiPriority="67" w:semiHidden="0" w:name="Medium Grid 1 Accent 3"/>
-    <w:lsdException w:unhideWhenUsed="0" w:uiPriority="68" w:semiHidden="0" w:name="Medium Grid 2 Accent 3"/>
-    <w:lsdException w:unhideWhenUsed="0" w:uiPriority="69" w:semiHidden="0" w:name="Medium Grid 3 Accent 3"/>
-    <w:lsdException w:unhideWhenUsed="0" w:uiPriority="70" w:semiHidden="0" w:name="Dark List Accent 3"/>
-    <w:lsdException w:unhideWhenUsed="0" w:uiPriority="71" w:semiHidden="0" w:name="Colorful Shading Accent 3"/>
-    <w:lsdException w:unhideWhenUsed="0" w:uiPriority="72" w:semiHidden="0" w:name="Colorful List Accent 3"/>
-    <w:lsdException w:unhideWhenUsed="0" w:uiPriority="73" w:semiHidden="0" w:name="Colorful Grid Accent 3"/>
-    <w:lsdException w:unhideWhenUsed="0" w:uiPriority="60" w:semiHidden="0" w:name="Light Shading Accent 4"/>
-    <w:lsdException w:unhideWhenUsed="0" w:uiPriority="61" w:semiHidden="0" w:name="Light List Accent 4"/>
-    <w:lsdException w:unhideWhenUsed="0" w:uiPriority="62" w:semiHidden="0" w:name="Light Grid Accent 4"/>
-    <w:lsdException w:unhideWhenUsed="0" w:uiPriority="63" w:semiHidden="0" w:name="Medium Shading 1 Accent 4"/>
-    <w:lsdException w:unhideWhenUsed="0" w:uiPriority="64" w:semiHidden="0" w:name="Medium Shading 2 Accent 4"/>
-    <w:lsdException w:unhideWhenUsed="0" w:uiPriority="65" w:semiHidden="0" w:name="Medium List 1 Accent 4"/>
-    <w:lsdException w:unhideWhenUsed="0" w:uiPriority="66" w:semiHidden="0" w:name="Medium List 2 Accent 4"/>
-    <w:lsdException w:unhideWhenUsed="0" w:uiPriority="67" w:semiHidden="0" w:name="Medium Grid 1 Accent 4"/>
-    <w:lsdException w:unhideWhenUsed="0" w:uiPriority="68" w:semiHidden="0" w:name="Medium Grid 2 Accent 4"/>
-    <w:lsdException w:unhideWhenUsed="0" w:uiPriority="69" w:semiHidden="0" w:name="Medium Grid 3 Accent 4"/>
-    <w:lsdException w:unhideWhenUsed="0" w:uiPriority="70" w:semiHidden="0" w:name="Dark List Accent 4"/>
-    <w:lsdException w:unhideWhenUsed="0" w:uiPriority="71" w:semiHidden="0" w:name="Colorful Shading Accent 4"/>
-    <w:lsdException w:unhideWhenUsed="0" w:uiPriority="72" w:semiHidden="0" w:name="Colorful List Accent 4"/>
-    <w:lsdException w:unhideWhenUsed="0" w:uiPriority="73" w:semiHidden="0" w:name="Colorful Grid Accent 4"/>
-    <w:lsdException w:unhideWhenUsed="0" w:uiPriority="60" w:semiHidden="0" w:name="Light Shading Accent 5"/>
-    <w:lsdException w:unhideWhenUsed="0" w:uiPriority="61" w:semiHidden="0" w:name="Light List Accent 5"/>
-    <w:lsdException w:unhideWhenUsed="0" w:uiPriority="62" w:semiHidden="0" w:name="Light Grid Accent 5"/>
-    <w:lsdException w:unhideWhenUsed="0" w:uiPriority="63" w:semiHidden="0" w:name="Medium Shading 1 Accent 5"/>
-    <w:lsdException w:unhideWhenUsed="0" w:uiPriority="64" w:semiHidden="0" w:name="Medium Shading 2 Accent 5"/>
-    <w:lsdException w:unhideWhenUsed="0" w:uiPriority="65" w:semiHidden="0" w:name="Medium List 1 Accent 5"/>
-    <w:lsdException w:unhideWhenUsed="0" w:uiPriority="66" w:semiHidden="0" w:name="Medium List 2 Accent 5"/>
-    <w:lsdException w:unhideWhenUsed="0" w:uiPriority="67" w:semiHidden="0" w:name="Medium Grid 1 Accent 5"/>
-    <w:lsdException w:unhideWhenUsed="0" w:uiPriority="68" w:semiHidden="0" w:name="Medium Grid 2 Accent 5"/>
-    <w:lsdException w:unhideWhenUsed="0" w:uiPriority="69" w:semiHidden="0" w:name="Medium Grid 3 Accent 5"/>
-    <w:lsdException w:unhideWhenUsed="0" w:uiPriority="70" w:semiHidden="0" w:name="Dark List Accent 5"/>
-    <w:lsdException w:unhideWhenUsed="0" w:uiPriority="71" w:semiHidden="0" w:name="Colorful Shading Accent 5"/>
-    <w:lsdException w:unhideWhenUsed="0" w:uiPriority="72" w:semiHidden="0" w:name="Colorful List Accent 5"/>
-    <w:lsdException w:unhideWhenUsed="0" w:uiPriority="73" w:semiHidden="0" w:name="Colorful Grid Accent 5"/>
-    <w:lsdException w:unhideWhenUsed="0" w:uiPriority="60" w:semiHidden="0" w:name="Light Shading Accent 6"/>
-    <w:lsdException w:unhideWhenUsed="0" w:uiPriority="61" w:semiHidden="0" w:name="Light List Accent 6"/>
-    <w:lsdException w:unhideWhenUsed="0" w:uiPriority="62" w:semiHidden="0" w:name="Light Grid Accent 6"/>
-    <w:lsdException w:unhideWhenUsed="0" w:uiPriority="63" w:semiHidden="0" w:name="Medium Shading 1 Accent 6"/>
-    <w:lsdException w:unhideWhenUsed="0" w:uiPriority="64" w:semiHidden="0" w:name="Medium Shading 2 Accent 6"/>
-    <w:lsdException w:unhideWhenUsed="0" w:uiPriority="65" w:semiHidden="0" w:name="Medium List 1 Accent 6"/>
-    <w:lsdException w:unhideWhenUsed="0" w:uiPriority="66" w:semiHidden="0" w:name="Medium List 2 Accent 6"/>
-    <w:lsdException w:unhideWhenUsed="0" w:uiPriority="67" w:semiHidden="0" w:name="Medium Grid 1 Accent 6"/>
-    <w:lsdException w:unhideWhenUsed="0" w:uiPriority="68" w:semiHidden="0" w:name="Medium Grid 2 Accent 6"/>
-    <w:lsdException w:unhideWhenUsed="0" w:uiPriority="69" w:semiHidden="0" w:name="Medium Grid 3 Accent 6"/>
-    <w:lsdException w:unhideWhenUsed="0" w:uiPriority="70" w:semiHidden="0" w:name="Dark List Accent 6"/>
-    <w:lsdException w:unhideWhenUsed="0" w:uiPriority="71" w:semiHidden="0" w:name="Colorful Shading Accent 6"/>
-    <w:lsdException w:unhideWhenUsed="0" w:uiPriority="72" w:semiHidden="0" w:name="Colorful List Accent 6"/>
-    <w:lsdException w:unhideWhenUsed="0" w:uiPriority="73" w:semiHidden="0" w:name="Colorful Grid Accent 6"/>
+  <w:latentStyles w:defLockedState="0" w:defUIPriority="99" w:defSemiHidden="0" w:defUnhideWhenUsed="0" w:defQFormat="0" w:count="376">
+    <w:lsdException w:name="Normal" w:uiPriority="0" w:qFormat="1"/>
+    <w:lsdException w:name="heading 1" w:uiPriority="9" w:qFormat="1"/>
+    <w:lsdException w:name="heading 2" w:semiHidden="1" w:uiPriority="9" w:unhideWhenUsed="1" w:qFormat="1"/>
+    <w:lsdException w:name="heading 3" w:semiHidden="1" w:uiPriority="9" w:unhideWhenUsed="1" w:qFormat="1"/>
+    <w:lsdException w:name="heading 4" w:semiHidden="1" w:uiPriority="9" w:unhideWhenUsed="1" w:qFormat="1"/>
+    <w:lsdException w:name="heading 5" w:semiHidden="1" w:uiPriority="9" w:unhideWhenUsed="1" w:qFormat="1"/>
+    <w:lsdException w:name="heading 6" w:semiHidden="1" w:uiPriority="9" w:unhideWhenUsed="1" w:qFormat="1"/>
+    <w:lsdException w:name="heading 7" w:semiHidden="1" w:uiPriority="9" w:unhideWhenUsed="1" w:qFormat="1"/>
+    <w:lsdException w:name="heading 8" w:semiHidden="1" w:uiPriority="9" w:unhideWhenUsed="1" w:qFormat="1"/>
+    <w:lsdException w:name="heading 9" w:semiHidden="1" w:uiPriority="9" w:unhideWhenUsed="1" w:qFormat="1"/>
+    <w:lsdException w:name="index 1" w:semiHidden="1" w:unhideWhenUsed="1"/>
+    <w:lsdException w:name="index 2" w:semiHidden="1" w:unhideWhenUsed="1"/>
+    <w:lsdException w:name="index 3" w:semiHidden="1" w:unhideWhenUsed="1"/>
+    <w:lsdException w:name="index 4" w:semiHidden="1" w:unhideWhenUsed="1"/>
+    <w:lsdException w:name="index 5" w:semiHidden="1" w:unhideWhenUsed="1"/>
+    <w:lsdException w:name="index 6" w:semiHidden="1" w:unhideWhenUsed="1"/>
+    <w:lsdException w:name="index 7" w:semiHidden="1" w:unhideWhenUsed="1"/>
+    <w:lsdException w:name="index 8" w:semiHidden="1" w:unhideWhenUsed="1"/>
+    <w:lsdException w:name="index 9" w:semiHidden="1" w:unhideWhenUsed="1"/>
+    <w:lsdException w:name="toc 1" w:semiHidden="1" w:uiPriority="39" w:unhideWhenUsed="1"/>
+    <w:lsdException w:name="toc 2" w:semiHidden="1" w:uiPriority="39" w:unhideWhenUsed="1"/>
+    <w:lsdException w:name="toc 3" w:semiHidden="1" w:uiPriority="39" w:unhideWhenUsed="1"/>
+    <w:lsdException w:name="toc 4" w:semiHidden="1" w:uiPriority="39" w:unhideWhenUsed="1"/>
+    <w:lsdException w:name="toc 5" w:semiHidden="1" w:uiPriority="39" w:unhideWhenUsed="1"/>
+    <w:lsdException w:name="toc 6" w:semiHidden="1" w:uiPriority="39" w:unhideWhenUsed="1"/>
+    <w:lsdException w:name="toc 7" w:semiHidden="1" w:uiPriority="39" w:unhideWhenUsed="1"/>
+    <w:lsdException w:name="toc 8" w:semiHidden="1" w:uiPriority="39" w:unhideWhenUsed="1"/>
+    <w:lsdException w:name="toc 9" w:semiHidden="1" w:uiPriority="39" w:unhideWhenUsed="1"/>
+    <w:lsdException w:name="Normal Indent" w:semiHidden="1" w:unhideWhenUsed="1"/>
+    <w:lsdException w:name="footnote text" w:semiHidden="1" w:unhideWhenUsed="1"/>
+    <w:lsdException w:name="annotation text" w:semiHidden="1" w:unhideWhenUsed="1"/>
+    <w:lsdException w:name="header" w:semiHidden="1" w:unhideWhenUsed="1"/>
+    <w:lsdException w:name="footer" w:semiHidden="1" w:unhideWhenUsed="1"/>
+    <w:lsdException w:name="index heading" w:semiHidden="1" w:unhideWhenUsed="1"/>
+    <w:lsdException w:name="caption" w:semiHidden="1" w:uiPriority="35" w:unhideWhenUsed="1" w:qFormat="1"/>
+    <w:lsdException w:name="table of figures" w:semiHidden="1" w:unhideWhenUsed="1"/>
+    <w:lsdException w:name="envelope address" w:semiHidden="1" w:unhideWhenUsed="1"/>
+    <w:lsdException w:name="envelope return" w:semiHidden="1" w:unhideWhenUsed="1"/>
+    <w:lsdException w:name="footnote reference" w:semiHidden="1" w:unhideWhenUsed="1"/>
+    <w:lsdException w:name="annotation reference" w:semiHidden="1" w:unhideWhenUsed="1"/>
+    <w:lsdException w:name="line number" w:semiHidden="1" w:unhideWhenUsed="1"/>
+    <w:lsdException w:name="page number" w:semiHidden="1" w:unhideWhenUsed="1"/>
+    <w:lsdException w:name="endnote reference" w:semiHidden="1" w:unhideWhenUsed="1"/>
+    <w:lsdException w:name="endnote text" w:semiHidden="1" w:unhideWhenUsed="1"/>
+    <w:lsdException w:name="table of authorities" w:semiHidden="1" w:unhideWhenUsed="1"/>
+    <w:lsdException w:name="macro" w:semiHidden="1" w:unhideWhenUsed="1"/>
+    <w:lsdException w:name="toa heading" w:semiHidden="1" w:unhideWhenUsed="1"/>
+    <w:lsdException w:name="List" w:semiHidden="1" w:unhideWhenUsed="1"/>
+    <w:lsdException w:name="List Bullet" w:semiHidden="1" w:unhideWhenUsed="1"/>
+    <w:lsdException w:name="List Number" w:semiHidden="1" w:unhideWhenUsed="1"/>
+    <w:lsdException w:name="List 2" w:semiHidden="1" w:unhideWhenUsed="1"/>
+    <w:lsdException w:name="List 3" w:semiHidden="1" w:unhideWhenUsed="1"/>
+    <w:lsdException w:name="List 4" w:semiHidden="1" w:unhideWhenUsed="1"/>
+    <w:lsdException w:name="List 5" w:semiHidden="1" w:unhideWhenUsed="1"/>
+    <w:lsdException w:name="List Bullet 2" w:semiHidden="1" w:unhideWhenUsed="1"/>
+    <w:lsdException w:name="List Bullet 3" w:semiHidden="1" w:unhideWhenUsed="1"/>
+    <w:lsdException w:name="List Bullet 4" w:semiHidden="1" w:unhideWhenUsed="1"/>
+    <w:lsdException w:name="List Bullet 5" w:semiHidden="1" w:unhideWhenUsed="1"/>
+    <w:lsdException w:name="List Number 2" w:semiHidden="1" w:unhideWhenUsed="1"/>
+    <w:lsdException w:name="List Number 3" w:semiHidden="1" w:unhideWhenUsed="1"/>
+    <w:lsdException w:name="List Number 4" w:semiHidden="1" w:unhideWhenUsed="1"/>
+    <w:lsdException w:name="List Number 5" w:semiHidden="1" w:unhideWhenUsed="1"/>
+    <w:lsdException w:name="Title" w:uiPriority="10" w:qFormat="1"/>
+    <w:lsdException w:name="Closing" w:semiHidden="1" w:unhideWhenUsed="1"/>
+    <w:lsdException w:name="Signature" w:semiHidden="1" w:unhideWhenUsed="1"/>
+    <w:lsdException w:name="Default Paragraph Font" w:semiHidden="1" w:uiPriority="1" w:unhideWhenUsed="1"/>
+    <w:lsdException w:name="Body Text" w:semiHidden="1" w:unhideWhenUsed="1"/>
+    <w:lsdException w:name="Body Text Indent" w:semiHidden="1" w:unhideWhenUsed="1"/>
+    <w:lsdException w:name="List Continue" w:semiHidden="1" w:unhideWhenUsed="1"/>
+    <w:lsdException w:name="List Continue 2" w:semiHidden="1" w:unhideWhenUsed="1"/>
+    <w:lsdException w:name="List Continue 3" w:semiHidden="1" w:unhideWhenUsed="1"/>
+    <w:lsdException w:name="List Continue 4" w:semiHidden="1" w:unhideWhenUsed="1"/>
+    <w:lsdException w:name="List Continue 5" w:semiHidden="1" w:unhideWhenUsed="1"/>
+    <w:lsdException w:name="Message Header" w:semiHidden="1" w:unhideWhenUsed="1"/>
+    <w:lsdException w:name="Subtitle" w:uiPriority="11" w:qFormat="1"/>
+    <w:lsdException w:name="Salutation" w:semiHidden="1" w:unhideWhenUsed="1"/>
+    <w:lsdException w:name="Date" w:semiHidden="1" w:unhideWhenUsed="1"/>
+    <w:lsdException w:name="Body Text First Indent" w:semiHidden="1" w:unhideWhenUsed="1"/>
+    <w:lsdException w:name="Body Text First Indent 2" w:semiHidden="1" w:unhideWhenUsed="1"/>
+    <w:lsdException w:name="Note Heading" w:semiHidden="1" w:unhideWhenUsed="1"/>
+    <w:lsdException w:name="Body Text 2" w:semiHidden="1" w:unhideWhenUsed="1"/>
+    <w:lsdException w:name="Body Text 3" w:semiHidden="1" w:unhideWhenUsed="1"/>
+    <w:lsdException w:name="Body Text Indent 2" w:semiHidden="1" w:unhideWhenUsed="1"/>
+    <w:lsdException w:name="Body Text Indent 3" w:semiHidden="1" w:unhideWhenUsed="1"/>
+    <w:lsdException w:name="Block Text" w:semiHidden="1" w:unhideWhenUsed="1"/>
+    <w:lsdException w:name="Hyperlink" w:semiHidden="1" w:unhideWhenUsed="1"/>
+    <w:lsdException w:name="FollowedHyperlink" w:semiHidden="1" w:unhideWhenUsed="1"/>
+    <w:lsdException w:name="Strong" w:uiPriority="22" w:qFormat="1"/>
+    <w:lsdException w:name="Emphasis" w:uiPriority="20" w:qFormat="1"/>
+    <w:lsdException w:name="Document Map" w:semiHidden="1" w:unhideWhenUsed="1"/>
+    <w:lsdException w:name="Plain Text" w:semiHidden="1" w:unhideWhenUsed="1"/>
+    <w:lsdException w:name="E-mail Signature" w:semiHidden="1" w:unhideWhenUsed="1"/>
+    <w:lsdException w:name="HTML Top of Form" w:semiHidden="1" w:unhideWhenUsed="1"/>
+    <w:lsdException w:name="HTML Bottom of Form" w:semiHidden="1" w:unhideWhenUsed="1"/>
+    <w:lsdException w:name="Normal (Web)" w:semiHidden="1" w:unhideWhenUsed="1"/>
+    <w:lsdException w:name="HTML Acronym" w:semiHidden="1" w:unhideWhenUsed="1"/>
+    <w:lsdException w:name="HTML Address" w:semiHidden="1" w:unhideWhenUsed="1"/>
+    <w:lsdException w:name="HTML Cite" w:semiHidden="1" w:unhideWhenUsed="1"/>
+    <w:lsdException w:name="HTML Code" w:semiHidden="1" w:unhideWhenUsed="1"/>
+    <w:lsdException w:name="HTML Definition" w:semiHidden="1" w:unhideWhenUsed="1"/>
+    <w:lsdException w:name="HTML Keyboard" w:semiHidden="1" w:unhideWhenUsed="1"/>
+    <w:lsdException w:name="HTML Preformatted" w:semiHidden="1" w:unhideWhenUsed="1"/>
+    <w:lsdException w:name="HTML Sample" w:semiHidden="1" w:unhideWhenUsed="1"/>
+    <w:lsdException w:name="HTML Typewriter" w:semiHidden="1" w:unhideWhenUsed="1"/>
+    <w:lsdException w:name="HTML Variable" w:semiHidden="1" w:unhideWhenUsed="1"/>
+    <w:lsdException w:name="Normal Table" w:semiHidden="1" w:unhideWhenUsed="1"/>
+    <w:lsdException w:name="annotation subject" w:semiHidden="1" w:unhideWhenUsed="1"/>
+    <w:lsdException w:name="No List" w:semiHidden="1" w:unhideWhenUsed="1"/>
+    <w:lsdException w:name="Outline List 1" w:semiHidden="1" w:unhideWhenUsed="1"/>
+    <w:lsdException w:name="Outline List 2" w:semiHidden="1" w:unhideWhenUsed="1"/>
+    <w:lsdException w:name="Outline List 3" w:semiHidden="1" w:unhideWhenUsed="1"/>
+    <w:lsdException w:name="Table Simple 1" w:semiHidden="1" w:unhideWhenUsed="1"/>
+    <w:lsdException w:name="Table Simple 2" w:semiHidden="1" w:unhideWhenUsed="1"/>
+    <w:lsdException w:name="Table Simple 3" w:semiHidden="1" w:unhideWhenUsed="1"/>
+    <w:lsdException w:name="Table Classic 1" w:semiHidden="1" w:unhideWhenUsed="1"/>
+    <w:lsdException w:name="Table Classic 2" w:semiHidden="1" w:unhideWhenUsed="1"/>
+    <w:lsdException w:name="Table Classic 3" w:semiHidden="1" w:unhideWhenUsed="1"/>
+    <w:lsdException w:name="Table Classic 4" w:semiHidden="1" w:unhideWhenUsed="1"/>
+    <w:lsdException w:name="Table Colorful 1" w:semiHidden="1" w:unhideWhenUsed="1"/>
+    <w:lsdException w:name="Table Colorful 2" w:semiHidden="1" w:unhideWhenUsed="1"/>
+    <w:lsdException w:name="Table Colorful 3" w:semiHidden="1" w:unhideWhenUsed="1"/>
+    <w:lsdException w:name="Table Columns 1" w:semiHidden="1" w:unhideWhenUsed="1"/>
+    <w:lsdException w:name="Table Columns 2" w:semiHidden="1" w:unhideWhenUsed="1"/>
+    <w:lsdException w:name="Table Columns 3" w:semiHidden="1" w:unhideWhenUsed="1"/>
+    <w:lsdException w:name="Table Columns 4" w:semiHidden="1" w:unhideWhenUsed="1"/>
+    <w:lsdException w:name="Table Columns 5" w:semiHidden="1" w:unhideWhenUsed="1"/>
+    <w:lsdException w:name="Table Grid 1" w:semiHidden="1" w:unhideWhenUsed="1"/>
+    <w:lsdException w:name="Table Grid 2" w:semiHidden="1" w:unhideWhenUsed="1"/>
+    <w:lsdException w:name="Table Grid 3" w:semiHidden="1" w:unhideWhenUsed="1"/>
+    <w:lsdException w:name="Table Grid 4" w:semiHidden="1" w:unhideWhenUsed="1"/>
+    <w:lsdException w:name="Table Grid 5" w:semiHidden="1" w:unhideWhenUsed="1"/>
+    <w:lsdException w:name="Table Grid 6" w:semiHidden="1" w:unhideWhenUsed="1"/>
+    <w:lsdException w:name="Table Grid 7" w:semiHidden="1" w:unhideWhenUsed="1"/>
+    <w:lsdException w:name="Table Grid 8" w:semiHidden="1" w:unhideWhenUsed="1"/>
+    <w:lsdException w:name="Table List 1" w:semiHidden="1" w:unhideWhenUsed="1"/>
+    <w:lsdException w:name="Table List 2" w:semiHidden="1" w:unhideWhenUsed="1"/>
+    <w:lsdException w:name="Table List 3" w:semiHidden="1" w:unhideWhenUsed="1"/>
+    <w:lsdException w:name="Table List 4" w:semiHidden="1" w:unhideWhenUsed="1"/>
+    <w:lsdException w:name="Table List 5" w:semiHidden="1" w:unhideWhenUsed="1"/>
+    <w:lsdException w:name="Table List 6" w:semiHidden="1" w:unhideWhenUsed="1"/>
+    <w:lsdException w:name="Table List 7" w:semiHidden="1" w:unhideWhenUsed="1"/>
+    <w:lsdException w:name="Table List 8" w:semiHidden="1" w:unhideWhenUsed="1"/>
+    <w:lsdException w:name="Table 3D effects 1" w:semiHidden="1" w:unhideWhenUsed="1"/>
+    <w:lsdException w:name="Table 3D effects 2" w:semiHidden="1" w:unhideWhenUsed="1"/>
+    <w:lsdException w:name="Table 3D effects 3" w:semiHidden="1" w:unhideWhenUsed="1"/>
+    <w:lsdException w:name="Table Contemporary" w:semiHidden="1" w:unhideWhenUsed="1"/>
+    <w:lsdException w:name="Table Elegant" w:semiHidden="1" w:unhideWhenUsed="1"/>
+    <w:lsdException w:name="Table Professional" w:semiHidden="1" w:unhideWhenUsed="1"/>
+    <w:lsdException w:name="Table Subtle 1" w:semiHidden="1" w:unhideWhenUsed="1"/>
+    <w:lsdException w:name="Table Subtle 2" w:semiHidden="1" w:unhideWhenUsed="1"/>
+    <w:lsdException w:name="Table Web 1" w:semiHidden="1" w:unhideWhenUsed="1"/>
+    <w:lsdException w:name="Table Web 2" w:semiHidden="1" w:unhideWhenUsed="1"/>
+    <w:lsdException w:name="Table Web 3" w:semiHidden="1" w:unhideWhenUsed="1"/>
+    <w:lsdException w:name="Balloon Text" w:semiHidden="1" w:unhideWhenUsed="1"/>
+    <w:lsdException w:name="Table Grid" w:uiPriority="39"/>
+    <w:lsdException w:name="Table Theme" w:semiHidden="1" w:unhideWhenUsed="1"/>
+    <w:lsdException w:name="Placeholder Text" w:semiHidden="1"/>
+    <w:lsdException w:name="Light Shading" w:uiPriority="60"/>
+    <w:lsdException w:name="Light List" w:uiPriority="61"/>
+    <w:lsdException w:name="Light Grid" w:uiPriority="62"/>
+    <w:lsdException w:name="Medium Shading 1" w:uiPriority="63"/>
+    <w:lsdException w:name="Medium Shading 2" w:uiPriority="64"/>
+    <w:lsdException w:name="Medium List 1" w:uiPriority="65"/>
+    <w:lsdException w:name="Medium List 2" w:uiPriority="66"/>
+    <w:lsdException w:name="Medium Grid 1" w:uiPriority="67"/>
+    <w:lsdException w:name="Medium Grid 2" w:uiPriority="68"/>
+    <w:lsdException w:name="Medium Grid 3" w:uiPriority="69"/>
+    <w:lsdException w:name="Dark List" w:uiPriority="70"/>
+    <w:lsdException w:name="Colorful Shading" w:uiPriority="71"/>
+    <w:lsdException w:name="Colorful List" w:uiPriority="72"/>
+    <w:lsdException w:name="Colorful Grid" w:uiPriority="73"/>
+    <w:lsdException w:name="Light Shading Accent 1" w:uiPriority="60"/>
+    <w:lsdException w:name="Light List Accent 1" w:uiPriority="61"/>
+    <w:lsdException w:name="Light Grid Accent 1" w:uiPriority="62"/>
+    <w:lsdException w:name="Medium Shading 1 Accent 1" w:uiPriority="63"/>
+    <w:lsdException w:name="Medium Shading 2 Accent 1" w:uiPriority="64"/>
+    <w:lsdException w:name="Medium List 1 Accent 1" w:uiPriority="65"/>
+    <w:lsdException w:name="Revision" w:semiHidden="1"/>
+    <w:lsdException w:name="Medium List 2 Accent 1" w:uiPriority="66"/>
+    <w:lsdException w:name="Medium Grid 1 Accent 1" w:uiPriority="67"/>
+    <w:lsdException w:name="Medium Grid 2 Accent 1" w:uiPriority="68"/>
+    <w:lsdException w:name="Medium Grid 3 Accent 1" w:uiPriority="69"/>
+    <w:lsdException w:name="Dark List Accent 1" w:uiPriority="70"/>
+    <w:lsdException w:name="Colorful Shading Accent 1" w:uiPriority="71"/>
+    <w:lsdException w:name="Colorful List Accent 1" w:uiPriority="72"/>
+    <w:lsdException w:name="Colorful Grid Accent 1" w:uiPriority="73"/>
+    <w:lsdException w:name="Light Shading Accent 2" w:uiPriority="60"/>
+    <w:lsdException w:name="Light List Accent 2" w:uiPriority="61"/>
+    <w:lsdException w:name="Light Grid Accent 2" w:uiPriority="62"/>
+    <w:lsdException w:name="Medium Shading 1 Accent 2" w:uiPriority="63"/>
+    <w:lsdException w:name="Medium Shading 2 Accent 2" w:uiPriority="64"/>
+    <w:lsdException w:name="Medium List 1 Accent 2" w:uiPriority="65"/>
+    <w:lsdException w:name="Medium List 2 Accent 2" w:uiPriority="66"/>
+    <w:lsdException w:name="Medium Grid 1 Accent 2" w:uiPriority="67"/>
+    <w:lsdException w:name="Medium Grid 2 Accent 2" w:uiPriority="68"/>
+    <w:lsdException w:name="Medium Grid 3 Accent 2" w:uiPriority="69"/>
+    <w:lsdException w:name="Dark List Accent 2" w:uiPriority="70"/>
+    <w:lsdException w:name="Colorful Shading Accent 2" w:uiPriority="71"/>
+    <w:lsdException w:name="Colorful List Accent 2" w:uiPriority="72"/>
+    <w:lsdException w:name="Colorful Grid Accent 2" w:uiPriority="73"/>
+    <w:lsdException w:name="Light Shading Accent 3" w:uiPriority="60"/>
+    <w:lsdException w:name="Light List Accent 3" w:uiPriority="61"/>
+    <w:lsdException w:name="Light Grid Accent 3" w:uiPriority="62"/>
+    <w:lsdException w:name="Medium Shading 1 Accent 3" w:uiPriority="63"/>
+    <w:lsdException w:name="Medium Shading 2 Accent 3" w:uiPriority="64"/>
+    <w:lsdException w:name="Medium List 1 Accent 3" w:uiPriority="65"/>
+    <w:lsdException w:name="Medium List 2 Accent 3" w:uiPriority="66"/>
+    <w:lsdException w:name="Medium Grid 1 Accent 3" w:uiPriority="67"/>
+    <w:lsdException w:name="Medium Grid 2 Accent 3" w:uiPriority="68"/>
+    <w:lsdException w:name="Medium Grid 3 Accent 3" w:uiPriority="69"/>
+    <w:lsdException w:name="Dark List Accent 3" w:uiPriority="70"/>
+    <w:lsdException w:name="Colorful Shading Accent 3" w:uiPriority="71"/>
+    <w:lsdException w:name="Colorful List Accent 3" w:uiPriority="72"/>
+    <w:lsdException w:name="Colorful Grid Accent 3" w:uiPriority="73"/>
+    <w:lsdException w:name="Light Shading Accent 4" w:uiPriority="60"/>
+    <w:lsdException w:name="Light List Accent 4" w:uiPriority="61"/>
+    <w:lsdException w:name="Light Grid Accent 4" w:uiPriority="62"/>
+    <w:lsdException w:name="Medium Shading 1 Accent 4" w:uiPriority="63"/>
+    <w:lsdException w:name="Medium Shading 2 Accent 4" w:uiPriority="64"/>
+    <w:lsdException w:name="Medium List 1 Accent 4" w:uiPriority="65"/>
+    <w:lsdException w:name="Medium List 2 Accent 4" w:uiPriority="66"/>
+    <w:lsdException w:name="Medium Grid 1 Accent 4" w:uiPriority="67"/>
+    <w:lsdException w:name="Medium Grid 2 Accent 4" w:uiPriority="68"/>
+    <w:lsdException w:name="Medium Grid 3 Accent 4" w:uiPriority="69"/>
+    <w:lsdException w:name="Dark List Accent 4" w:uiPriority="70"/>
+    <w:lsdException w:name="Colorful Shading Accent 4" w:uiPriority="71"/>
+    <w:lsdException w:name="Colorful List Accent 4" w:uiPriority="72"/>
+    <w:lsdException w:name="Colorful Grid Accent 4" w:uiPriority="73"/>
+    <w:lsdException w:name="Light Shading Accent 5" w:uiPriority="60"/>
+    <w:lsdException w:name="Light List Accent 5" w:uiPriority="61"/>
+    <w:lsdException w:name="Light Grid Accent 5" w:uiPriority="62"/>
+    <w:lsdException w:name="Medium Shading 1 Accent 5" w:uiPriority="63"/>
+    <w:lsdException w:name="Medium Shading 2 Accent 5" w:uiPriority="64"/>
+    <w:lsdException w:name="Medium List 1 Accent 5" w:uiPriority="65"/>
+    <w:lsdException w:name="Medium List 2 Accent 5" w:uiPriority="66"/>
+    <w:lsdException w:name="Medium Grid 1 Accent 5" w:uiPriority="67"/>
+    <w:lsdException w:name="Medium Grid 2 Accent 5" w:uiPriority="68"/>
+    <w:lsdException w:name="Medium Grid 3 Accent 5" w:uiPriority="69"/>
+    <w:lsdException w:name="Dark List Accent 5" w:uiPriority="70"/>
+    <w:lsdException w:name="Colorful Shading Accent 5" w:uiPriority="71"/>
+    <w:lsdException w:name="Colorful List Accent 5" w:uiPriority="72"/>
+    <w:lsdException w:name="Colorful Grid Accent 5" w:uiPriority="73"/>
+    <w:lsdException w:name="Light Shading Accent 6" w:uiPriority="60"/>
+    <w:lsdException w:name="Light List Accent 6" w:uiPriority="61"/>
+    <w:lsdException w:name="Light Grid Accent 6" w:uiPriority="62"/>
+    <w:lsdException w:name="Medium Shading 1 Accent 6" w:uiPriority="63"/>
+    <w:lsdException w:name="Medium Shading 2 Accent 6" w:uiPriority="64"/>
+    <w:lsdException w:name="Medium List 1 Accent 6" w:uiPriority="65"/>
+    <w:lsdException w:name="Medium List 2 Accent 6" w:uiPriority="66"/>
+    <w:lsdException w:name="Medium Grid 1 Accent 6" w:uiPriority="67"/>
+    <w:lsdException w:name="Medium Grid 2 Accent 6" w:uiPriority="68"/>
+    <w:lsdException w:name="Medium Grid 3 Accent 6" w:uiPriority="69"/>
+    <w:lsdException w:name="Dark List Accent 6" w:uiPriority="70"/>
+    <w:lsdException w:name="Colorful Shading Accent 6" w:uiPriority="71"/>
+    <w:lsdException w:name="Colorful List Accent 6" w:uiPriority="72"/>
+    <w:lsdException w:name="Colorful Grid Accent 6" w:uiPriority="73"/>
+    <w:lsdException w:name="Subtle Emphasis" w:uiPriority="19" w:qFormat="1"/>
+    <w:lsdException w:name="Intense Emphasis" w:uiPriority="21" w:qFormat="1"/>
+    <w:lsdException w:name="Subtle Reference" w:uiPriority="31" w:qFormat="1"/>
+    <w:lsdException w:name="Intense Reference" w:uiPriority="32" w:qFormat="1"/>
+    <w:lsdException w:name="Book Title" w:uiPriority="33" w:qFormat="1"/>
+    <w:lsdException w:name="Bibliography" w:semiHidden="1" w:uiPriority="37" w:unhideWhenUsed="1"/>
+    <w:lsdException w:name="TOC Heading" w:semiHidden="1" w:uiPriority="39" w:unhideWhenUsed="1" w:qFormat="1"/>
+    <w:lsdException w:name="Plain Table 1" w:uiPriority="41"/>
+    <w:lsdException w:name="Plain Table 2" w:uiPriority="42"/>
+    <w:lsdException w:name="Plain Table 3" w:uiPriority="43"/>
+    <w:lsdException w:name="Plain Table 4" w:uiPriority="44"/>
+    <w:lsdException w:name="Plain Table 5" w:uiPriority="45"/>
+    <w:lsdException w:name="Grid Table Light" w:uiPriority="40"/>
+    <w:lsdException w:name="Grid Table 1 Light" w:uiPriority="46"/>
+    <w:lsdException w:name="Grid Table 2" w:uiPriority="47"/>
+    <w:lsdException w:name="Grid Table 3" w:uiPriority="48"/>
+    <w:lsdException w:name="Grid Table 4" w:uiPriority="49"/>
+    <w:lsdException w:name="Grid Table 5 Dark" w:uiPriority="50"/>
+    <w:lsdException w:name="Grid Table 6 Colorful" w:uiPriority="51"/>
+    <w:lsdException w:name="Grid Table 7 Colorful" w:uiPriority="52"/>
+    <w:lsdException w:name="Grid Table 1 Light Accent 1" w:uiPriority="46"/>
+    <w:lsdException w:name="Grid Table 2 Accent 1" w:uiPriority="47"/>
+    <w:lsdException w:name="Grid Table 3 Accent 1" w:uiPriority="48"/>
+    <w:lsdException w:name="Grid Table 4 Accent 1" w:uiPriority="49"/>
+    <w:lsdException w:name="Grid Table 5 Dark Accent 1" w:uiPriority="50"/>
+    <w:lsdException w:name="Grid Table 6 Colorful Accent 1" w:uiPriority="51"/>
+    <w:lsdException w:name="Grid Table 7 Colorful Accent 1" w:uiPriority="52"/>
+    <w:lsdException w:name="Grid Table 1 Light Accent 2" w:uiPriority="46"/>
+    <w:lsdException w:name="Grid Table 2 Accent 2" w:uiPriority="47"/>
+    <w:lsdException w:name="Grid Table 3 Accent 2" w:uiPriority="48"/>
+    <w:lsdException w:name="Grid Table 4 Accent 2" w:uiPriority="49"/>
+    <w:lsdException w:name="Grid Table 5 Dark Accent 2" w:uiPriority="50"/>
+    <w:lsdException w:name="Grid Table 6 Colorful Accent 2" w:uiPriority="51"/>
+    <w:lsdException w:name="Grid Table 7 Colorful Accent 2" w:uiPriority="52"/>
+    <w:lsdException w:name="Grid Table 1 Light Accent 3" w:uiPriority="46"/>
+    <w:lsdException w:name="Grid Table 2 Accent 3" w:uiPriority="47"/>
+    <w:lsdException w:name="Grid Table 3 Accent 3" w:uiPriority="48"/>
+    <w:lsdException w:name="Grid Table 4 Accent 3" w:uiPriority="49"/>
+    <w:lsdException w:name="Grid Table 5 Dark Accent 3" w:uiPriority="50"/>
+    <w:lsdException w:name="Grid Table 6 Colorful Accent 3" w:uiPriority="51"/>
+    <w:lsdException w:name="Grid Table 7 Colorful Accent 3" w:uiPriority="52"/>
+    <w:lsdException w:name="Grid Table 1 Light Accent 4" w:uiPriority="46"/>
+    <w:lsdException w:name="Grid Table 2 Accent 4" w:uiPriority="47"/>
+    <w:lsdException w:name="Grid Table 3 Accent 4" w:uiPriority="48"/>
+    <w:lsdException w:name="Grid Table 4 Accent 4" w:uiPriority="49"/>
+    <w:lsdException w:name="Grid Table 5 Dark Accent 4" w:uiPriority="50"/>
+    <w:lsdException w:name="Grid Table 6 Colorful Accent 4" w:uiPriority="51"/>
+    <w:lsdException w:name="Grid Table 7 Colorful Accent 4" w:uiPriority="52"/>
+    <w:lsdException w:name="Grid Table 1 Light Accent 5" w:uiPriority="46"/>
+    <w:lsdException w:name="Grid Table 2 Accent 5" w:uiPriority="47"/>
+    <w:lsdException w:name="Grid Table 3 Accent 5" w:uiPriority="48"/>
+    <w:lsdException w:name="Grid Table 4 Accent 5" w:uiPriority="49"/>
+    <w:lsdException w:name="Grid Table 5 Dark Accent 5" w:uiPriority="50"/>
+    <w:lsdException w:name="Grid Table 6 Colorful Accent 5" w:uiPriority="51"/>
+    <w:lsdException w:name="Grid Table 7 Colorful Accent 5" w:uiPriority="52"/>
+    <w:lsdException w:name="Grid Table 1 Light Accent 6" w:uiPriority="46"/>
+    <w:lsdException w:name="Grid Table 2 Accent 6" w:uiPriority="47"/>
+    <w:lsdException w:name="Grid Table 3 Accent 6" w:uiPriority="48"/>
+    <w:lsdException w:name="Grid Table 4 Accent 6" w:uiPriority="49"/>
+    <w:lsdException w:name="Grid Table 5 Dark Accent 6" w:uiPriority="50"/>
+    <w:lsdException w:name="Grid Table 6 Colorful Accent 6" w:uiPriority="51"/>
+    <w:lsdException w:name="Grid Table 7 Colorful Accent 6" w:uiPriority="52"/>
+    <w:lsdException w:name="List Table 1 Light" w:uiPriority="46"/>
+    <w:lsdException w:name="List Table 2" w:uiPriority="47"/>
+    <w:lsdException w:name="List Table 3" w:uiPriority="48"/>
+    <w:lsdException w:name="List Table 4" w:uiPriority="49"/>
+    <w:lsdException w:name="List Table 5 Dark" w:uiPriority="50"/>
+    <w:lsdException w:name="List Table 6 Colorful" w:uiPriority="51"/>
+    <w:lsdException w:name="List Table 7 Colorful" w:uiPriority="52"/>
+    <w:lsdException w:name="List Table 1 Light Accent 1" w:uiPriority="46"/>
+    <w:lsdException w:name="List Table 2 Accent 1" w:uiPriority="47"/>
+    <w:lsdException w:name="List Table 3 Accent 1" w:uiPriority="48"/>
+    <w:lsdException w:name="List Table 4 Accent 1" w:uiPriority="49"/>
+    <w:lsdException w:name="List Table 5 Dark Accent 1" w:uiPriority="50"/>
+    <w:lsdException w:name="List Table 6 Colorful Accent 1" w:uiPriority="51"/>
+    <w:lsdException w:name="List Table 7 Colorful Accent 1" w:uiPriority="52"/>
+    <w:lsdException w:name="List Table 1 Light Accent 2" w:uiPriority="46"/>
+    <w:lsdException w:name="List Table 2 Accent 2" w:uiPriority="47"/>
+    <w:lsdException w:name="List Table 3 Accent 2" w:uiPriority="48"/>
+    <w:lsdException w:name="List Table 4 Accent 2" w:uiPriority="49"/>
+    <w:lsdException w:name="List Table 5 Dark Accent 2" w:uiPriority="50"/>
+    <w:lsdException w:name="List Table 6 Colorful Accent 2" w:uiPriority="51"/>
+    <w:lsdException w:name="List Table 7 Colorful Accent 2" w:uiPriority="52"/>
+    <w:lsdException w:name="List Table 1 Light Accent 3" w:uiPriority="46"/>
+    <w:lsdException w:name="List Table 2 Accent 3" w:uiPriority="47"/>
+    <w:lsdException w:name="List Table 3 Accent 3" w:uiPriority="48"/>
+    <w:lsdException w:name="List Table 4 Accent 3" w:uiPriority="49"/>
+    <w:lsdException w:name="List Table 5 Dark Accent 3" w:uiPriority="50"/>
+    <w:lsdException w:name="List Table 6 Colorful Accent 3" w:uiPriority="51"/>
+    <w:lsdException w:name="List Table 7 Colorful Accent 3" w:uiPriority="52"/>
+    <w:lsdException w:name="List Table 1 Light Accent 4" w:uiPriority="46"/>
+    <w:lsdException w:name="List Table 2 Accent 4" w:uiPriority="47"/>
+    <w:lsdException w:name="List Table 3 Accent 4" w:uiPriority="48"/>
+    <w:lsdException w:name="List Table 4 Accent 4" w:uiPriority="49"/>
+    <w:lsdException w:name="List Table 5 Dark Accent 4" w:uiPriority="50"/>
+    <w:lsdException w:name="List Table 6 Colorful Accent 4" w:uiPriority="51"/>
+    <w:lsdException w:name="List Table 7 Colorful Accent 4" w:uiPriority="52"/>
+    <w:lsdException w:name="List Table 1 Light Accent 5" w:uiPriority="46"/>
+    <w:lsdException w:name="List Table 2 Accent 5" w:uiPriority="47"/>
+    <w:lsdException w:name="List Table 3 Accent 5" w:uiPriority="48"/>
+    <w:lsdException w:name="List Table 4 Accent 5" w:uiPriority="49"/>
+    <w:lsdException w:name="List Table 5 Dark Accent 5" w:uiPriority="50"/>
+    <w:lsdException w:name="List Table 6 Colorful Accent 5" w:uiPriority="51"/>
+    <w:lsdException w:name="List Table 7 Colorful Accent 5" w:uiPriority="52"/>
+    <w:lsdException w:name="List Table 1 Light Accent 6" w:uiPriority="46"/>
+    <w:lsdException w:name="List Table 2 Accent 6" w:uiPriority="47"/>
+    <w:lsdException w:name="List Table 3 Accent 6" w:uiPriority="48"/>
+    <w:lsdException w:name="List Table 4 Accent 6" w:uiPriority="49"/>
+    <w:lsdException w:name="List Table 5 Dark Accent 6" w:uiPriority="50"/>
+    <w:lsdException w:name="List Table 6 Colorful Accent 6" w:uiPriority="51"/>
+    <w:lsdException w:name="List Table 7 Colorful Accent 6" w:uiPriority="52"/>
+    <w:lsdException w:name="Mention" w:semiHidden="1" w:unhideWhenUsed="1"/>
+    <w:lsdException w:name="Smart Hyperlink" w:semiHidden="1" w:unhideWhenUsed="1"/>
+    <w:lsdException w:name="Hashtag" w:semiHidden="1" w:unhideWhenUsed="1"/>
+    <w:lsdException w:name="Unresolved Mention" w:semiHidden="1" w:unhideWhenUsed="1"/>
+    <w:lsdException w:name="Smart Link" w:semiHidden="1" w:unhideWhenUsed="1"/>
   </w:latentStyles>
-  <w:style w:type="paragraph" w:default="1" w:styleId="1">
+  <w:style w:type="paragraph" w:default="1" w:styleId="Normal">
     <w:name w:val="Normal"/>
     <w:qFormat/>
-    <w:uiPriority w:val="0"/>
     <w:pPr>
       <w:spacing w:after="160" w:line="259" w:lineRule="auto"/>
     </w:pPr>
     <w:rPr>
-      <w:rFonts w:asciiTheme="minorHAnsi" w:hAnsiTheme="minorHAnsi" w:eastAsiaTheme="minorHAnsi" w:cstheme="minorBidi"/>
       <w:sz w:val="22"/>
       <w:szCs w:val="22"/>
-      <w:lang w:val="en-US" w:eastAsia="en-US" w:bidi="ar-SA"/>
+      <w:lang w:val="en-US" w:eastAsia="en-US"/>
     </w:rPr>
   </w:style>
-  <w:style w:type="character" w:default="1" w:styleId="2">
+  <w:style w:type="character" w:default="1" w:styleId="DefaultParagraphFont">
     <w:name w:val="Default Paragraph Font"/>
+    <w:uiPriority w:val="1"/>
     <w:semiHidden/>
     <w:unhideWhenUsed/>
-    <w:uiPriority w:val="1"/>
   </w:style>
-  <w:style w:type="table" w:default="1" w:styleId="3">
+  <w:style w:type="table" w:default="1" w:styleId="TableNormal">
     <w:name w:val="Normal Table"/>
+    <w:uiPriority w:val="99"/>
     <w:semiHidden/>
     <w:unhideWhenUsed/>
-    <w:uiPriority w:val="99"/>
     <w:tblPr>
+      <w:tblInd w:w="0" w:type="dxa"/>
       <w:tblCellMar>
         <w:top w:w="0" w:type="dxa"/>
         <w:left w:w="108" w:type="dxa"/>
@@ -3039,12 +3839,18 @@
       </w:tblCellMar>
     </w:tblPr>
   </w:style>
-  <w:style w:type="character" w:styleId="4">
-    <w:name w:val="Hyperlink"/>
-    <w:basedOn w:val="2"/>
+  <w:style w:type="numbering" w:default="1" w:styleId="NoList">
+    <w:name w:val="No List"/>
+    <w:uiPriority w:val="99"/>
     <w:semiHidden/>
     <w:unhideWhenUsed/>
+  </w:style>
+  <w:style w:type="character" w:styleId="Hyperlink">
+    <w:name w:val="Hyperlink"/>
+    <w:basedOn w:val="DefaultParagraphFont"/>
     <w:uiPriority w:val="99"/>
+    <w:semiHidden/>
+    <w:unhideWhenUsed/>
     <w:rPr>
       <w:color w:val="0000FF"/>
       <w:u w:val="single"/>
@@ -3305,6 +4111,7 @@
     </a:fmtScheme>
   </a:themeElements>
   <a:objectDefaults/>
+  <a:extraClrSchemeLst/>
 </a:theme>
 </file>
 

</xml_diff>

<commit_message>
more writing, from phone!
</commit_message>
<xml_diff>
--- a/Writing.docx
+++ b/Writing.docx
@@ -1168,7 +1168,7 @@
         </w:rPr>
         <w:t>A lot of suicides (</w:t>
       </w:r>
-      <w:hyperlink r:id="rId7" w:history="1">
+      <w:hyperlink r:id="rId8" w:history="1">
         <w:r>
           <w:rPr>
             <w:rStyle w:val="Hyperlink"/>
@@ -1468,6 +1468,7 @@
           <w:color w:val="FF0000"/>
           <w:sz w:val="32"/>
           <w:szCs w:val="32"/>
+          <w:u w:val="single"/>
         </w:rPr>
       </w:pPr>
       <w:r>
@@ -1479,7 +1480,7 @@
         </w:rPr>
         <w:t xml:space="preserve">This may help </w:t>
       </w:r>
-      <w:hyperlink r:id="rId8" w:anchor=":~:text=Dopamine%20is%20a%20naturally%2Doccurring,we%20get%20likes%20and%20comments." w:history="1">
+      <w:hyperlink r:id="rId9" w:anchor=":~:text=Dopamine%20is%20a%20naturally%2Doccurring,we%20get%20likes%20and%20comments." w:history="1">
         <w:r>
           <w:rPr>
             <w:rStyle w:val="Hyperlink"/>
@@ -1488,27 +1489,7 @@
             <w:sz w:val="32"/>
             <w:szCs w:val="32"/>
           </w:rPr>
-          <w:t>https://www</w:t>
-        </w:r>
-        <w:r>
-          <w:rPr>
-            <w:rStyle w:val="Hyperlink"/>
-            <w:rFonts w:ascii="Arial" w:hAnsi="Arial" w:cs="Arial"/>
-            <w:color w:val="FF0000"/>
-            <w:sz w:val="32"/>
-            <w:szCs w:val="32"/>
-          </w:rPr>
-          <w:t>.</w:t>
-        </w:r>
-        <w:r>
-          <w:rPr>
-            <w:rStyle w:val="Hyperlink"/>
-            <w:rFonts w:ascii="Arial" w:hAnsi="Arial" w:cs="Arial"/>
-            <w:color w:val="FF0000"/>
-            <w:sz w:val="32"/>
-            <w:szCs w:val="32"/>
-          </w:rPr>
-          <w:t>teenvogue.com/story/the-science-behind-social-medias-hold-on-our-mental-health#:~:text=Dopamine%20is%20a%20naturally%2Doccurring,we%20get%20likes%20and%20comments.</w:t>
+          <w:t>https://www.teenvogue.com/story/the-science-behind-social-medias-hold-on-our-mental-health#:~:text=Dopamine%20is%20a%20naturally%2Doccurring,we%20get%20likes%20and%20comments.</w:t>
         </w:r>
       </w:hyperlink>
     </w:p>
@@ -1516,11 +1497,786 @@
       <w:pPr>
         <w:rPr>
           <w:rFonts w:ascii="Arial" w:hAnsi="Arial" w:cs="Arial"/>
+          <w:b/>
+          <w:bCs/>
+          <w:sz w:val="44"/>
+          <w:szCs w:val="44"/>
+        </w:rPr>
+      </w:pPr>
+    </w:p>
+    <w:p>
+      <w:pPr>
+        <w:rPr>
+          <w:rFonts w:ascii="Arial" w:hAnsi="Arial" w:cs="Arial"/>
+          <w:b/>
+          <w:bCs/>
+          <w:sz w:val="44"/>
+          <w:szCs w:val="44"/>
+        </w:rPr>
+      </w:pPr>
+      <w:r>
+        <w:rPr>
+          <w:rFonts w:ascii="Arial" w:hAnsi="Arial" w:cs="Arial"/>
+          <w:b/>
+          <w:bCs/>
+          <w:sz w:val="44"/>
+          <w:szCs w:val="44"/>
+        </w:rPr>
+        <w:t>How can we reduce or stop using social media</w:t>
+      </w:r>
+    </w:p>
+    <w:p>
+      <w:pPr>
+        <w:rPr>
+          <w:rFonts w:ascii="Arial" w:hAnsi="Arial" w:cs="Arial"/>
+          <w:sz w:val="44"/>
+          <w:szCs w:val="44"/>
+        </w:rPr>
+      </w:pPr>
+      <w:r>
+        <w:rPr>
+          <w:rFonts w:ascii="Arial" w:hAnsi="Arial" w:cs="Arial"/>
+          <w:sz w:val="44"/>
+          <w:szCs w:val="44"/>
+        </w:rPr>
+        <w:t>Social media is just like drugs,</w:t>
+      </w:r>
+      <w:r>
+        <w:rPr>
+          <w:rFonts w:ascii="Arial" w:hAnsi="Arial" w:cs="Arial"/>
+          <w:sz w:val="44"/>
+          <w:szCs w:val="44"/>
+        </w:rPr>
+        <w:t xml:space="preserve"> when you take it, it’s barely possible to escape. Some people says just delete your social media account or delete the app</w:t>
+      </w:r>
+      <w:r>
+        <w:rPr>
+          <w:rFonts w:ascii="Arial" w:hAnsi="Arial" w:cs="Arial"/>
+          <w:sz w:val="44"/>
+          <w:szCs w:val="44"/>
+        </w:rPr>
+        <w:t xml:space="preserve">, or set screen time to help </w:t>
+      </w:r>
+      <w:r>
+        <w:rPr>
+          <w:rFonts w:ascii="Arial" w:hAnsi="Arial" w:cs="Arial"/>
+          <w:sz w:val="44"/>
+          <w:szCs w:val="44"/>
+        </w:rPr>
+        <w:t>reduce our time on social media. But that doesn’t help at all! My opinion is kind of different than the others.</w:t>
+      </w:r>
+      <w:r>
+        <w:rPr>
+          <w:rFonts w:ascii="Arial" w:hAnsi="Arial" w:cs="Arial"/>
+          <w:sz w:val="44"/>
+          <w:szCs w:val="44"/>
+        </w:rPr>
+        <w:t xml:space="preserve"> If you just </w:t>
+      </w:r>
+      <w:proofErr w:type="spellStart"/>
+      <w:r>
+        <w:rPr>
+          <w:rFonts w:ascii="Arial" w:hAnsi="Arial" w:cs="Arial"/>
+          <w:sz w:val="44"/>
+          <w:szCs w:val="44"/>
+        </w:rPr>
+        <w:t>gonna</w:t>
+      </w:r>
+      <w:proofErr w:type="spellEnd"/>
+      <w:r>
+        <w:rPr>
+          <w:rFonts w:ascii="Arial" w:hAnsi="Arial" w:cs="Arial"/>
+          <w:sz w:val="44"/>
+          <w:szCs w:val="44"/>
+        </w:rPr>
+        <w:t xml:space="preserve"> delete the app or set screen time, your brain is still thinking about social your </w:t>
+      </w:r>
+      <w:r>
+        <w:rPr>
+          <w:rFonts w:ascii="Arial" w:hAnsi="Arial" w:cs="Arial"/>
+          <w:sz w:val="44"/>
+          <w:szCs w:val="44"/>
+        </w:rPr>
+        <w:t xml:space="preserve">posts, messages and others. So it’s </w:t>
+      </w:r>
+      <w:proofErr w:type="spellStart"/>
+      <w:r>
+        <w:rPr>
+          <w:rFonts w:ascii="Arial" w:hAnsi="Arial" w:cs="Arial"/>
+          <w:sz w:val="44"/>
+          <w:szCs w:val="44"/>
+        </w:rPr>
+        <w:t>gonna</w:t>
+      </w:r>
+      <w:proofErr w:type="spellEnd"/>
+      <w:r>
+        <w:rPr>
+          <w:rFonts w:ascii="Arial" w:hAnsi="Arial" w:cs="Arial"/>
+          <w:sz w:val="44"/>
+          <w:szCs w:val="44"/>
+        </w:rPr>
+        <w:t xml:space="preserve"> make everything more </w:t>
+      </w:r>
+      <w:r>
+        <w:rPr>
+          <w:rFonts w:ascii="Arial" w:hAnsi="Arial" w:cs="Arial"/>
+          <w:sz w:val="44"/>
+          <w:szCs w:val="44"/>
+        </w:rPr>
+        <w:t xml:space="preserve">worse. </w:t>
+      </w:r>
+      <w:r>
+        <w:rPr>
+          <w:rFonts w:ascii="Arial" w:hAnsi="Arial" w:cs="Arial"/>
+          <w:sz w:val="44"/>
+          <w:szCs w:val="44"/>
+        </w:rPr>
+        <w:t xml:space="preserve">That means your brain is still </w:t>
+      </w:r>
+      <w:r>
+        <w:rPr>
+          <w:rFonts w:ascii="Arial" w:hAnsi="Arial" w:cs="Arial"/>
+          <w:sz w:val="44"/>
+          <w:szCs w:val="44"/>
+        </w:rPr>
+        <w:t xml:space="preserve">thinking about </w:t>
+      </w:r>
+      <w:r>
+        <w:rPr>
+          <w:rFonts w:ascii="Arial" w:hAnsi="Arial" w:cs="Arial"/>
+          <w:sz w:val="44"/>
+          <w:szCs w:val="44"/>
+        </w:rPr>
+        <w:t xml:space="preserve">and trying to achieve the </w:t>
+      </w:r>
+      <w:r>
+        <w:rPr>
+          <w:rFonts w:ascii="Arial" w:hAnsi="Arial" w:cs="Arial"/>
+          <w:sz w:val="44"/>
+          <w:szCs w:val="44"/>
+        </w:rPr>
+        <w:t>dopamine</w:t>
+      </w:r>
+      <w:r>
+        <w:rPr>
+          <w:rFonts w:ascii="Arial" w:hAnsi="Arial" w:cs="Arial"/>
+          <w:sz w:val="44"/>
+          <w:szCs w:val="44"/>
+        </w:rPr>
+        <w:t xml:space="preserve">. </w:t>
+      </w:r>
+      <w:r>
+        <w:rPr>
+          <w:rFonts w:ascii="Arial" w:hAnsi="Arial" w:cs="Arial"/>
+          <w:sz w:val="44"/>
+          <w:szCs w:val="44"/>
+        </w:rPr>
+        <w:t>Not a lot of people have a strong self-control, so</w:t>
+      </w:r>
+      <w:r>
+        <w:rPr>
+          <w:rFonts w:ascii="Arial" w:hAnsi="Arial" w:cs="Arial"/>
+          <w:sz w:val="44"/>
+          <w:szCs w:val="44"/>
+        </w:rPr>
+        <w:t xml:space="preserve"> to actually reducing social media time</w:t>
+      </w:r>
+      <w:r>
+        <w:rPr>
+          <w:rFonts w:ascii="Arial" w:hAnsi="Arial" w:cs="Arial"/>
+          <w:sz w:val="44"/>
+          <w:szCs w:val="44"/>
+        </w:rPr>
+        <w:t xml:space="preserve"> </w:t>
+      </w:r>
+      <w:r>
+        <w:rPr>
+          <w:rFonts w:ascii="Arial" w:hAnsi="Arial" w:cs="Arial"/>
+          <w:sz w:val="44"/>
+          <w:szCs w:val="44"/>
+        </w:rPr>
+        <w:t xml:space="preserve">it’s not </w:t>
+      </w:r>
+      <w:r>
+        <w:rPr>
+          <w:rFonts w:ascii="Arial" w:hAnsi="Arial" w:cs="Arial"/>
+          <w:sz w:val="44"/>
+          <w:szCs w:val="44"/>
+        </w:rPr>
+        <w:t xml:space="preserve">that </w:t>
+      </w:r>
+      <w:proofErr w:type="spellStart"/>
+      <w:r>
+        <w:rPr>
+          <w:rFonts w:ascii="Arial" w:hAnsi="Arial" w:cs="Arial"/>
+          <w:sz w:val="44"/>
+          <w:szCs w:val="44"/>
+        </w:rPr>
+        <w:t>s</w:t>
+      </w:r>
+      <w:r>
+        <w:rPr>
+          <w:rFonts w:ascii="Arial" w:hAnsi="Arial" w:cs="Arial"/>
+          <w:sz w:val="44"/>
+          <w:szCs w:val="44"/>
+        </w:rPr>
+        <w:t>simple</w:t>
+      </w:r>
+      <w:proofErr w:type="spellEnd"/>
+      <w:r>
+        <w:rPr>
+          <w:rFonts w:ascii="Arial" w:hAnsi="Arial" w:cs="Arial"/>
+          <w:sz w:val="44"/>
+          <w:szCs w:val="44"/>
+        </w:rPr>
+        <w:t xml:space="preserve"> like</w:t>
+      </w:r>
+      <w:r>
+        <w:rPr>
+          <w:rFonts w:ascii="Arial" w:hAnsi="Arial" w:cs="Arial"/>
+          <w:sz w:val="44"/>
+          <w:szCs w:val="44"/>
+        </w:rPr>
+        <w:t xml:space="preserve"> “delete the app” or “</w:t>
+      </w:r>
+      <w:r>
+        <w:rPr>
+          <w:rFonts w:ascii="Arial" w:hAnsi="Arial" w:cs="Arial"/>
+          <w:sz w:val="44"/>
+          <w:szCs w:val="44"/>
+        </w:rPr>
+        <w:t>just don’t use it”</w:t>
+      </w:r>
+      <w:r>
+        <w:rPr>
+          <w:rFonts w:ascii="Arial" w:hAnsi="Arial" w:cs="Arial"/>
+          <w:sz w:val="44"/>
+          <w:szCs w:val="44"/>
+        </w:rPr>
+        <w:t>.</w:t>
+      </w:r>
+      <w:r>
+        <w:rPr>
+          <w:rFonts w:ascii="Arial" w:hAnsi="Arial" w:cs="Arial"/>
+          <w:sz w:val="44"/>
+          <w:szCs w:val="44"/>
+        </w:rPr>
+        <w:t xml:space="preserve"> Even a lot of adults have a lot of time spent on social media.</w:t>
+      </w:r>
+    </w:p>
+    <w:p>
+      <w:pPr>
+        <w:rPr>
+          <w:rFonts w:ascii="Arial" w:hAnsi="Arial" w:cs="Arial"/>
+          <w:sz w:val="44"/>
+          <w:szCs w:val="44"/>
+        </w:rPr>
+      </w:pPr>
+    </w:p>
+    <w:p>
+      <w:pPr>
+        <w:rPr>
+          <w:rFonts w:ascii="Arial" w:hAnsi="Arial" w:cs="Arial"/>
+          <w:color w:val="000000" w:themeColor="text1"/>
+          <w:sz w:val="44"/>
+          <w:szCs w:val="44"/>
+        </w:rPr>
+      </w:pPr>
+      <w:r>
+        <w:rPr>
+          <w:rFonts w:ascii="Arial" w:hAnsi="Arial" w:cs="Arial"/>
+          <w:sz w:val="44"/>
+          <w:szCs w:val="44"/>
+        </w:rPr>
+        <w:t>So how to actually reduce the time on social media? Well,</w:t>
+      </w:r>
+      <w:r>
+        <w:rPr>
+          <w:rFonts w:ascii="Arial" w:hAnsi="Arial" w:cs="Arial"/>
+          <w:sz w:val="44"/>
+          <w:szCs w:val="44"/>
+        </w:rPr>
+        <w:t xml:space="preserve"> first you need to know what’s the goal on social media.</w:t>
+      </w:r>
+      <w:r>
+        <w:rPr>
+          <w:rFonts w:ascii="Arial" w:hAnsi="Arial" w:cs="Arial"/>
+          <w:sz w:val="44"/>
+          <w:szCs w:val="44"/>
+        </w:rPr>
+        <w:t xml:space="preserve"> You probably using social media because of board, can not find anything to do. You may use </w:t>
+      </w:r>
+      <w:r>
+        <w:rPr>
+          <w:rFonts w:ascii="Arial" w:hAnsi="Arial" w:cs="Arial"/>
+          <w:sz w:val="44"/>
+          <w:szCs w:val="44"/>
+        </w:rPr>
+        <w:t xml:space="preserve">social media because there are funny things in there that make you laugh. Or you may use social media because </w:t>
+      </w:r>
+      <w:r>
+        <w:rPr>
+          <w:rFonts w:ascii="Arial" w:hAnsi="Arial" w:cs="Arial"/>
+          <w:sz w:val="44"/>
+          <w:szCs w:val="44"/>
+        </w:rPr>
+        <w:t>of chatting with friends, but ended up scrolling infinitely</w:t>
+      </w:r>
+      <w:r>
+        <w:rPr>
+          <w:rFonts w:ascii="Arial" w:hAnsi="Arial" w:cs="Arial"/>
+          <w:sz w:val="44"/>
+          <w:szCs w:val="44"/>
+        </w:rPr>
+        <w:t xml:space="preserve">. As I said in the beginning, social media was supposed to be a tool for making people joy, and a tool for people to communicate </w:t>
+      </w:r>
+      <w:r>
+        <w:rPr>
+          <w:rFonts w:ascii="Arial" w:hAnsi="Arial" w:cs="Arial"/>
+          <w:sz w:val="44"/>
+          <w:szCs w:val="44"/>
+        </w:rPr>
+        <w:t>if they can’t achieve it in real life</w:t>
+      </w:r>
+      <w:r>
+        <w:rPr>
+          <w:rFonts w:ascii="Arial" w:hAnsi="Arial" w:cs="Arial"/>
+          <w:sz w:val="44"/>
+          <w:szCs w:val="44"/>
+        </w:rPr>
+        <w:t>, n</w:t>
+      </w:r>
+      <w:r>
+        <w:rPr>
+          <w:rFonts w:ascii="Arial" w:hAnsi="Arial" w:cs="Arial"/>
+          <w:sz w:val="44"/>
+          <w:szCs w:val="44"/>
+        </w:rPr>
+        <w:t xml:space="preserve">ot for the purpose </w:t>
+      </w:r>
+      <w:r>
+        <w:rPr>
+          <w:rFonts w:ascii="Arial" w:hAnsi="Arial" w:cs="Arial"/>
+          <w:sz w:val="44"/>
+          <w:szCs w:val="44"/>
+        </w:rPr>
+        <w:t xml:space="preserve">of addiction. </w:t>
+      </w:r>
+      <w:r>
+        <w:rPr>
+          <w:rFonts w:ascii="Arial" w:hAnsi="Arial" w:cs="Arial"/>
+          <w:sz w:val="44"/>
+          <w:szCs w:val="44"/>
+        </w:rPr>
+        <w:t xml:space="preserve">But I feel like the </w:t>
+      </w:r>
+      <w:r>
+        <w:rPr>
+          <w:rFonts w:ascii="Arial" w:hAnsi="Arial" w:cs="Arial"/>
+          <w:sz w:val="44"/>
+          <w:szCs w:val="44"/>
+        </w:rPr>
+        <w:t>companies</w:t>
+      </w:r>
+      <w:r>
+        <w:rPr>
+          <w:rFonts w:ascii="Arial" w:hAnsi="Arial" w:cs="Arial"/>
+          <w:sz w:val="44"/>
+          <w:szCs w:val="44"/>
+        </w:rPr>
+        <w:t xml:space="preserve"> just</w:t>
+      </w:r>
+      <w:r>
+        <w:rPr>
+          <w:rFonts w:ascii="Arial" w:hAnsi="Arial" w:cs="Arial"/>
+          <w:sz w:val="44"/>
+          <w:szCs w:val="44"/>
+        </w:rPr>
+        <w:t xml:space="preserve"> going too far for the monies.</w:t>
+      </w:r>
+    </w:p>
+    <w:p>
+      <w:pPr>
+        <w:pStyle w:val="ListParagraph"/>
+        <w:numPr>
+          <w:ilvl w:val="0"/>
+          <w:numId w:val="1"/>
+        </w:numPr>
+        <w:rPr>
+          <w:rFonts w:ascii="Arial" w:hAnsi="Arial" w:cs="Arial"/>
+          <w:color w:val="000000" w:themeColor="text1"/>
+          <w:sz w:val="32"/>
+          <w:szCs w:val="32"/>
+        </w:rPr>
+      </w:pPr>
+      <w:r>
+        <w:rPr>
+          <w:rFonts w:ascii="Arial" w:hAnsi="Arial" w:cs="Arial"/>
+          <w:color w:val="000000" w:themeColor="text1"/>
+          <w:sz w:val="32"/>
+          <w:szCs w:val="32"/>
+        </w:rPr>
+        <w:t xml:space="preserve">First of all, I think most the </w:t>
+      </w:r>
+      <w:r>
+        <w:rPr>
+          <w:rFonts w:ascii="Arial" w:hAnsi="Arial" w:cs="Arial"/>
+          <w:color w:val="000000" w:themeColor="text1"/>
+          <w:sz w:val="32"/>
+          <w:szCs w:val="32"/>
+        </w:rPr>
+        <w:t xml:space="preserve">company is actually the one make people addicted to their app just for money, </w:t>
+      </w:r>
+      <w:r>
+        <w:rPr>
+          <w:rFonts w:ascii="Arial" w:hAnsi="Arial" w:cs="Arial"/>
+          <w:color w:val="000000" w:themeColor="text1"/>
+          <w:sz w:val="32"/>
+          <w:szCs w:val="32"/>
+        </w:rPr>
+        <w:t>I know this probably isn’t a thing that we could change, but it’s a nice thing to know about.</w:t>
+      </w:r>
+    </w:p>
+    <w:p>
+      <w:pPr>
+        <w:pStyle w:val="ListParagraph"/>
+        <w:numPr>
+          <w:ilvl w:val="0"/>
+          <w:numId w:val="1"/>
+        </w:numPr>
+        <w:rPr>
+          <w:rFonts w:ascii="Arial" w:hAnsi="Arial" w:cs="Arial"/>
+          <w:color w:val="000000" w:themeColor="text1"/>
+          <w:sz w:val="32"/>
+          <w:szCs w:val="32"/>
+        </w:rPr>
+      </w:pPr>
+      <w:r>
+        <w:rPr>
+          <w:rFonts w:ascii="Arial" w:hAnsi="Arial" w:cs="Arial"/>
+          <w:color w:val="000000" w:themeColor="text1"/>
+          <w:sz w:val="32"/>
+          <w:szCs w:val="32"/>
+        </w:rPr>
+        <w:t xml:space="preserve">If your social media goal is </w:t>
+      </w:r>
+      <w:r>
+        <w:rPr>
+          <w:rFonts w:ascii="Arial" w:hAnsi="Arial" w:cs="Arial"/>
+          <w:color w:val="000000" w:themeColor="text1"/>
+          <w:sz w:val="32"/>
+          <w:szCs w:val="32"/>
+        </w:rPr>
+        <w:t>for joy, why can’t you find something else for joy that’s is good for you? Like I like piano and programming</w:t>
+      </w:r>
+      <w:r>
+        <w:rPr>
+          <w:rFonts w:ascii="Arial" w:hAnsi="Arial" w:cs="Arial"/>
+          <w:color w:val="000000" w:themeColor="text1"/>
+          <w:sz w:val="32"/>
+          <w:szCs w:val="32"/>
+        </w:rPr>
+        <w:t>.</w:t>
+      </w:r>
+      <w:r>
+        <w:rPr>
+          <w:rFonts w:ascii="Arial" w:hAnsi="Arial" w:cs="Arial"/>
+          <w:color w:val="000000" w:themeColor="text1"/>
+          <w:sz w:val="32"/>
+          <w:szCs w:val="32"/>
+        </w:rPr>
+        <w:t xml:space="preserve"> </w:t>
+      </w:r>
+      <w:r>
+        <w:rPr>
+          <w:rFonts w:ascii="Arial" w:hAnsi="Arial" w:cs="Arial"/>
+          <w:color w:val="000000" w:themeColor="text1"/>
+          <w:sz w:val="32"/>
+          <w:szCs w:val="32"/>
+        </w:rPr>
+        <w:t>T</w:t>
+      </w:r>
+      <w:r>
+        <w:rPr>
+          <w:rFonts w:ascii="Arial" w:hAnsi="Arial" w:cs="Arial"/>
+          <w:color w:val="000000" w:themeColor="text1"/>
+          <w:sz w:val="32"/>
+          <w:szCs w:val="32"/>
+        </w:rPr>
+        <w:t>his website is hand coded by me,</w:t>
+      </w:r>
+      <w:r>
+        <w:rPr>
+          <w:rFonts w:ascii="Arial" w:hAnsi="Arial" w:cs="Arial"/>
+          <w:color w:val="000000" w:themeColor="text1"/>
+          <w:sz w:val="32"/>
+          <w:szCs w:val="32"/>
+        </w:rPr>
+        <w:t xml:space="preserve"> and I enjoy it because when I see the final result of my website I feels very proud of myself </w:t>
+      </w:r>
+      <w:r>
+        <w:rPr>
+          <w:rFonts w:ascii="Arial" w:hAnsi="Arial" w:cs="Arial"/>
+          <w:color w:val="000000" w:themeColor="text1"/>
+          <w:sz w:val="32"/>
+          <w:szCs w:val="32"/>
+        </w:rPr>
+        <w:t>for having the ability to coded something amazing and useful.</w:t>
+      </w:r>
+      <w:r>
+        <w:rPr>
+          <w:rFonts w:ascii="Arial" w:hAnsi="Arial" w:cs="Arial"/>
+          <w:color w:val="000000" w:themeColor="text1"/>
+          <w:sz w:val="32"/>
+          <w:szCs w:val="32"/>
+        </w:rPr>
+        <w:t xml:space="preserve"> Same with piano, I know it’s probably a pain starting to learn or do something. Like when I wasn’t this good at piano, I worked really hard for it. So now I’m grade 7 at piano, and I could enjoy myself playing it. Even if I just play it as a hobby,</w:t>
+      </w:r>
+      <w:r>
+        <w:rPr>
+          <w:rFonts w:ascii="Arial" w:hAnsi="Arial" w:cs="Arial"/>
+          <w:color w:val="000000" w:themeColor="text1"/>
+          <w:sz w:val="32"/>
+          <w:szCs w:val="32"/>
+        </w:rPr>
+        <w:t xml:space="preserve"> I can still feel joy when playing it. You shouldn’t say that you can’t fid anything that could make you happy</w:t>
+      </w:r>
+      <w:r>
+        <w:rPr>
+          <w:rFonts w:ascii="Arial" w:hAnsi="Arial" w:cs="Arial"/>
+          <w:color w:val="000000" w:themeColor="text1"/>
+          <w:sz w:val="32"/>
+          <w:szCs w:val="32"/>
+        </w:rPr>
+        <w:t xml:space="preserve">, there is like millions of </w:t>
+      </w:r>
+      <w:r>
+        <w:rPr>
+          <w:rFonts w:ascii="Arial" w:hAnsi="Arial" w:cs="Arial"/>
+          <w:color w:val="000000" w:themeColor="text1"/>
+          <w:sz w:val="32"/>
+          <w:szCs w:val="32"/>
+        </w:rPr>
+        <w:t>things that</w:t>
+      </w:r>
+      <w:r>
+        <w:rPr>
+          <w:rFonts w:ascii="Arial" w:hAnsi="Arial" w:cs="Arial"/>
+          <w:color w:val="000000" w:themeColor="text1"/>
+          <w:sz w:val="32"/>
+          <w:szCs w:val="32"/>
+        </w:rPr>
+        <w:t xml:space="preserve"> you can do. How about just </w:t>
+      </w:r>
+      <w:r>
+        <w:rPr>
+          <w:rFonts w:ascii="Arial" w:hAnsi="Arial" w:cs="Arial"/>
+          <w:color w:val="000000" w:themeColor="text1"/>
+          <w:sz w:val="32"/>
+          <w:szCs w:val="32"/>
+        </w:rPr>
+        <w:t>trying some</w:t>
+      </w:r>
+      <w:r>
+        <w:rPr>
+          <w:rFonts w:ascii="Arial" w:hAnsi="Arial" w:cs="Arial"/>
+          <w:color w:val="000000" w:themeColor="text1"/>
+          <w:sz w:val="32"/>
+          <w:szCs w:val="32"/>
+        </w:rPr>
+        <w:t xml:space="preserve"> new things?</w:t>
+      </w:r>
+      <w:r>
+        <w:rPr>
+          <w:rFonts w:ascii="Arial" w:hAnsi="Arial" w:cs="Arial"/>
+          <w:color w:val="000000" w:themeColor="text1"/>
+          <w:sz w:val="32"/>
+          <w:szCs w:val="32"/>
+        </w:rPr>
+        <w:t xml:space="preserve"> After trying a lot of them you should be able to find something that </w:t>
+      </w:r>
+      <w:r>
+        <w:rPr>
+          <w:rFonts w:ascii="Arial" w:hAnsi="Arial" w:cs="Arial"/>
+          <w:color w:val="000000" w:themeColor="text1"/>
+          <w:sz w:val="32"/>
+          <w:szCs w:val="32"/>
+        </w:rPr>
+        <w:t>makes you</w:t>
+      </w:r>
+      <w:r>
+        <w:rPr>
+          <w:rFonts w:ascii="Arial" w:hAnsi="Arial" w:cs="Arial"/>
+          <w:color w:val="000000" w:themeColor="text1"/>
+          <w:sz w:val="32"/>
+          <w:szCs w:val="32"/>
+        </w:rPr>
+        <w:t xml:space="preserve"> joyful. </w:t>
+      </w:r>
+      <w:r>
+        <w:rPr>
+          <w:rFonts w:ascii="Arial" w:hAnsi="Arial" w:cs="Arial"/>
+          <w:color w:val="000000" w:themeColor="text1"/>
+          <w:sz w:val="32"/>
+          <w:szCs w:val="32"/>
+        </w:rPr>
+        <w:t xml:space="preserve">But make sure don’t give up too easily, after hard </w:t>
+      </w:r>
+      <w:r>
+        <w:rPr>
+          <w:rFonts w:ascii="Arial" w:hAnsi="Arial" w:cs="Arial"/>
+          <w:color w:val="000000" w:themeColor="text1"/>
+          <w:sz w:val="32"/>
+          <w:szCs w:val="32"/>
+        </w:rPr>
+        <w:t xml:space="preserve">&amp; smart </w:t>
+      </w:r>
+      <w:r>
+        <w:rPr>
+          <w:rFonts w:ascii="Arial" w:hAnsi="Arial" w:cs="Arial"/>
+          <w:color w:val="000000" w:themeColor="text1"/>
+          <w:sz w:val="32"/>
+          <w:szCs w:val="32"/>
+        </w:rPr>
+        <w:t>work you</w:t>
+      </w:r>
+      <w:r>
+        <w:rPr>
+          <w:rFonts w:ascii="Arial" w:hAnsi="Arial" w:cs="Arial"/>
+          <w:color w:val="000000" w:themeColor="text1"/>
+          <w:sz w:val="32"/>
+          <w:szCs w:val="32"/>
+        </w:rPr>
+        <w:t xml:space="preserve"> should receive joy.</w:t>
+      </w:r>
+    </w:p>
+    <w:p>
+      <w:pPr>
+        <w:pStyle w:val="ListParagraph"/>
+        <w:numPr>
+          <w:ilvl w:val="0"/>
+          <w:numId w:val="1"/>
+        </w:numPr>
+        <w:rPr>
+          <w:rFonts w:ascii="Arial" w:hAnsi="Arial" w:cs="Arial"/>
+          <w:color w:val="000000" w:themeColor="text1"/>
+          <w:sz w:val="32"/>
+          <w:szCs w:val="32"/>
+        </w:rPr>
+      </w:pPr>
+      <w:r>
+        <w:rPr>
+          <w:rFonts w:ascii="Arial" w:hAnsi="Arial" w:cs="Arial"/>
+          <w:color w:val="000000" w:themeColor="text1"/>
+          <w:sz w:val="32"/>
+          <w:szCs w:val="32"/>
+        </w:rPr>
+        <w:t xml:space="preserve">But if you active on social media only because you want to talk to someone, there is really nothing much you can do about it. </w:t>
+      </w:r>
+      <w:r>
+        <w:rPr>
+          <w:rFonts w:ascii="Arial" w:hAnsi="Arial" w:cs="Arial"/>
+          <w:color w:val="000000" w:themeColor="text1"/>
+          <w:sz w:val="32"/>
+          <w:szCs w:val="32"/>
+        </w:rPr>
+        <w:t>As I said, social media is a tool for communication, so I guess you use it the right way.</w:t>
+      </w:r>
+      <w:r>
+        <w:rPr>
+          <w:rFonts w:ascii="Arial" w:hAnsi="Arial" w:cs="Arial"/>
+          <w:color w:val="000000" w:themeColor="text1"/>
+          <w:sz w:val="32"/>
+          <w:szCs w:val="32"/>
+        </w:rPr>
+        <w:t xml:space="preserve"> But there is a better thing to do instead of chatting online, why not just play in real life? I guess </w:t>
+      </w:r>
+      <w:r>
+        <w:rPr>
+          <w:rFonts w:ascii="Arial" w:hAnsi="Arial" w:cs="Arial"/>
+          <w:color w:val="000000" w:themeColor="text1"/>
+          <w:sz w:val="32"/>
+          <w:szCs w:val="32"/>
+        </w:rPr>
+        <w:t>if people don’t really want to you don’t get a choice for this.</w:t>
+      </w:r>
+    </w:p>
+    <w:p>
+      <w:pPr>
+        <w:rPr>
+          <w:rFonts w:ascii="Arial" w:hAnsi="Arial" w:cs="Arial"/>
+          <w:b/>
+          <w:bCs/>
+          <w:sz w:val="44"/>
+          <w:szCs w:val="44"/>
+        </w:rPr>
+      </w:pPr>
+    </w:p>
+    <w:p>
+      <w:pPr>
+        <w:rPr>
+          <w:rFonts w:ascii="Arial" w:hAnsi="Arial" w:cs="Arial"/>
+          <w:b/>
+          <w:bCs/>
+          <w:sz w:val="44"/>
+          <w:szCs w:val="44"/>
+        </w:rPr>
+      </w:pPr>
+      <w:r>
+        <w:rPr>
+          <w:rFonts w:ascii="Arial" w:hAnsi="Arial" w:cs="Arial"/>
+          <w:b/>
+          <w:bCs/>
+          <w:sz w:val="44"/>
+          <w:szCs w:val="44"/>
+        </w:rPr>
+        <w:t xml:space="preserve">Personal </w:t>
+      </w:r>
+      <w:r>
+        <w:rPr>
+          <w:rFonts w:ascii="Arial" w:hAnsi="Arial" w:cs="Arial"/>
+          <w:b/>
+          <w:bCs/>
+          <w:sz w:val="44"/>
+          <w:szCs w:val="44"/>
+        </w:rPr>
+        <w:t>Opinions</w:t>
+      </w:r>
+    </w:p>
+    <w:p>
+      <w:pPr>
+        <w:rPr>
+          <w:rFonts w:ascii="Arial" w:hAnsi="Arial" w:cs="Arial"/>
+          <w:sz w:val="44"/>
+          <w:szCs w:val="44"/>
+        </w:rPr>
+      </w:pPr>
+      <w:r>
+        <w:rPr>
+          <w:rFonts w:ascii="Arial" w:hAnsi="Arial" w:cs="Arial"/>
+          <w:sz w:val="44"/>
+          <w:szCs w:val="44"/>
+        </w:rPr>
+        <w:t>Social media is not bad if you use it the right way, but self-control is hard. But I do have some opinions &amp; suggestions on this one.</w:t>
+      </w:r>
+    </w:p>
+    <w:p>
+      <w:pPr>
+        <w:rPr>
+          <w:rFonts w:ascii="Arial" w:hAnsi="Arial" w:cs="Arial"/>
           <w:color w:val="FF0000"/>
           <w:sz w:val="32"/>
           <w:szCs w:val="32"/>
         </w:rPr>
       </w:pPr>
+      <w:r>
+        <w:rPr>
+          <w:rFonts w:ascii="Arial" w:hAnsi="Arial" w:cs="Arial"/>
+          <w:sz w:val="44"/>
+          <w:szCs w:val="44"/>
+        </w:rPr>
+        <w:t>Discord:</w:t>
+      </w:r>
     </w:p>
     <w:sectPr>
       <w:pgSz w:w="12240" w:h="15840"/>
@@ -1580,6 +2336,127 @@
     </w:p>
   </w:footnote>
 </w:footnotes>
+</file>
+
+<file path=word/numbering.xml><?xml version="1.0" encoding="utf-8"?>
+<w:numbering xmlns:wpc="http://schemas.microsoft.com/office/word/2010/wordprocessingCanvas" xmlns:cx="http://schemas.microsoft.com/office/drawing/2014/chartex" xmlns:cx1="http://schemas.microsoft.com/office/drawing/2015/9/8/chartex" xmlns:cx2="http://schemas.microsoft.com/office/drawing/2015/10/21/chartex" xmlns:cx3="http://schemas.microsoft.com/office/drawing/2016/5/9/chartex" xmlns:cx4="http://schemas.microsoft.com/office/drawing/2016/5/10/chartex" xmlns:cx5="http://schemas.microsoft.com/office/drawing/2016/5/11/chartex" xmlns:cx6="http://schemas.microsoft.com/office/drawing/2016/5/12/chartex" xmlns:cx7="http://schemas.microsoft.com/office/drawing/2016/5/13/chartex" xmlns:cx8="http://schemas.microsoft.com/office/drawing/2016/5/14/chartex" xmlns:mc="http://schemas.openxmlformats.org/markup-compatibility/2006" xmlns:aink="http://schemas.microsoft.com/office/drawing/2016/ink" xmlns:am3d="http://schemas.microsoft.com/office/drawing/2017/model3d" xmlns:o="urn:schemas-microsoft-com:office:office" xmlns:r="http://schemas.openxmlformats.org/officeDocument/2006/relationships" xmlns:m="http://schemas.openxmlformats.org/officeDocument/2006/math" xmlns:v="urn:schemas-microsoft-com:vml" xmlns:wp14="http://schemas.microsoft.com/office/word/2010/wordprocessingDrawing" xmlns:wp="http://schemas.openxmlformats.org/drawingml/2006/wordprocessingDrawing" xmlns:w10="urn:schemas-microsoft-com:office:word" xmlns:w="http://schemas.openxmlformats.org/wordprocessingml/2006/main" xmlns:w14="http://schemas.microsoft.com/office/word/2010/wordml" xmlns:w15="http://schemas.microsoft.com/office/word/2012/wordml" xmlns:w16cex="http://schemas.microsoft.com/office/word/2018/wordml/cex" xmlns:w16cid="http://schemas.microsoft.com/office/word/2016/wordml/cid" xmlns:w16="http://schemas.microsoft.com/office/word/2018/wordml" xmlns:w16sdtdh="http://schemas.microsoft.com/office/word/2020/wordml/sdtdatahash" xmlns:w16se="http://schemas.microsoft.com/office/word/2015/wordml/symex" xmlns:wpg="http://schemas.microsoft.com/office/word/2010/wordprocessingGroup" xmlns:wpi="http://schemas.microsoft.com/office/word/2010/wordprocessingInk" xmlns:wne="http://schemas.microsoft.com/office/word/2006/wordml" xmlns:wps="http://schemas.microsoft.com/office/word/2010/wordprocessingShape" mc:Ignorable="w14 w15 w16se w16cid w16 w16cex w16sdtdh wp14">
+  <w:abstractNum w:abstractNumId="0" w15:restartNumberingAfterBreak="0">
+    <w:nsid w:val="49911145"/>
+    <w:multiLevelType w:val="hybridMultilevel"/>
+    <w:tmpl w:val="6C101BC0"/>
+    <w:lvl w:ilvl="0" w:tplc="04090001">
+      <w:start w:val="1"/>
+      <w:numFmt w:val="bullet"/>
+      <w:lvlText w:val=""/>
+      <w:lvlJc w:val="left"/>
+      <w:pPr>
+        <w:ind w:left="720" w:hanging="360"/>
+      </w:pPr>
+      <w:rPr>
+        <w:rFonts w:ascii="Symbol" w:hAnsi="Symbol" w:hint="default"/>
+      </w:rPr>
+    </w:lvl>
+    <w:lvl w:ilvl="1" w:tplc="04090003" w:tentative="1">
+      <w:start w:val="1"/>
+      <w:numFmt w:val="bullet"/>
+      <w:lvlText w:val="o"/>
+      <w:lvlJc w:val="left"/>
+      <w:pPr>
+        <w:ind w:left="1440" w:hanging="360"/>
+      </w:pPr>
+      <w:rPr>
+        <w:rFonts w:ascii="Courier New" w:hAnsi="Courier New" w:cs="Courier New" w:hint="default"/>
+      </w:rPr>
+    </w:lvl>
+    <w:lvl w:ilvl="2" w:tplc="04090005" w:tentative="1">
+      <w:start w:val="1"/>
+      <w:numFmt w:val="bullet"/>
+      <w:lvlText w:val=""/>
+      <w:lvlJc w:val="left"/>
+      <w:pPr>
+        <w:ind w:left="2160" w:hanging="360"/>
+      </w:pPr>
+      <w:rPr>
+        <w:rFonts w:ascii="Wingdings" w:hAnsi="Wingdings" w:hint="default"/>
+      </w:rPr>
+    </w:lvl>
+    <w:lvl w:ilvl="3" w:tplc="04090001" w:tentative="1">
+      <w:start w:val="1"/>
+      <w:numFmt w:val="bullet"/>
+      <w:lvlText w:val=""/>
+      <w:lvlJc w:val="left"/>
+      <w:pPr>
+        <w:ind w:left="2880" w:hanging="360"/>
+      </w:pPr>
+      <w:rPr>
+        <w:rFonts w:ascii="Symbol" w:hAnsi="Symbol" w:hint="default"/>
+      </w:rPr>
+    </w:lvl>
+    <w:lvl w:ilvl="4" w:tplc="04090003" w:tentative="1">
+      <w:start w:val="1"/>
+      <w:numFmt w:val="bullet"/>
+      <w:lvlText w:val="o"/>
+      <w:lvlJc w:val="left"/>
+      <w:pPr>
+        <w:ind w:left="3600" w:hanging="360"/>
+      </w:pPr>
+      <w:rPr>
+        <w:rFonts w:ascii="Courier New" w:hAnsi="Courier New" w:cs="Courier New" w:hint="default"/>
+      </w:rPr>
+    </w:lvl>
+    <w:lvl w:ilvl="5" w:tplc="04090005" w:tentative="1">
+      <w:start w:val="1"/>
+      <w:numFmt w:val="bullet"/>
+      <w:lvlText w:val=""/>
+      <w:lvlJc w:val="left"/>
+      <w:pPr>
+        <w:ind w:left="4320" w:hanging="360"/>
+      </w:pPr>
+      <w:rPr>
+        <w:rFonts w:ascii="Wingdings" w:hAnsi="Wingdings" w:hint="default"/>
+      </w:rPr>
+    </w:lvl>
+    <w:lvl w:ilvl="6" w:tplc="04090001" w:tentative="1">
+      <w:start w:val="1"/>
+      <w:numFmt w:val="bullet"/>
+      <w:lvlText w:val=""/>
+      <w:lvlJc w:val="left"/>
+      <w:pPr>
+        <w:ind w:left="5040" w:hanging="360"/>
+      </w:pPr>
+      <w:rPr>
+        <w:rFonts w:ascii="Symbol" w:hAnsi="Symbol" w:hint="default"/>
+      </w:rPr>
+    </w:lvl>
+    <w:lvl w:ilvl="7" w:tplc="04090003" w:tentative="1">
+      <w:start w:val="1"/>
+      <w:numFmt w:val="bullet"/>
+      <w:lvlText w:val="o"/>
+      <w:lvlJc w:val="left"/>
+      <w:pPr>
+        <w:ind w:left="5760" w:hanging="360"/>
+      </w:pPr>
+      <w:rPr>
+        <w:rFonts w:ascii="Courier New" w:hAnsi="Courier New" w:cs="Courier New" w:hint="default"/>
+      </w:rPr>
+    </w:lvl>
+    <w:lvl w:ilvl="8" w:tplc="04090005" w:tentative="1">
+      <w:start w:val="1"/>
+      <w:numFmt w:val="bullet"/>
+      <w:lvlText w:val=""/>
+      <w:lvlJc w:val="left"/>
+      <w:pPr>
+        <w:ind w:left="6480" w:hanging="360"/>
+      </w:pPr>
+      <w:rPr>
+        <w:rFonts w:ascii="Wingdings" w:hAnsi="Wingdings" w:hint="default"/>
+      </w:rPr>
+    </w:lvl>
+  </w:abstractNum>
+  <w:num w:numId="1">
+    <w:abstractNumId w:val="0"/>
+  </w:num>
+</w:numbering>
 </file>
 
 <file path=word/styles.xml><?xml version="1.0" encoding="utf-8"?>
@@ -2030,6 +2907,16 @@
       <w:u w:val="single"/>
     </w:rPr>
   </w:style>
+  <w:style w:type="paragraph" w:styleId="ListParagraph">
+    <w:name w:val="List Paragraph"/>
+    <w:basedOn w:val="Normal"/>
+    <w:uiPriority w:val="99"/>
+    <w:rsid w:val="007F2CBB"/>
+    <w:pPr>
+      <w:ind w:left="720"/>
+      <w:contextualSpacing/>
+    </w:pPr>
+  </w:style>
 </w:styles>
 </file>
 
@@ -2301,6 +3188,7 @@
 <ds:datastoreItem xmlns:ds="http://schemas.openxmlformats.org/officeDocument/2006/customXml" ds:itemID="{B1977F7D-205B-4081-913C-38D41E755F92}">
   <ds:schemaRefs>
     <ds:schemaRef ds:uri="http://www.wps.cn/officeDocument/2013/wpsCustomData"/>
+    <ds:schemaRef ds:uri="http://www.w3.org/2000/xmlns/"/>
   </ds:schemaRefs>
 </ds:datastoreItem>
 </file>
</xml_diff>

<commit_message>
another big update, all text finished
</commit_message>
<xml_diff>
--- a/Writing.docx
+++ b/Writing.docx
@@ -433,33 +433,7 @@
           <w:szCs w:val="32"/>
           <w:highlight w:val="blue"/>
         </w:rPr>
-        <w:t xml:space="preserve">~~Note for </w:t>
-      </w:r>
-      <w:proofErr w:type="gramStart"/>
-      <w:r>
-        <w:rPr>
-          <w:rFonts w:ascii="Arial" w:hAnsi="Arial" w:cs="Arial"/>
-          <w:b/>
-          <w:bCs/>
-          <w:color w:val="FAB5F9"/>
-          <w:sz w:val="32"/>
-          <w:szCs w:val="32"/>
-          <w:highlight w:val="blue"/>
-        </w:rPr>
-        <w:t>Bill!~</w:t>
-      </w:r>
-      <w:proofErr w:type="gramEnd"/>
-      <w:r>
-        <w:rPr>
-          <w:rFonts w:ascii="Arial" w:hAnsi="Arial" w:cs="Arial"/>
-          <w:b/>
-          <w:bCs/>
-          <w:color w:val="FAB5F9"/>
-          <w:sz w:val="32"/>
-          <w:szCs w:val="32"/>
-          <w:highlight w:val="blue"/>
-        </w:rPr>
-        <w:t>~</w:t>
+        <w:t>~~Note for Bill!~~</w:t>
       </w:r>
       <w:r>
         <w:rPr>
@@ -761,43 +735,7 @@
           <w:sz w:val="44"/>
           <w:szCs w:val="44"/>
         </w:rPr>
-        <w:t xml:space="preserve">TikTok is a social media platform that has taken the </w:t>
-      </w:r>
-      <w:proofErr w:type="spellStart"/>
-      <w:r>
-        <w:rPr>
-          <w:rFonts w:ascii="Arial" w:hAnsi="Arial" w:cs="Arial"/>
-          <w:sz w:val="44"/>
-          <w:szCs w:val="44"/>
-        </w:rPr>
-        <w:t>favour</w:t>
-      </w:r>
-      <w:proofErr w:type="spellEnd"/>
-      <w:r>
-        <w:rPr>
-          <w:rFonts w:ascii="Arial" w:hAnsi="Arial" w:cs="Arial"/>
-          <w:sz w:val="44"/>
-          <w:szCs w:val="44"/>
-        </w:rPr>
-        <w:t xml:space="preserve"> of many people around the world. On TikTok, you can make shorts of you </w:t>
-      </w:r>
-      <w:proofErr w:type="gramStart"/>
-      <w:r>
-        <w:rPr>
-          <w:rFonts w:ascii="Arial" w:hAnsi="Arial" w:cs="Arial"/>
-          <w:sz w:val="44"/>
-          <w:szCs w:val="44"/>
-        </w:rPr>
-        <w:t>singing,  or</w:t>
-      </w:r>
-      <w:proofErr w:type="gramEnd"/>
-      <w:r>
-        <w:rPr>
-          <w:rFonts w:ascii="Arial" w:hAnsi="Arial" w:cs="Arial"/>
-          <w:sz w:val="44"/>
-          <w:szCs w:val="44"/>
-        </w:rPr>
-        <w:t xml:space="preserve"> doing something funny for the entertainment of others. When people are bored, a lot of the time </w:t>
+        <w:t xml:space="preserve">TikTok is a social media platform that has taken the favour of many people around the world. On TikTok, you can make shorts of you singing,  or doing something funny for the entertainment of others. When people are bored, a lot of the time </w:t>
       </w:r>
       <w:r>
         <w:rPr>
@@ -1148,7 +1086,6 @@
           <w:szCs w:val="44"/>
         </w:rPr>
       </w:pPr>
-      <w:proofErr w:type="gramStart"/>
       <w:r>
         <w:rPr>
           <w:rFonts w:ascii="Arial" w:hAnsi="Arial" w:cs="Arial"/>
@@ -1157,18 +1094,7 @@
           <w:sz w:val="44"/>
           <w:szCs w:val="44"/>
         </w:rPr>
-        <w:t>So</w:t>
-      </w:r>
-      <w:proofErr w:type="gramEnd"/>
-      <w:r>
-        <w:rPr>
-          <w:rFonts w:ascii="Arial" w:hAnsi="Arial" w:cs="Arial"/>
-          <w:b/>
-          <w:bCs/>
-          <w:sz w:val="44"/>
-          <w:szCs w:val="44"/>
-        </w:rPr>
-        <w:t xml:space="preserve"> what</w:t>
+        <w:t>So what</w:t>
       </w:r>
       <w:r>
         <w:rPr>
@@ -1408,55 +1334,44 @@
       <w:pPr>
         <w:rPr>
           <w:rFonts w:ascii="Arial" w:hAnsi="Arial" w:cs="Arial"/>
+          <w:sz w:val="44"/>
+          <w:szCs w:val="44"/>
+        </w:rPr>
+      </w:pPr>
+      <w:r>
+        <w:rPr>
+          <w:rFonts w:ascii="Arial" w:hAnsi="Arial" w:cs="Arial"/>
+          <w:sz w:val="44"/>
+          <w:szCs w:val="44"/>
+        </w:rPr>
+        <w:t xml:space="preserve">Not only does social media have a machine learning system to adapt to you and your interests to keep you on longer, social media was designed to be addictive in aspects such as the user interface. A main design feature that keeps people checking is when the app keeps trying to survive in the background avoiding being shut down by the operating system so it can show you any notifications you get. I.e. someone sends you a message or someone you follow posts.  When you get a like on your post or a message, other examples </w:t>
+      </w:r>
+      <w:r>
+        <w:rPr>
+          <w:rFonts w:ascii="Arial" w:hAnsi="Arial" w:cs="Arial"/>
+          <w:sz w:val="44"/>
+          <w:szCs w:val="44"/>
+        </w:rPr>
+        <w:t>included, your</w:t>
+      </w:r>
+      <w:r>
+        <w:rPr>
+          <w:rFonts w:ascii="Arial" w:hAnsi="Arial" w:cs="Arial"/>
+          <w:sz w:val="44"/>
+          <w:szCs w:val="44"/>
+        </w:rPr>
+        <w:t xml:space="preserve"> brain receives a rush of dopamine that makes you want to stay on longer to feel more of the pleasure your brain has tied to social media.</w:t>
+      </w:r>
+    </w:p>
+    <w:p>
+      <w:pPr>
+        <w:rPr>
+          <w:rFonts w:ascii="Arial" w:hAnsi="Arial" w:cs="Arial"/>
           <w:color w:val="FF0000"/>
           <w:sz w:val="32"/>
           <w:szCs w:val="32"/>
         </w:rPr>
       </w:pPr>
-      <w:r>
-        <w:rPr>
-          <w:rFonts w:ascii="Arial" w:hAnsi="Arial" w:cs="Arial"/>
-          <w:sz w:val="44"/>
-          <w:szCs w:val="44"/>
-        </w:rPr>
-        <w:t xml:space="preserve">Not only does social media have a machine learning system to adapt to you and your interests to keep you on longer, social media was designed to be addictive in aspects such as the user interface. A main design feature that keeps people checking is when the app keeps trying to survive in the background avoiding being shut down by the operating system so it can show you any notifications you get. </w:t>
-      </w:r>
-      <w:proofErr w:type="gramStart"/>
-      <w:r>
-        <w:rPr>
-          <w:rFonts w:ascii="Arial" w:hAnsi="Arial" w:cs="Arial"/>
-          <w:sz w:val="44"/>
-          <w:szCs w:val="44"/>
-        </w:rPr>
-        <w:t>I.e.</w:t>
-      </w:r>
-      <w:proofErr w:type="gramEnd"/>
-      <w:r>
-        <w:rPr>
-          <w:rFonts w:ascii="Arial" w:hAnsi="Arial" w:cs="Arial"/>
-          <w:sz w:val="44"/>
-          <w:szCs w:val="44"/>
-        </w:rPr>
-        <w:t xml:space="preserve"> someone sends you a message or someone you follow posts.  When you get a like on your post or a message, other examples </w:t>
-      </w:r>
-      <w:proofErr w:type="gramStart"/>
-      <w:r>
-        <w:rPr>
-          <w:rFonts w:ascii="Arial" w:hAnsi="Arial" w:cs="Arial"/>
-          <w:sz w:val="44"/>
-          <w:szCs w:val="44"/>
-        </w:rPr>
-        <w:t>included,  your</w:t>
-      </w:r>
-      <w:proofErr w:type="gramEnd"/>
-      <w:r>
-        <w:rPr>
-          <w:rFonts w:ascii="Arial" w:hAnsi="Arial" w:cs="Arial"/>
-          <w:sz w:val="44"/>
-          <w:szCs w:val="44"/>
-        </w:rPr>
-        <w:t xml:space="preserve"> brain receives a rush of dopamine that makes you want to stay on longer to feel more of the pleasure your brain has tied to social media.</w:t>
-      </w:r>
       <w:r>
         <w:rPr>
           <w:rFonts w:ascii="Arial" w:hAnsi="Arial" w:cs="Arial"/>
@@ -1505,7 +1420,18 @@
             <w:sz w:val="32"/>
             <w:szCs w:val="32"/>
           </w:rPr>
-          <w:t>https://www.teenvogue.com/story/the-science-behind-social-medias-hold-on-our-mental-health#:~:text=Dopamine%20is%20a%20naturally%2Doccurring,we%20get%20likes%20and%20comments.</w:t>
+          <w:t>https://www.teenvogue.com/story/the-science-behind-social-medias-hold-on-our-mental-</w:t>
+        </w:r>
+        <w:r>
+          <w:rPr>
+            <w:rStyle w:val="Hyperlink"/>
+            <w:rFonts w:ascii="Arial" w:hAnsi="Arial" w:cs="Arial"/>
+            <w:color w:val="FF0000"/>
+            <w:sz w:val="32"/>
+            <w:szCs w:val="32"/>
+          </w:rPr>
+          <w:lastRenderedPageBreak/>
+          <w:t>health#:~:text=Dopamine%20is%20a%20naturally%2Doccurring,we%20get%20likes%20and%20comments.</w:t>
         </w:r>
       </w:hyperlink>
     </w:p>
@@ -1538,20 +1464,8 @@
           <w:sz w:val="44"/>
           <w:szCs w:val="44"/>
         </w:rPr>
-        <w:t xml:space="preserve">How can we reduce or stop using social </w:t>
-      </w:r>
-      <w:proofErr w:type="gramStart"/>
-      <w:r>
-        <w:rPr>
-          <w:rFonts w:ascii="Arial" w:hAnsi="Arial" w:cs="Arial"/>
-          <w:b/>
-          <w:bCs/>
-          <w:sz w:val="44"/>
-          <w:szCs w:val="44"/>
-        </w:rPr>
-        <w:t>media</w:t>
-      </w:r>
-      <w:proofErr w:type="gramEnd"/>
+        <w:t>How can we reduce or stop using social media</w:t>
+      </w:r>
     </w:p>
     <w:p>
       <w:pPr>
@@ -1575,25 +1489,7 @@
           <w:sz w:val="44"/>
           <w:szCs w:val="44"/>
         </w:rPr>
-        <w:t xml:space="preserve"> when you take it, it’s barely possible to escape. Some people </w:t>
-      </w:r>
-      <w:proofErr w:type="gramStart"/>
-      <w:r>
-        <w:rPr>
-          <w:rFonts w:ascii="Arial" w:hAnsi="Arial" w:cs="Arial"/>
-          <w:sz w:val="44"/>
-          <w:szCs w:val="44"/>
-        </w:rPr>
-        <w:t>says</w:t>
-      </w:r>
-      <w:proofErr w:type="gramEnd"/>
-      <w:r>
-        <w:rPr>
-          <w:rFonts w:ascii="Arial" w:hAnsi="Arial" w:cs="Arial"/>
-          <w:sz w:val="44"/>
-          <w:szCs w:val="44"/>
-        </w:rPr>
-        <w:t xml:space="preserve"> just delete your social media account or delete the app</w:t>
+        <w:t xml:space="preserve"> when you take it, it’s barely possible to escape. Some people says just delete your social media account or delete the app</w:t>
       </w:r>
       <w:r>
         <w:rPr>
@@ -1617,69 +1513,15 @@
           <w:sz w:val="44"/>
           <w:szCs w:val="44"/>
         </w:rPr>
-        <w:t xml:space="preserve"> If you just </w:t>
-      </w:r>
-      <w:proofErr w:type="spellStart"/>
-      <w:r>
-        <w:rPr>
-          <w:rFonts w:ascii="Arial" w:hAnsi="Arial" w:cs="Arial"/>
-          <w:sz w:val="44"/>
-          <w:szCs w:val="44"/>
-        </w:rPr>
-        <w:t>gonna</w:t>
-      </w:r>
-      <w:proofErr w:type="spellEnd"/>
-      <w:r>
-        <w:rPr>
-          <w:rFonts w:ascii="Arial" w:hAnsi="Arial" w:cs="Arial"/>
-          <w:sz w:val="44"/>
-          <w:szCs w:val="44"/>
-        </w:rPr>
-        <w:t xml:space="preserve"> delete the app or set screen time, your brain is still thinking about social your </w:t>
-      </w:r>
-      <w:r>
-        <w:rPr>
-          <w:rFonts w:ascii="Arial" w:hAnsi="Arial" w:cs="Arial"/>
-          <w:sz w:val="44"/>
-          <w:szCs w:val="44"/>
-        </w:rPr>
-        <w:t xml:space="preserve">posts, messages and others. </w:t>
-      </w:r>
-      <w:proofErr w:type="gramStart"/>
-      <w:r>
-        <w:rPr>
-          <w:rFonts w:ascii="Arial" w:hAnsi="Arial" w:cs="Arial"/>
-          <w:sz w:val="44"/>
-          <w:szCs w:val="44"/>
-        </w:rPr>
-        <w:t>So</w:t>
-      </w:r>
-      <w:proofErr w:type="gramEnd"/>
-      <w:r>
-        <w:rPr>
-          <w:rFonts w:ascii="Arial" w:hAnsi="Arial" w:cs="Arial"/>
-          <w:sz w:val="44"/>
-          <w:szCs w:val="44"/>
-        </w:rPr>
-        <w:t xml:space="preserve"> it’s </w:t>
-      </w:r>
-      <w:proofErr w:type="spellStart"/>
-      <w:r>
-        <w:rPr>
-          <w:rFonts w:ascii="Arial" w:hAnsi="Arial" w:cs="Arial"/>
-          <w:sz w:val="44"/>
-          <w:szCs w:val="44"/>
-        </w:rPr>
-        <w:t>gonna</w:t>
-      </w:r>
-      <w:proofErr w:type="spellEnd"/>
-      <w:r>
-        <w:rPr>
-          <w:rFonts w:ascii="Arial" w:hAnsi="Arial" w:cs="Arial"/>
-          <w:sz w:val="44"/>
-          <w:szCs w:val="44"/>
-        </w:rPr>
-        <w:t xml:space="preserve"> make everything more </w:t>
+        <w:t xml:space="preserve"> If you just gonna delete the app or set screen time, your brain is still thinking about social your </w:t>
+      </w:r>
+      <w:r>
+        <w:rPr>
+          <w:rFonts w:ascii="Arial" w:hAnsi="Arial" w:cs="Arial"/>
+          <w:sz w:val="44"/>
+          <w:szCs w:val="44"/>
+        </w:rPr>
+        <w:t xml:space="preserve">posts, messages and others. So it’s gonna make everything more </w:t>
       </w:r>
       <w:r>
         <w:rPr>
@@ -1769,15 +1611,6 @@
         </w:rPr>
         <w:t xml:space="preserve">that </w:t>
       </w:r>
-      <w:proofErr w:type="spellStart"/>
-      <w:r>
-        <w:rPr>
-          <w:rFonts w:ascii="Arial" w:hAnsi="Arial" w:cs="Arial"/>
-          <w:sz w:val="44"/>
-          <w:szCs w:val="44"/>
-        </w:rPr>
-        <w:t>s</w:t>
-      </w:r>
       <w:r>
         <w:rPr>
           <w:rFonts w:ascii="Arial" w:hAnsi="Arial" w:cs="Arial"/>
@@ -1786,7 +1619,6 @@
         </w:rPr>
         <w:t>simple</w:t>
       </w:r>
-      <w:proofErr w:type="spellEnd"/>
       <w:r>
         <w:rPr>
           <w:rFonts w:ascii="Arial" w:hAnsi="Arial" w:cs="Arial"/>
@@ -1990,27 +1822,7 @@
           <w:sz w:val="32"/>
           <w:szCs w:val="32"/>
         </w:rPr>
-        <w:t xml:space="preserve">company is actually the one </w:t>
-      </w:r>
-      <w:proofErr w:type="gramStart"/>
-      <w:r>
-        <w:rPr>
-          <w:rFonts w:ascii="Arial" w:hAnsi="Arial" w:cs="Arial"/>
-          <w:color w:val="000000" w:themeColor="text1"/>
-          <w:sz w:val="32"/>
-          <w:szCs w:val="32"/>
-        </w:rPr>
-        <w:t>make</w:t>
-      </w:r>
-      <w:proofErr w:type="gramEnd"/>
-      <w:r>
-        <w:rPr>
-          <w:rFonts w:ascii="Arial" w:hAnsi="Arial" w:cs="Arial"/>
-          <w:color w:val="000000" w:themeColor="text1"/>
-          <w:sz w:val="32"/>
-          <w:szCs w:val="32"/>
-        </w:rPr>
-        <w:t xml:space="preserve"> people addicted to their app just for money, </w:t>
+        <w:t xml:space="preserve">company is actually the one make people addicted to their app just for money, </w:t>
       </w:r>
       <w:r>
         <w:rPr>
@@ -2097,27 +1909,7 @@
           <w:sz w:val="32"/>
           <w:szCs w:val="32"/>
         </w:rPr>
-        <w:t xml:space="preserve"> and I enjoy it because when I see the final result of my </w:t>
-      </w:r>
-      <w:proofErr w:type="gramStart"/>
-      <w:r>
-        <w:rPr>
-          <w:rFonts w:ascii="Arial" w:hAnsi="Arial" w:cs="Arial"/>
-          <w:color w:val="000000" w:themeColor="text1"/>
-          <w:sz w:val="32"/>
-          <w:szCs w:val="32"/>
-        </w:rPr>
-        <w:t>website</w:t>
-      </w:r>
-      <w:proofErr w:type="gramEnd"/>
-      <w:r>
-        <w:rPr>
-          <w:rFonts w:ascii="Arial" w:hAnsi="Arial" w:cs="Arial"/>
-          <w:color w:val="000000" w:themeColor="text1"/>
-          <w:sz w:val="32"/>
-          <w:szCs w:val="32"/>
-        </w:rPr>
-        <w:t xml:space="preserve"> I feels very proud of myself </w:t>
+        <w:t xml:space="preserve"> and I enjoy it because when I see the final result of my website I feels very proud of myself </w:t>
       </w:r>
       <w:r>
         <w:rPr>
@@ -2379,18 +2171,975 @@
       <w:pPr>
         <w:rPr>
           <w:rFonts w:ascii="Arial" w:hAnsi="Arial" w:cs="Arial"/>
-          <w:color w:val="FF0000"/>
-          <w:sz w:val="32"/>
-          <w:szCs w:val="32"/>
-        </w:rPr>
-      </w:pPr>
-      <w:r>
-        <w:rPr>
-          <w:rFonts w:ascii="Arial" w:hAnsi="Arial" w:cs="Arial"/>
-          <w:sz w:val="44"/>
-          <w:szCs w:val="44"/>
-        </w:rPr>
-        <w:t>Discord:</w:t>
+          <w:sz w:val="44"/>
+          <w:szCs w:val="44"/>
+        </w:rPr>
+      </w:pPr>
+      <w:r>
+        <w:rPr>
+          <w:rFonts w:ascii="Arial" w:hAnsi="Arial" w:cs="Arial"/>
+          <w:sz w:val="44"/>
+          <w:szCs w:val="44"/>
+        </w:rPr>
+        <w:t>Discord</w:t>
+      </w:r>
+      <w:r>
+        <w:rPr>
+          <w:rFonts w:ascii="Arial" w:hAnsi="Arial" w:cs="Arial"/>
+          <w:sz w:val="44"/>
+          <w:szCs w:val="44"/>
+        </w:rPr>
+        <w:t xml:space="preserve"> (Not promoting)</w:t>
+      </w:r>
+      <w:r>
+        <w:rPr>
+          <w:rFonts w:ascii="Arial" w:hAnsi="Arial" w:cs="Arial"/>
+          <w:sz w:val="44"/>
+          <w:szCs w:val="44"/>
+        </w:rPr>
+        <w:t>:</w:t>
+      </w:r>
+    </w:p>
+    <w:p>
+      <w:pPr>
+        <w:rPr>
+          <w:rFonts w:ascii="Arial" w:hAnsi="Arial" w:cs="Arial"/>
+          <w:sz w:val="44"/>
+          <w:szCs w:val="44"/>
+        </w:rPr>
+      </w:pPr>
+      <w:r>
+        <w:rPr>
+          <w:rFonts w:ascii="Arial" w:hAnsi="Arial" w:cs="Arial"/>
+          <w:sz w:val="44"/>
+          <w:szCs w:val="44"/>
+        </w:rPr>
+        <w:t xml:space="preserve">Discord is a chat app that’s is way different than the other social media. In my opinion, it’s not actually a social media. </w:t>
+      </w:r>
+      <w:r>
+        <w:rPr>
+          <w:rFonts w:ascii="Arial" w:hAnsi="Arial" w:cs="Arial"/>
+          <w:sz w:val="44"/>
+          <w:szCs w:val="44"/>
+        </w:rPr>
+        <w:t>And</w:t>
+      </w:r>
+      <w:r>
+        <w:rPr>
+          <w:rFonts w:ascii="Arial" w:hAnsi="Arial" w:cs="Arial"/>
+          <w:sz w:val="44"/>
+          <w:szCs w:val="44"/>
+        </w:rPr>
+        <w:t xml:space="preserve"> Discord said themselves </w:t>
+      </w:r>
+      <w:r>
+        <w:rPr>
+          <w:rFonts w:ascii="Arial" w:hAnsi="Arial" w:cs="Arial"/>
+          <w:sz w:val="44"/>
+          <w:szCs w:val="44"/>
+        </w:rPr>
+        <w:t xml:space="preserve">in Discord Safety Center </w:t>
+      </w:r>
+      <w:r>
+        <w:rPr>
+          <w:rFonts w:ascii="Arial" w:hAnsi="Arial" w:cs="Arial"/>
+          <w:sz w:val="44"/>
+          <w:szCs w:val="44"/>
+        </w:rPr>
+        <w:t>(</w:t>
+      </w:r>
+      <w:hyperlink r:id="rId10" w:history="1">
+        <w:r>
+          <w:rPr>
+            <w:rStyle w:val="Hyperlink"/>
+            <w:rFonts w:ascii="Arial" w:hAnsi="Arial" w:cs="Arial"/>
+            <w:sz w:val="44"/>
+            <w:szCs w:val="44"/>
+          </w:rPr>
+          <w:t>https://discord.com/safety#:~:text=Discord%20i</w:t>
+        </w:r>
+        <w:r>
+          <w:rPr>
+            <w:rStyle w:val="Hyperlink"/>
+            <w:rFonts w:ascii="Arial" w:hAnsi="Arial" w:cs="Arial"/>
+            <w:sz w:val="44"/>
+            <w:szCs w:val="44"/>
+          </w:rPr>
+          <w:lastRenderedPageBreak/>
+          <w:t>sn%E2%80</w:t>
+        </w:r>
+        <w:r>
+          <w:rPr>
+            <w:rStyle w:val="Hyperlink"/>
+            <w:rFonts w:ascii="Arial" w:hAnsi="Arial" w:cs="Arial"/>
+            <w:sz w:val="44"/>
+            <w:szCs w:val="44"/>
+          </w:rPr>
+          <w:t>%</w:t>
+        </w:r>
+        <w:r>
+          <w:rPr>
+            <w:rStyle w:val="Hyperlink"/>
+            <w:rFonts w:ascii="Arial" w:hAnsi="Arial" w:cs="Arial"/>
+            <w:sz w:val="44"/>
+            <w:szCs w:val="44"/>
+          </w:rPr>
+          <w:t>99t%20a,topics%20you%20pick</w:t>
+        </w:r>
+      </w:hyperlink>
+      <w:r>
+        <w:rPr>
+          <w:rFonts w:ascii="Arial" w:hAnsi="Arial" w:cs="Arial"/>
+          <w:sz w:val="44"/>
+          <w:szCs w:val="44"/>
+        </w:rPr>
+        <w:t>).</w:t>
+      </w:r>
+      <w:r>
+        <w:rPr>
+          <w:rFonts w:ascii="Arial" w:hAnsi="Arial" w:cs="Arial"/>
+          <w:sz w:val="44"/>
+          <w:szCs w:val="44"/>
+        </w:rPr>
+        <w:t xml:space="preserve"> Discord isn’t like any other social media with super user-friendly interface, if you want to create Discord servers, you actually need to learn how the permission stuffs works.</w:t>
+      </w:r>
+      <w:r>
+        <w:rPr>
+          <w:rFonts w:ascii="Arial" w:hAnsi="Arial" w:cs="Arial"/>
+          <w:sz w:val="44"/>
+          <w:szCs w:val="44"/>
+        </w:rPr>
+        <w:t xml:space="preserve"> So that means they achieved the actual purpose of social media and </w:t>
+      </w:r>
+      <w:r>
+        <w:rPr>
+          <w:rFonts w:ascii="Arial" w:hAnsi="Arial" w:cs="Arial"/>
+          <w:sz w:val="44"/>
+          <w:szCs w:val="44"/>
+        </w:rPr>
+        <w:t>I love it because it’s super developer friend</w:t>
+      </w:r>
+      <w:r>
+        <w:rPr>
+          <w:rFonts w:ascii="Arial" w:hAnsi="Arial" w:cs="Arial"/>
+          <w:sz w:val="44"/>
+          <w:szCs w:val="44"/>
+        </w:rPr>
+        <w:t>l</w:t>
+      </w:r>
+      <w:r>
+        <w:rPr>
+          <w:rFonts w:ascii="Arial" w:hAnsi="Arial" w:cs="Arial"/>
+          <w:sz w:val="44"/>
+          <w:szCs w:val="44"/>
+        </w:rPr>
+        <w:t>y.</w:t>
+      </w:r>
+    </w:p>
+    <w:p>
+      <w:pPr>
+        <w:rPr>
+          <w:rFonts w:ascii="Arial" w:hAnsi="Arial" w:cs="Arial"/>
+          <w:b/>
+          <w:bCs/>
+          <w:sz w:val="52"/>
+          <w:szCs w:val="52"/>
+        </w:rPr>
+      </w:pPr>
+      <w:r>
+        <w:rPr>
+          <w:rFonts w:ascii="Arial" w:hAnsi="Arial" w:cs="Arial"/>
+          <w:b/>
+          <w:bCs/>
+          <w:sz w:val="52"/>
+          <w:szCs w:val="52"/>
+        </w:rPr>
+        <w:t>Developing at Discord?</w:t>
+      </w:r>
+    </w:p>
+    <w:p>
+      <w:pPr>
+        <w:rPr>
+          <w:rFonts w:ascii="Arial" w:hAnsi="Arial" w:cs="Arial"/>
+          <w:sz w:val="44"/>
+          <w:szCs w:val="44"/>
+        </w:rPr>
+      </w:pPr>
+      <w:r>
+        <w:rPr>
+          <w:rFonts w:ascii="Arial" w:hAnsi="Arial" w:cs="Arial"/>
+          <w:sz w:val="44"/>
+          <w:szCs w:val="44"/>
+        </w:rPr>
+        <w:t>Discord is not only a chat app</w:t>
+      </w:r>
+      <w:r>
+        <w:rPr>
+          <w:rFonts w:ascii="Arial" w:hAnsi="Arial" w:cs="Arial"/>
+          <w:sz w:val="44"/>
+          <w:szCs w:val="44"/>
+        </w:rPr>
+        <w:t xml:space="preserve"> that let you chat with others, it’s also super developers friendly. If you don’t know how to code, it’s fine. There is a thing called server on Discord. That basically allows you to invite anyone on the internet with links, and you can give them a thing called role for changing they permission. But if you know how to code, Discord is a good option, even if you are starting, </w:t>
+      </w:r>
+      <w:r>
+        <w:rPr>
+          <w:rFonts w:ascii="Arial" w:hAnsi="Arial" w:cs="Arial"/>
+          <w:sz w:val="44"/>
+          <w:szCs w:val="44"/>
+        </w:rPr>
+        <w:t>it’s</w:t>
+      </w:r>
+      <w:r>
+        <w:rPr>
+          <w:rFonts w:ascii="Arial" w:hAnsi="Arial" w:cs="Arial"/>
+          <w:sz w:val="44"/>
+          <w:szCs w:val="44"/>
+        </w:rPr>
+        <w:t xml:space="preserve"> a very good option because either if you use JavaScript, Python, C# (.NET), TypeScript, or even some language that’s is not too common</w:t>
+      </w:r>
+      <w:r>
+        <w:rPr>
+          <w:rFonts w:ascii="Arial" w:hAnsi="Arial" w:cs="Arial"/>
+          <w:sz w:val="44"/>
+          <w:szCs w:val="44"/>
+        </w:rPr>
+        <w:t xml:space="preserve"> to interact with Discord API.</w:t>
+      </w:r>
+      <w:r>
+        <w:rPr>
+          <w:rFonts w:ascii="Arial" w:hAnsi="Arial" w:cs="Arial"/>
+          <w:sz w:val="44"/>
+          <w:szCs w:val="44"/>
+        </w:rPr>
+        <w:t xml:space="preserve"> I suggest use discord.js</w:t>
+      </w:r>
+      <w:r>
+        <w:rPr>
+          <w:rFonts w:ascii="Arial" w:hAnsi="Arial" w:cs="Arial"/>
+          <w:sz w:val="44"/>
+          <w:szCs w:val="44"/>
+        </w:rPr>
+        <w:t xml:space="preserve"> because it’s pretty easy to setup and have a lot of packages to use with </w:t>
+      </w:r>
+      <w:r>
+        <w:rPr>
+          <w:rFonts w:ascii="Arial" w:hAnsi="Arial" w:cs="Arial"/>
+          <w:sz w:val="44"/>
+          <w:szCs w:val="44"/>
+        </w:rPr>
+        <w:lastRenderedPageBreak/>
+        <w:t>node.js</w:t>
+      </w:r>
+      <w:r>
+        <w:rPr>
+          <w:rFonts w:ascii="Arial" w:hAnsi="Arial" w:cs="Arial"/>
+          <w:sz w:val="44"/>
+          <w:szCs w:val="44"/>
+        </w:rPr>
+        <w:t>.</w:t>
+      </w:r>
+      <w:r>
+        <w:rPr>
+          <w:rFonts w:ascii="Arial" w:hAnsi="Arial" w:cs="Arial"/>
+          <w:sz w:val="44"/>
+          <w:szCs w:val="44"/>
+        </w:rPr>
+        <w:t xml:space="preserve"> There is a thing call bots in Discord, you can basically interact with the Discord API to control how the bot works. And if you’re building </w:t>
+      </w:r>
+      <w:r>
+        <w:rPr>
+          <w:rFonts w:ascii="Arial" w:hAnsi="Arial" w:cs="Arial"/>
+          <w:sz w:val="44"/>
+          <w:szCs w:val="44"/>
+        </w:rPr>
+        <w:t>a</w:t>
+      </w:r>
+      <w:r>
+        <w:rPr>
+          <w:rFonts w:ascii="Arial" w:hAnsi="Arial" w:cs="Arial"/>
+          <w:sz w:val="44"/>
+          <w:szCs w:val="44"/>
+        </w:rPr>
+        <w:t xml:space="preserve"> </w:t>
+      </w:r>
+      <w:r>
+        <w:rPr>
+          <w:rFonts w:ascii="Arial" w:hAnsi="Arial" w:cs="Arial"/>
+          <w:sz w:val="44"/>
+          <w:szCs w:val="44"/>
+        </w:rPr>
+        <w:t>website,</w:t>
+      </w:r>
+      <w:r>
+        <w:rPr>
+          <w:rFonts w:ascii="Arial" w:hAnsi="Arial" w:cs="Arial"/>
+          <w:sz w:val="44"/>
+          <w:szCs w:val="44"/>
+        </w:rPr>
+        <w:t xml:space="preserve"> you can use Discord built in embed for servers.</w:t>
+      </w:r>
+      <w:r>
+        <w:rPr>
+          <w:rFonts w:ascii="Arial" w:hAnsi="Arial" w:cs="Arial"/>
+          <w:sz w:val="44"/>
+          <w:szCs w:val="44"/>
+        </w:rPr>
+        <w:t xml:space="preserve"> But make sure you have read Discord developer terms of services (</w:t>
+      </w:r>
+      <w:hyperlink r:id="rId11" w:history="1">
+        <w:r>
+          <w:rPr>
+            <w:rStyle w:val="Hyperlink"/>
+          </w:rPr>
+          <w:t>Discord Developer Portal — Documentation — Legal</w:t>
+        </w:r>
+      </w:hyperlink>
+      <w:r>
+        <w:t>)</w:t>
+      </w:r>
+      <w:r>
+        <w:rPr>
+          <w:rFonts w:ascii="Arial" w:hAnsi="Arial" w:cs="Arial"/>
+          <w:sz w:val="44"/>
+          <w:szCs w:val="44"/>
+        </w:rPr>
+        <w:t xml:space="preserve"> before making them so you won’t get in trouble. </w:t>
+      </w:r>
+      <w:r>
+        <w:rPr>
+          <w:rFonts w:ascii="Arial" w:hAnsi="Arial" w:cs="Arial"/>
+          <w:sz w:val="44"/>
+          <w:szCs w:val="44"/>
+        </w:rPr>
+        <w:t xml:space="preserve">If you want to actually want to work the Discord app, </w:t>
+      </w:r>
+      <w:r>
+        <w:rPr>
+          <w:rFonts w:ascii="Arial" w:hAnsi="Arial" w:cs="Arial"/>
+          <w:sz w:val="44"/>
+          <w:szCs w:val="44"/>
+        </w:rPr>
+        <w:t>there is</w:t>
+      </w:r>
+      <w:r>
+        <w:rPr>
+          <w:rFonts w:ascii="Arial" w:hAnsi="Arial" w:cs="Arial"/>
+          <w:sz w:val="44"/>
+          <w:szCs w:val="44"/>
+        </w:rPr>
+        <w:t xml:space="preserve"> a really good </w:t>
+      </w:r>
+      <w:r>
+        <w:rPr>
+          <w:rFonts w:ascii="Arial" w:hAnsi="Arial" w:cs="Arial"/>
+          <w:sz w:val="44"/>
+          <w:szCs w:val="44"/>
+        </w:rPr>
+        <w:t>work space</w:t>
+      </w:r>
+      <w:r>
+        <w:rPr>
+          <w:rFonts w:ascii="Arial" w:hAnsi="Arial" w:cs="Arial"/>
+          <w:sz w:val="44"/>
+          <w:szCs w:val="44"/>
+        </w:rPr>
+        <w:t xml:space="preserve"> too. All the developer are very chill even on social media like YouTube, and they have a really nice work space for you. You can work wherever you want in the building</w:t>
+      </w:r>
+      <w:r>
+        <w:rPr>
+          <w:rFonts w:ascii="Arial" w:hAnsi="Arial" w:cs="Arial"/>
+          <w:sz w:val="44"/>
+          <w:szCs w:val="44"/>
+        </w:rPr>
+        <w:t xml:space="preserve"> </w:t>
+      </w:r>
+      <w:r>
+        <w:rPr>
+          <w:rFonts w:ascii="Arial" w:hAnsi="Arial" w:cs="Arial"/>
+          <w:sz w:val="44"/>
+          <w:szCs w:val="44"/>
+        </w:rPr>
+        <w:t>(</w:t>
+      </w:r>
+      <w:hyperlink r:id="rId12" w:history="1">
+        <w:r>
+          <w:rPr>
+            <w:rStyle w:val="Hyperlink"/>
+          </w:rPr>
+          <w:t>35 Reasons to Work at Discord - YouTube</w:t>
+        </w:r>
+      </w:hyperlink>
+      <w:r>
+        <w:rPr>
+          <w:rFonts w:ascii="Arial" w:hAnsi="Arial" w:cs="Arial"/>
+          <w:sz w:val="44"/>
+          <w:szCs w:val="44"/>
+        </w:rPr>
+        <w:t>)</w:t>
+      </w:r>
+      <w:r>
+        <w:rPr>
+          <w:rFonts w:ascii="Arial" w:hAnsi="Arial" w:cs="Arial"/>
+          <w:sz w:val="44"/>
+          <w:szCs w:val="44"/>
+        </w:rPr>
+        <w:t>. And it’s pretty simple to apply jobs at Discord too (</w:t>
+      </w:r>
+      <w:hyperlink r:id="rId13" w:history="1">
+        <w:r>
+          <w:rPr>
+            <w:rStyle w:val="Hyperlink"/>
+          </w:rPr>
+          <w:t>Jobs and Career Opportunities at Discord</w:t>
+        </w:r>
+      </w:hyperlink>
+      <w:r>
+        <w:rPr>
+          <w:rFonts w:ascii="Arial" w:hAnsi="Arial" w:cs="Arial"/>
+          <w:sz w:val="44"/>
+          <w:szCs w:val="44"/>
+        </w:rPr>
+        <w:t>)</w:t>
+      </w:r>
+      <w:r>
+        <w:rPr>
+          <w:rFonts w:ascii="Arial" w:hAnsi="Arial" w:cs="Arial"/>
+          <w:sz w:val="44"/>
+          <w:szCs w:val="44"/>
+        </w:rPr>
+        <w:t>.</w:t>
+      </w:r>
+    </w:p>
+    <w:p>
+      <w:pPr>
+        <w:rPr>
+          <w:rFonts w:ascii="Arial" w:hAnsi="Arial" w:cs="Arial"/>
+          <w:sz w:val="44"/>
+          <w:szCs w:val="44"/>
+        </w:rPr>
+      </w:pPr>
+      <w:r>
+        <w:rPr>
+          <w:rFonts w:ascii="Arial" w:hAnsi="Arial" w:cs="Arial"/>
+          <w:sz w:val="44"/>
+          <w:szCs w:val="44"/>
+        </w:rPr>
+        <w:t xml:space="preserve">Discord </w:t>
+      </w:r>
+      <w:r>
+        <w:rPr>
+          <w:rFonts w:ascii="Arial" w:hAnsi="Arial" w:cs="Arial"/>
+          <w:sz w:val="44"/>
+          <w:szCs w:val="44"/>
+        </w:rPr>
+        <w:t>has</w:t>
+      </w:r>
+      <w:r>
+        <w:rPr>
+          <w:rFonts w:ascii="Arial" w:hAnsi="Arial" w:cs="Arial"/>
+          <w:sz w:val="44"/>
+          <w:szCs w:val="44"/>
+        </w:rPr>
+        <w:t xml:space="preserve"> a really good written Term of Services (</w:t>
+      </w:r>
+      <w:hyperlink r:id="rId14" w:history="1">
+        <w:r>
+          <w:rPr>
+            <w:rStyle w:val="Hyperlink"/>
+          </w:rPr>
+          <w:t>Terms of Service | Discord</w:t>
+        </w:r>
+      </w:hyperlink>
+      <w:r>
+        <w:rPr>
+          <w:rFonts w:ascii="Arial" w:hAnsi="Arial" w:cs="Arial"/>
+          <w:sz w:val="44"/>
+          <w:szCs w:val="44"/>
+        </w:rPr>
+        <w:t>) just like the others</w:t>
+      </w:r>
+      <w:r>
+        <w:rPr>
+          <w:rFonts w:ascii="Arial" w:hAnsi="Arial" w:cs="Arial"/>
+          <w:sz w:val="44"/>
+          <w:szCs w:val="44"/>
+        </w:rPr>
+        <w:t>,</w:t>
+      </w:r>
+      <w:r>
+        <w:rPr>
+          <w:rFonts w:ascii="Arial" w:hAnsi="Arial" w:cs="Arial"/>
+          <w:sz w:val="44"/>
+          <w:szCs w:val="44"/>
+        </w:rPr>
+        <w:t xml:space="preserve"> and it does respect your privacy (</w:t>
+      </w:r>
+      <w:hyperlink r:id="rId15" w:history="1">
+        <w:r>
+          <w:rPr>
+            <w:rStyle w:val="Hyperlink"/>
+          </w:rPr>
+          <w:t>Privacy Policy | Discord</w:t>
+        </w:r>
+      </w:hyperlink>
+      <w:r>
+        <w:rPr>
+          <w:rFonts w:ascii="Arial" w:hAnsi="Arial" w:cs="Arial"/>
+          <w:sz w:val="44"/>
+          <w:szCs w:val="44"/>
+        </w:rPr>
+        <w:t>)</w:t>
+      </w:r>
+      <w:r>
+        <w:rPr>
+          <w:rFonts w:ascii="Arial" w:hAnsi="Arial" w:cs="Arial"/>
+          <w:sz w:val="44"/>
+          <w:szCs w:val="44"/>
+        </w:rPr>
+        <w:t xml:space="preserve">. You can even request the data they collected and they will send you everything they have collected and you could choose to delete some of them if you want not like other companies. Discord </w:t>
+      </w:r>
+      <w:r>
+        <w:rPr>
+          <w:rFonts w:ascii="Arial" w:hAnsi="Arial" w:cs="Arial"/>
+          <w:sz w:val="44"/>
+          <w:szCs w:val="44"/>
+        </w:rPr>
+        <w:t>has</w:t>
+      </w:r>
+      <w:r>
+        <w:rPr>
+          <w:rFonts w:ascii="Arial" w:hAnsi="Arial" w:cs="Arial"/>
+          <w:sz w:val="44"/>
+          <w:szCs w:val="44"/>
+        </w:rPr>
+        <w:t xml:space="preserve"> a Community Guidelines that </w:t>
+      </w:r>
+      <w:r>
+        <w:rPr>
+          <w:rFonts w:ascii="Arial" w:hAnsi="Arial" w:cs="Arial"/>
+          <w:sz w:val="44"/>
+          <w:szCs w:val="44"/>
+        </w:rPr>
+        <w:lastRenderedPageBreak/>
+        <w:t>explain everything you shouldn’t do with the app. When someone break the rules, you could report to Discord so I think Discord is a pretty safe place to be, but just don’t join the wrong server.</w:t>
+      </w:r>
+    </w:p>
+    <w:p>
+      <w:pPr>
+        <w:rPr>
+          <w:rFonts w:ascii="Arial" w:hAnsi="Arial" w:cs="Arial"/>
+          <w:sz w:val="44"/>
+          <w:szCs w:val="44"/>
+        </w:rPr>
+      </w:pPr>
+      <w:r>
+        <w:rPr>
+          <w:rFonts w:ascii="Arial" w:hAnsi="Arial" w:cs="Arial"/>
+          <w:sz w:val="44"/>
+          <w:szCs w:val="44"/>
+        </w:rPr>
+        <w:t xml:space="preserve">How </w:t>
+      </w:r>
+      <w:r>
+        <w:rPr>
+          <w:rFonts w:ascii="Arial" w:hAnsi="Arial" w:cs="Arial"/>
+          <w:sz w:val="44"/>
+          <w:szCs w:val="44"/>
+        </w:rPr>
+        <w:t>does</w:t>
+      </w:r>
+      <w:r>
+        <w:rPr>
+          <w:rFonts w:ascii="Arial" w:hAnsi="Arial" w:cs="Arial"/>
+          <w:sz w:val="44"/>
+          <w:szCs w:val="44"/>
+        </w:rPr>
+        <w:t xml:space="preserve"> discord earn money when they don’t show ads?</w:t>
+      </w:r>
+    </w:p>
+    <w:p>
+      <w:pPr>
+        <w:rPr>
+          <w:rFonts w:ascii="Arial" w:hAnsi="Arial" w:cs="Arial"/>
+          <w:sz w:val="44"/>
+          <w:szCs w:val="44"/>
+        </w:rPr>
+      </w:pPr>
+      <w:r>
+        <w:rPr>
+          <w:rFonts w:ascii="Arial" w:hAnsi="Arial" w:cs="Arial"/>
+          <w:sz w:val="44"/>
+          <w:szCs w:val="44"/>
+        </w:rPr>
+        <w:t>I really enjoy Discord because the company is not trying to make their app addictive, so there is no feeds, stories, or other things that will addict you. Because of that, Discord doesn’t show you any ads. Their purpose isn’t trying to use you as their workers</w:t>
+      </w:r>
+      <w:r>
+        <w:rPr>
+          <w:rFonts w:ascii="Arial" w:hAnsi="Arial" w:cs="Arial"/>
+          <w:sz w:val="44"/>
+          <w:szCs w:val="44"/>
+        </w:rPr>
+        <w:t xml:space="preserve">. But how do they make money then? Discord </w:t>
+      </w:r>
+      <w:r>
+        <w:rPr>
+          <w:rFonts w:ascii="Arial" w:hAnsi="Arial" w:cs="Arial"/>
+          <w:sz w:val="44"/>
+          <w:szCs w:val="44"/>
+        </w:rPr>
+        <w:t>has</w:t>
+      </w:r>
+      <w:r>
+        <w:rPr>
+          <w:rFonts w:ascii="Arial" w:hAnsi="Arial" w:cs="Arial"/>
+          <w:sz w:val="44"/>
+          <w:szCs w:val="44"/>
+        </w:rPr>
+        <w:t xml:space="preserve"> a very special way of doing it, and I think it’s pretty smart.</w:t>
+      </w:r>
+      <w:r>
+        <w:rPr>
+          <w:rFonts w:ascii="Arial" w:hAnsi="Arial" w:cs="Arial"/>
+          <w:sz w:val="44"/>
+          <w:szCs w:val="44"/>
+        </w:rPr>
+        <w:t xml:space="preserve"> The main way for them to earn money is by the thing call nitro, it’s basically a perk that allow you to do more stuff on Discord like screen sharing up to 60fps and source resolution. But not many people need it. There is already a lot of things you can do without nitro. They’re just giving you an option to buy it or not.</w:t>
+      </w:r>
+      <w:r>
+        <w:rPr>
+          <w:rFonts w:ascii="Arial" w:hAnsi="Arial" w:cs="Arial"/>
+          <w:sz w:val="44"/>
+          <w:szCs w:val="44"/>
+        </w:rPr>
+        <w:t xml:space="preserve"> The other way they money is by partner with other </w:t>
+      </w:r>
+      <w:r>
+        <w:rPr>
+          <w:rFonts w:ascii="Arial" w:hAnsi="Arial" w:cs="Arial"/>
+          <w:sz w:val="44"/>
+          <w:szCs w:val="44"/>
+        </w:rPr>
+        <w:lastRenderedPageBreak/>
+        <w:t>companies like PlayStation, Xbox, Games like Fortnite and others.</w:t>
+      </w:r>
+      <w:r>
+        <w:rPr>
+          <w:rFonts w:ascii="Arial" w:hAnsi="Arial" w:cs="Arial"/>
+          <w:sz w:val="44"/>
+          <w:szCs w:val="44"/>
+        </w:rPr>
+        <w:t xml:space="preserve"> So they could receive some money from them because they’re basically promoting them. But while promoting Discord give the user more joy of using their app because the app is made for gaming</w:t>
+      </w:r>
+      <w:r>
+        <w:rPr>
+          <w:rFonts w:ascii="Arial" w:hAnsi="Arial" w:cs="Arial"/>
+          <w:sz w:val="44"/>
+          <w:szCs w:val="44"/>
+        </w:rPr>
+        <w:t xml:space="preserve">. </w:t>
+      </w:r>
+      <w:r>
+        <w:rPr>
+          <w:rFonts w:ascii="Arial" w:hAnsi="Arial" w:cs="Arial"/>
+          <w:sz w:val="44"/>
+          <w:szCs w:val="44"/>
+        </w:rPr>
+        <w:t>N</w:t>
+      </w:r>
+      <w:r>
+        <w:rPr>
+          <w:rFonts w:ascii="Arial" w:hAnsi="Arial" w:cs="Arial"/>
+          <w:sz w:val="44"/>
+          <w:szCs w:val="44"/>
+        </w:rPr>
+        <w:t>owadays people use it for a lot of things like helping developers, make server for friends so they can tal</w:t>
+      </w:r>
+      <w:r>
+        <w:rPr>
+          <w:rFonts w:ascii="Arial" w:hAnsi="Arial" w:cs="Arial"/>
+          <w:sz w:val="44"/>
+          <w:szCs w:val="44"/>
+        </w:rPr>
+        <w:t xml:space="preserve">k, but </w:t>
+      </w:r>
+      <w:r>
+        <w:rPr>
+          <w:rFonts w:ascii="Arial" w:hAnsi="Arial" w:cs="Arial"/>
+          <w:sz w:val="44"/>
+          <w:szCs w:val="44"/>
+        </w:rPr>
+        <w:t>the promoting</w:t>
+      </w:r>
+      <w:r>
+        <w:rPr>
+          <w:rFonts w:ascii="Arial" w:hAnsi="Arial" w:cs="Arial"/>
+          <w:sz w:val="44"/>
+          <w:szCs w:val="44"/>
+        </w:rPr>
+        <w:t xml:space="preserve"> doesn’t really </w:t>
+      </w:r>
+      <w:r>
+        <w:rPr>
+          <w:rFonts w:ascii="Arial" w:hAnsi="Arial" w:cs="Arial"/>
+          <w:sz w:val="44"/>
+          <w:szCs w:val="44"/>
+        </w:rPr>
+        <w:t>bother</w:t>
+      </w:r>
+      <w:r>
+        <w:rPr>
+          <w:rFonts w:ascii="Arial" w:hAnsi="Arial" w:cs="Arial"/>
+          <w:sz w:val="44"/>
+          <w:szCs w:val="44"/>
+        </w:rPr>
+        <w:t xml:space="preserve"> them</w:t>
+      </w:r>
+      <w:r>
+        <w:rPr>
+          <w:rFonts w:ascii="Arial" w:hAnsi="Arial" w:cs="Arial"/>
+          <w:sz w:val="44"/>
+          <w:szCs w:val="44"/>
+        </w:rPr>
+        <w:t xml:space="preserve"> because they’re not showing</w:t>
+      </w:r>
+      <w:r>
+        <w:rPr>
+          <w:rFonts w:ascii="Arial" w:hAnsi="Arial" w:cs="Arial"/>
+          <w:sz w:val="44"/>
+          <w:szCs w:val="44"/>
+        </w:rPr>
+        <w:t xml:space="preserve"> in your profile</w:t>
+      </w:r>
+      <w:r>
+        <w:rPr>
+          <w:rFonts w:ascii="Arial" w:hAnsi="Arial" w:cs="Arial"/>
+          <w:sz w:val="44"/>
+          <w:szCs w:val="44"/>
+        </w:rPr>
+        <w:t xml:space="preserve"> when you</w:t>
+      </w:r>
+      <w:r>
+        <w:rPr>
+          <w:rFonts w:ascii="Arial" w:hAnsi="Arial" w:cs="Arial"/>
+          <w:sz w:val="44"/>
+          <w:szCs w:val="44"/>
+        </w:rPr>
+        <w:t>’re</w:t>
+      </w:r>
+      <w:r>
+        <w:rPr>
+          <w:rFonts w:ascii="Arial" w:hAnsi="Arial" w:cs="Arial"/>
+          <w:sz w:val="44"/>
+          <w:szCs w:val="44"/>
+        </w:rPr>
+        <w:t xml:space="preserve"> not playing the game</w:t>
+      </w:r>
+      <w:r>
+        <w:rPr>
+          <w:rFonts w:ascii="Arial" w:hAnsi="Arial" w:cs="Arial"/>
+          <w:sz w:val="44"/>
+          <w:szCs w:val="44"/>
+        </w:rPr>
+        <w:t>.</w:t>
+      </w:r>
+    </w:p>
+    <w:p>
+      <w:pPr>
+        <w:rPr>
+          <w:rFonts w:ascii="Arial" w:hAnsi="Arial" w:cs="Arial"/>
+          <w:b/>
+          <w:bCs/>
+          <w:sz w:val="52"/>
+          <w:szCs w:val="52"/>
+        </w:rPr>
+      </w:pPr>
+      <w:r>
+        <w:rPr>
+          <w:rFonts w:ascii="Arial" w:hAnsi="Arial" w:cs="Arial"/>
+          <w:b/>
+          <w:bCs/>
+          <w:sz w:val="52"/>
+          <w:szCs w:val="52"/>
+        </w:rPr>
+        <w:t>Final Though</w:t>
+      </w:r>
+    </w:p>
+    <w:p>
+      <w:pPr>
+        <w:rPr>
+          <w:rFonts w:ascii="Arial" w:hAnsi="Arial" w:cs="Arial"/>
+          <w:sz w:val="44"/>
+          <w:szCs w:val="44"/>
+        </w:rPr>
+      </w:pPr>
+      <w:r>
+        <w:rPr>
+          <w:rFonts w:ascii="Arial" w:hAnsi="Arial" w:cs="Arial"/>
+          <w:sz w:val="44"/>
+          <w:szCs w:val="44"/>
+        </w:rPr>
+        <w:t>Social media is a drug that when you addicted to it, it’s really hard to stop using it.</w:t>
+      </w:r>
+      <w:r>
+        <w:rPr>
+          <w:rFonts w:ascii="Arial" w:hAnsi="Arial" w:cs="Arial"/>
+          <w:sz w:val="44"/>
+          <w:szCs w:val="44"/>
+        </w:rPr>
+        <w:t xml:space="preserve"> But there are some ways to make it a useful tool.</w:t>
+      </w:r>
+      <w:r>
+        <w:rPr>
+          <w:rFonts w:ascii="Arial" w:hAnsi="Arial" w:cs="Arial"/>
+          <w:sz w:val="44"/>
+          <w:szCs w:val="44"/>
+        </w:rPr>
+        <w:t xml:space="preserve"> If you’re still using apps like Snapchat, Instagram, Facebook, I suggest you that you could think about switching to Discord</w:t>
+      </w:r>
+      <w:r>
+        <w:rPr>
+          <w:rFonts w:ascii="Arial" w:hAnsi="Arial" w:cs="Arial"/>
+          <w:sz w:val="44"/>
+          <w:szCs w:val="44"/>
+        </w:rPr>
+        <w:t>. Because I call them terrible apps.</w:t>
+      </w:r>
+      <w:r>
+        <w:rPr>
+          <w:rFonts w:ascii="Arial" w:hAnsi="Arial" w:cs="Arial"/>
+          <w:sz w:val="44"/>
+          <w:szCs w:val="44"/>
+        </w:rPr>
+        <w:t xml:space="preserve"> You could learn how to use Discord, it may take a while when you get use to it, but I think it’s </w:t>
+      </w:r>
+      <w:r>
+        <w:rPr>
+          <w:rFonts w:ascii="Arial" w:hAnsi="Arial" w:cs="Arial"/>
+          <w:sz w:val="44"/>
+          <w:szCs w:val="44"/>
+        </w:rPr>
+        <w:t>worth</w:t>
+      </w:r>
+      <w:r>
+        <w:rPr>
+          <w:rFonts w:ascii="Arial" w:hAnsi="Arial" w:cs="Arial"/>
+          <w:sz w:val="44"/>
+          <w:szCs w:val="44"/>
+        </w:rPr>
+        <w:t xml:space="preserve"> to switch</w:t>
+      </w:r>
+      <w:r>
+        <w:rPr>
+          <w:rFonts w:ascii="Arial" w:hAnsi="Arial" w:cs="Arial"/>
+          <w:sz w:val="44"/>
+          <w:szCs w:val="44"/>
+        </w:rPr>
+        <w:t xml:space="preserve">. If you’re not using any social media, just stay like </w:t>
+      </w:r>
+      <w:r>
+        <w:rPr>
+          <w:rFonts w:ascii="Arial" w:hAnsi="Arial" w:cs="Arial"/>
+          <w:sz w:val="44"/>
+          <w:szCs w:val="44"/>
+        </w:rPr>
+        <w:t>it.</w:t>
+      </w:r>
+      <w:r>
+        <w:rPr>
+          <w:rFonts w:ascii="Arial" w:hAnsi="Arial" w:cs="Arial"/>
+          <w:sz w:val="44"/>
+          <w:szCs w:val="44"/>
+        </w:rPr>
+        <w:t xml:space="preserve"> Don’t try social media just because they’re terrible</w:t>
+      </w:r>
+      <w:r>
+        <w:rPr>
+          <w:rFonts w:ascii="Arial" w:hAnsi="Arial" w:cs="Arial"/>
+          <w:sz w:val="44"/>
+          <w:szCs w:val="44"/>
+        </w:rPr>
+        <w:t xml:space="preserve">. If you </w:t>
+      </w:r>
+      <w:r>
+        <w:rPr>
+          <w:rFonts w:ascii="Arial" w:hAnsi="Arial" w:cs="Arial"/>
+          <w:sz w:val="44"/>
+          <w:szCs w:val="44"/>
+        </w:rPr>
+        <w:lastRenderedPageBreak/>
+        <w:t>can’t stop using social media, maybe try more activities in real life</w:t>
+      </w:r>
+      <w:r>
+        <w:rPr>
+          <w:rFonts w:ascii="Arial" w:hAnsi="Arial" w:cs="Arial"/>
+          <w:sz w:val="44"/>
+          <w:szCs w:val="44"/>
+        </w:rPr>
+        <w:t>! Don’t forget who you are and what’s real what’s not.</w:t>
+      </w:r>
+      <w:r>
+        <w:rPr>
+          <w:rFonts w:ascii="Arial" w:hAnsi="Arial" w:cs="Arial"/>
+          <w:sz w:val="44"/>
+          <w:szCs w:val="44"/>
+        </w:rPr>
+        <w:t xml:space="preserve"> The real life it’s actually fun if you find the thing you like.</w:t>
+      </w:r>
+      <w:r>
+        <w:rPr>
+          <w:rFonts w:ascii="Arial" w:hAnsi="Arial" w:cs="Arial"/>
+          <w:sz w:val="44"/>
+          <w:szCs w:val="44"/>
+        </w:rPr>
+        <w:t xml:space="preserve"> So go explorer</w:t>
+      </w:r>
+      <w:r>
+        <w:rPr>
+          <w:rFonts w:ascii="Arial" w:hAnsi="Arial" w:cs="Arial"/>
+          <w:sz w:val="44"/>
+          <w:szCs w:val="44"/>
+        </w:rPr>
+        <w:t xml:space="preserve">, you’ll </w:t>
+      </w:r>
+      <w:r>
+        <w:rPr>
+          <w:rFonts w:ascii="Arial" w:hAnsi="Arial" w:cs="Arial"/>
+          <w:sz w:val="44"/>
+          <w:szCs w:val="44"/>
+        </w:rPr>
+        <w:t>eventually</w:t>
+      </w:r>
+      <w:r>
+        <w:rPr>
+          <w:rFonts w:ascii="Arial" w:hAnsi="Arial" w:cs="Arial"/>
+          <w:sz w:val="44"/>
+          <w:szCs w:val="44"/>
+        </w:rPr>
+        <w:t xml:space="preserve"> find the thing you like</w:t>
+      </w:r>
+      <w:r>
+        <w:rPr>
+          <w:rFonts w:ascii="Arial" w:hAnsi="Arial" w:cs="Arial"/>
+          <w:sz w:val="44"/>
+          <w:szCs w:val="44"/>
+        </w:rPr>
+        <w:t xml:space="preserve"> (except using social media</w:t>
+      </w:r>
+      <w:r>
+        <w:rPr>
+          <w:rFonts w:ascii="Arial" w:hAnsi="Arial" w:cs="Arial"/>
+          <w:sz w:val="44"/>
+          <w:szCs w:val="44"/>
+        </w:rPr>
+        <w:t xml:space="preserve"> or playing games</w:t>
+      </w:r>
+      <w:r>
+        <w:rPr>
+          <w:rFonts w:ascii="Arial" w:hAnsi="Arial" w:cs="Arial"/>
+          <w:sz w:val="44"/>
+          <w:szCs w:val="44"/>
+        </w:rPr>
+        <w:t>).</w:t>
       </w:r>
     </w:p>
     <w:sectPr>
@@ -3003,7 +3752,6 @@
     <w:name w:val="Hyperlink"/>
     <w:basedOn w:val="DefaultParagraphFont"/>
     <w:uiPriority w:val="99"/>
-    <w:semiHidden/>
     <w:unhideWhenUsed/>
     <w:rPr>
       <w:color w:val="0000FF"/>
@@ -3031,6 +3779,18 @@
       <w:ind w:left="720"/>
       <w:contextualSpacing/>
     </w:pPr>
+  </w:style>
+  <w:style w:type="character" w:styleId="UnresolvedMention">
+    <w:name w:val="Unresolved Mention"/>
+    <w:basedOn w:val="DefaultParagraphFont"/>
+    <w:uiPriority w:val="99"/>
+    <w:semiHidden/>
+    <w:unhideWhenUsed/>
+    <w:rsid w:val="00621C52"/>
+    <w:rPr>
+      <w:color w:val="605E5C"/>
+      <w:shd w:val="clear" w:color="auto" w:fill="E1DFDD"/>
+    </w:rPr>
   </w:style>
 </w:styles>
 </file>

</xml_diff>